<commit_message>
Document formating as per IMRAD
</commit_message>
<xml_diff>
--- a/source/MySEProject/Documentation/ML2223_15 Approve Prediction of Multisequence Learning.docx
+++ b/source/MySEProject/Documentation/ML2223_15 Approve Prediction of Multisequence Learning.docx
@@ -591,7 +591,7 @@
       <w:pPr>
         <w:numPr>
           <w:ilvl w:val="0"/>
-          <w:numId w:val="50"/>
+          <w:numId w:val="11"/>
         </w:numPr>
         <w:spacing w:line="240" w:lineRule="exact"/>
         <w:ind w:left="527" w:hanging="357"/>
@@ -605,7 +605,7 @@
       <w:pPr>
         <w:numPr>
           <w:ilvl w:val="0"/>
-          <w:numId w:val="50"/>
+          <w:numId w:val="11"/>
         </w:numPr>
         <w:spacing w:line="240" w:lineRule="exact"/>
         <w:ind w:left="527" w:hanging="357"/>
@@ -619,7 +619,7 @@
       <w:pPr>
         <w:numPr>
           <w:ilvl w:val="0"/>
-          <w:numId w:val="50"/>
+          <w:numId w:val="11"/>
         </w:numPr>
         <w:spacing w:line="240" w:lineRule="exact"/>
         <w:ind w:left="527" w:hanging="357"/>
@@ -633,7 +633,7 @@
       <w:pPr>
         <w:numPr>
           <w:ilvl w:val="0"/>
-          <w:numId w:val="50"/>
+          <w:numId w:val="11"/>
         </w:numPr>
         <w:spacing w:line="240" w:lineRule="exact"/>
         <w:ind w:left="527" w:hanging="357"/>
@@ -647,7 +647,7 @@
       <w:pPr>
         <w:numPr>
           <w:ilvl w:val="0"/>
-          <w:numId w:val="50"/>
+          <w:numId w:val="11"/>
         </w:numPr>
         <w:spacing w:line="240" w:lineRule="exact"/>
         <w:ind w:left="527" w:hanging="357"/>
@@ -661,7 +661,7 @@
       <w:pPr>
         <w:numPr>
           <w:ilvl w:val="0"/>
-          <w:numId w:val="50"/>
+          <w:numId w:val="11"/>
         </w:numPr>
         <w:spacing w:line="240" w:lineRule="exact"/>
         <w:ind w:left="527" w:hanging="357"/>
@@ -687,20 +687,24 @@
           <w:ilvl w:val="0"/>
           <w:numId w:val="0"/>
         </w:numPr>
-      </w:pPr>
-      <w:proofErr w:type="spellStart"/>
-      <w:r>
-        <w:t>i</w:t>
-      </w:r>
-      <w:proofErr w:type="spellEnd"/>
-      <w:r>
-        <w:t xml:space="preserve">. </w:t>
-      </w:r>
-      <w:r>
-        <w:t>SDRs</w:t>
-      </w:r>
-      <w:r>
-        <w:t xml:space="preserve">: </w:t>
+        <w:rPr>
+          <w:b/>
+          <w:bCs/>
+        </w:rPr>
+      </w:pPr>
+      <w:r>
+        <w:rPr>
+          <w:b/>
+          <w:bCs/>
+        </w:rPr>
+        <w:t xml:space="preserve">i. </w:t>
+      </w:r>
+      <w:r>
+        <w:rPr>
+          <w:b/>
+          <w:bCs/>
+        </w:rPr>
+        <w:t xml:space="preserve">SDRs: </w:t>
       </w:r>
     </w:p>
     <w:p>
@@ -723,12 +727,23 @@
           <w:ilvl w:val="0"/>
           <w:numId w:val="0"/>
         </w:numPr>
-        <w:jc w:val="left"/>
-      </w:pPr>
-      <w:r>
+        <w:rPr>
+          <w:b/>
+          <w:bCs/>
+        </w:rPr>
+      </w:pPr>
+      <w:r>
+        <w:rPr>
+          <w:b/>
+          <w:bCs/>
+        </w:rPr>
         <w:t xml:space="preserve">ii. </w:t>
       </w:r>
       <w:r>
+        <w:rPr>
+          <w:b/>
+          <w:bCs/>
+        </w:rPr>
         <w:t xml:space="preserve">HTM: </w:t>
       </w:r>
     </w:p>
@@ -795,22 +810,24 @@
           <w:ilvl w:val="0"/>
           <w:numId w:val="0"/>
         </w:numPr>
-        <w:jc w:val="left"/>
-      </w:pPr>
-      <w:r>
+        <w:rPr>
+          <w:b/>
+          <w:bCs/>
+        </w:rPr>
+      </w:pPr>
+      <w:r>
+        <w:rPr>
+          <w:b/>
+          <w:bCs/>
+        </w:rPr>
         <w:t xml:space="preserve">iii. </w:t>
       </w:r>
       <w:r>
-        <w:t>Spatial</w:t>
-      </w:r>
-      <w:r>
-        <w:t xml:space="preserve"> </w:t>
-      </w:r>
-      <w:r>
-        <w:t>Pooler</w:t>
-      </w:r>
-      <w:r>
-        <w:t>:</w:t>
+        <w:rPr>
+          <w:b/>
+          <w:bCs/>
+        </w:rPr>
+        <w:t>Spatial Pooler:</w:t>
       </w:r>
     </w:p>
     <w:p>
@@ -845,16 +862,24 @@
           <w:ilvl w:val="0"/>
           <w:numId w:val="0"/>
         </w:numPr>
-        <w:jc w:val="left"/>
-      </w:pPr>
-      <w:r>
+        <w:rPr>
+          <w:b/>
+          <w:bCs/>
+        </w:rPr>
+      </w:pPr>
+      <w:r>
+        <w:rPr>
+          <w:b/>
+          <w:bCs/>
+        </w:rPr>
         <w:t xml:space="preserve">iv. </w:t>
       </w:r>
       <w:r>
-        <w:t>Encoders</w:t>
-      </w:r>
-      <w:r>
-        <w:t xml:space="preserve">: </w:t>
+        <w:rPr>
+          <w:b/>
+          <w:bCs/>
+        </w:rPr>
+        <w:t xml:space="preserve">Encoders: </w:t>
       </w:r>
     </w:p>
     <w:p>
@@ -899,129 +924,81 @@
       </w:pPr>
       <w:r>
         <w:rPr>
+          <w:b/>
+          <w:bCs/>
+        </w:rPr>
+        <w:t xml:space="preserve">v. </w:t>
+      </w:r>
+      <w:r>
+        <w:rPr>
+          <w:b/>
+          <w:bCs/>
+        </w:rPr>
+        <w:t>Predictor:</w:t>
+      </w:r>
+      <w:r>
+        <w:rPr>
           <w:lang w:val="en-IN"/>
         </w:rPr>
-        <w:t xml:space="preserve">v. </w:t>
-      </w:r>
-      <w:r>
-        <w:rPr>
+        <w:t xml:space="preserve"> </w:t>
+      </w:r>
+    </w:p>
+    <w:p>
+      <w:pPr>
+        <w:jc w:val="both"/>
+        <w:rPr>
+          <w:i/>
+          <w:iCs/>
           <w:lang w:val="en-IN"/>
         </w:rPr>
-        <w:t xml:space="preserve">Predictor: </w:t>
-      </w:r>
-    </w:p>
-    <w:p>
-      <w:pPr>
-        <w:jc w:val="both"/>
-        <w:rPr>
-          <w:i/>
-          <w:iCs/>
+      </w:pPr>
+      <w:r>
+        <w:rPr>
           <w:lang w:val="en-IN"/>
         </w:rPr>
-      </w:pPr>
-      <w:r>
+        <w:t>Predictor class aids in the computation of predictions used for sequence learning. The algorithm returns an instance of this class following the learning process. A method with a list of input components is provided by this class. The predictor tries to anticipate the following element for each input element that is displayed. The predictor responds with a greater score the more elements that are presented in a sequence.</w:t>
+      </w:r>
+    </w:p>
+    <w:p>
+      <w:pPr>
+        <w:jc w:val="both"/>
         <w:rPr>
           <w:lang w:val="en-IN"/>
         </w:rPr>
-        <w:t>Predictor class aids in the computation of predictions used for sequence learning. The algorithm returns an instance of this class following the learning process. A method with a list of input components is provided by this class. The predictor tries to anticipate the following element for each input element that is displayed. The predictor responds with a greater score the more elements that are presented in a sequence.</w:t>
-      </w:r>
-    </w:p>
-    <w:p>
-      <w:pPr>
-        <w:jc w:val="both"/>
+      </w:pPr>
+      <w:r>
         <w:rPr>
           <w:lang w:val="en-IN"/>
         </w:rPr>
-      </w:pPr>
-      <w:r>
+        <w:t>The Predictor object is returned by the Run() method of the MultiSequenceLearning class. This Predictor object is an instance of the PredictorBase abstract class defined in the NeoCortexApi library.</w:t>
+      </w:r>
+    </w:p>
+    <w:p>
+      <w:pPr>
+        <w:jc w:val="both"/>
         <w:rPr>
           <w:lang w:val="en-IN"/>
         </w:rPr>
-        <w:t xml:space="preserve">The Predictor object is returned by the </w:t>
-      </w:r>
-      <w:proofErr w:type="gramStart"/>
+      </w:pPr>
       <w:r>
         <w:rPr>
           <w:lang w:val="en-IN"/>
         </w:rPr>
-        <w:t>Run(</w:t>
-      </w:r>
-      <w:proofErr w:type="gramEnd"/>
-      <w:r>
+        <w:t>The Predictor object returned by the Run() method is an instance of a specific subclass of PredictorBase, which is responsible for making predictions based on the input sequences that were used to train the model. The exact subclass of PredictorBase that is returned depends on the specific type of prediction task that is being performed.</w:t>
+      </w:r>
+    </w:p>
+    <w:p>
+      <w:pPr>
+        <w:jc w:val="both"/>
         <w:rPr>
           <w:lang w:val="en-IN"/>
         </w:rPr>
-        <w:t>) method of the MultiSequenceLearning class. This Predictor object is an instance of the PredictorBase abstract class defined in the NeoCortexApi library.</w:t>
-      </w:r>
-    </w:p>
-    <w:p>
-      <w:pPr>
-        <w:jc w:val="both"/>
+      </w:pPr>
+      <w:r>
         <w:rPr>
           <w:lang w:val="en-IN"/>
         </w:rPr>
-      </w:pPr>
-      <w:r>
-        <w:rPr>
-          <w:lang w:val="en-IN"/>
-        </w:rPr>
-        <w:t xml:space="preserve">The Predictor object returned by the </w:t>
-      </w:r>
-      <w:proofErr w:type="gramStart"/>
-      <w:r>
-        <w:rPr>
-          <w:lang w:val="en-IN"/>
-        </w:rPr>
-        <w:t>Run(</w:t>
-      </w:r>
-      <w:proofErr w:type="gramEnd"/>
-      <w:r>
-        <w:rPr>
-          <w:lang w:val="en-IN"/>
-        </w:rPr>
-        <w:t>) method is an instance of a specific subclass of PredictorBase, which is responsible for making predictions based on the input sequences that were used to train the model. The exact subclass of PredictorBase that is returned depends on the specific type of prediction task that is being performed.</w:t>
-      </w:r>
-    </w:p>
-    <w:p>
-      <w:pPr>
-        <w:jc w:val="both"/>
-        <w:rPr>
-          <w:lang w:val="en-IN"/>
-        </w:rPr>
-      </w:pPr>
-      <w:r>
-        <w:rPr>
-          <w:lang w:val="en-IN"/>
-        </w:rPr>
-        <w:t xml:space="preserve">The PredictorBase class provides a common interface for making predictions across different types of prediction tasks, such as classification, anomaly detection, or sequence prediction. It defines a </w:t>
-      </w:r>
-      <w:proofErr w:type="gramStart"/>
-      <w:r>
-        <w:rPr>
-          <w:lang w:val="en-IN"/>
-        </w:rPr>
-        <w:t>Compute(</w:t>
-      </w:r>
-      <w:proofErr w:type="gramEnd"/>
-      <w:r>
-        <w:rPr>
-          <w:lang w:val="en-IN"/>
-        </w:rPr>
-        <w:t xml:space="preserve">) method that takes an input vector and returns a list of predicted values. The specific implementation of </w:t>
-      </w:r>
-      <w:proofErr w:type="gramStart"/>
-      <w:r>
-        <w:rPr>
-          <w:lang w:val="en-IN"/>
-        </w:rPr>
-        <w:t>Compute(</w:t>
-      </w:r>
-      <w:proofErr w:type="gramEnd"/>
-      <w:r>
-        <w:rPr>
-          <w:lang w:val="en-IN"/>
-        </w:rPr>
-        <w:t>) depends on the subclass of PredictorBase.</w:t>
+        <w:t>The PredictorBase class provides a common interface for making predictions across different types of prediction tasks, such as classification, anomaly detection, or sequence prediction. It defines a Compute() method that takes an input vector and returns a list of predicted values. The specific implementation of Compute() depends on the subclass of PredictorBase.</w:t>
       </w:r>
     </w:p>
     <w:p>
@@ -1077,18 +1054,37 @@
           <w:ilvl w:val="0"/>
           <w:numId w:val="0"/>
         </w:numPr>
-        <w:jc w:val="left"/>
-      </w:pPr>
-      <w:r>
+        <w:rPr>
+          <w:b/>
+          <w:bCs/>
+        </w:rPr>
+      </w:pPr>
+      <w:r>
+        <w:rPr>
+          <w:b/>
+          <w:bCs/>
+        </w:rPr>
         <w:t xml:space="preserve">vi. </w:t>
       </w:r>
       <w:r>
+        <w:rPr>
+          <w:b/>
+          <w:bCs/>
+        </w:rPr>
         <w:t>T</w:t>
       </w:r>
       <w:r>
+        <w:rPr>
+          <w:b/>
+          <w:bCs/>
+        </w:rPr>
         <w:t>raining phase</w:t>
       </w:r>
       <w:r>
+        <w:rPr>
+          <w:b/>
+          <w:bCs/>
+        </w:rPr>
         <w:t>:</w:t>
       </w:r>
     </w:p>
@@ -1186,13 +1182,8 @@
       <w:r>
         <w:t xml:space="preserve">Before deep dive in the method first understand </w:t>
       </w:r>
-      <w:proofErr w:type="gramStart"/>
-      <w:r>
-        <w:t>datasets</w:t>
-      </w:r>
-      <w:proofErr w:type="gramEnd"/>
-      <w:r>
-        <w:t xml:space="preserve"> which are used for Multi Sequence Learning.</w:t>
+      <w:r>
+        <w:t>datasets which are used for Multi Sequence Learning.</w:t>
       </w:r>
     </w:p>
     <w:p>
@@ -1328,21 +1319,7 @@
         <w:rPr>
           <w:lang w:val="en-IN"/>
         </w:rPr>
-        <w:t xml:space="preserve">    </w:t>
-      </w:r>
-      <w:proofErr w:type="spellStart"/>
-      <w:r>
-        <w:rPr>
-          <w:lang w:val="en-IN"/>
-        </w:rPr>
-        <w:t>Seqn</w:t>
-      </w:r>
-      <w:proofErr w:type="spellEnd"/>
-      <w:r>
-        <w:rPr>
-          <w:lang w:val="en-IN"/>
-        </w:rPr>
-        <w:t>: 2,5,7,3,1,6,7,8,9,13</w:t>
+        <w:t xml:space="preserve">    Seqn: 2,5,7,3,1,6,7,8,9,13</w:t>
       </w:r>
     </w:p>
     <w:p>
@@ -1362,19 +1339,24 @@
           <w:ilvl w:val="0"/>
           <w:numId w:val="0"/>
         </w:numPr>
-        <w:jc w:val="left"/>
-      </w:pPr>
-      <w:r>
+        <w:rPr>
+          <w:b/>
+          <w:bCs/>
+        </w:rPr>
+      </w:pPr>
+      <w:r>
+        <w:rPr>
+          <w:b/>
+          <w:bCs/>
+        </w:rPr>
         <w:t xml:space="preserve">i. </w:t>
       </w:r>
       <w:r>
-        <w:t xml:space="preserve">GetInputFromTextFile( </w:t>
-      </w:r>
-      <w:r>
-        <w:t>)</w:t>
-      </w:r>
-      <w:r>
-        <w:t>:</w:t>
+        <w:rPr>
+          <w:b/>
+          <w:bCs/>
+        </w:rPr>
+        <w:t>GetInputFromTextFile( ):</w:t>
       </w:r>
     </w:p>
     <w:p>
@@ -1447,11 +1429,23 @@
           <w:ilvl w:val="0"/>
           <w:numId w:val="0"/>
         </w:numPr>
-      </w:pPr>
-      <w:r>
+        <w:rPr>
+          <w:b/>
+          <w:bCs/>
+        </w:rPr>
+      </w:pPr>
+      <w:r>
+        <w:rPr>
+          <w:b/>
+          <w:bCs/>
+        </w:rPr>
         <w:t xml:space="preserve">ii. </w:t>
       </w:r>
       <w:r>
+        <w:rPr>
+          <w:b/>
+          <w:bCs/>
+        </w:rPr>
         <w:t>GetInputFromCsvFile( ):</w:t>
       </w:r>
     </w:p>
@@ -1528,12 +1522,23 @@
           <w:ilvl w:val="0"/>
           <w:numId w:val="0"/>
         </w:numPr>
-        <w:jc w:val="left"/>
-      </w:pPr>
-      <w:r>
+        <w:rPr>
+          <w:b/>
+          <w:bCs/>
+        </w:rPr>
+      </w:pPr>
+      <w:r>
+        <w:rPr>
+          <w:b/>
+          <w:bCs/>
+        </w:rPr>
         <w:t xml:space="preserve">iii. </w:t>
       </w:r>
       <w:r>
+        <w:rPr>
+          <w:b/>
+          <w:bCs/>
+        </w:rPr>
         <w:t>GetInputFromExcelFile():</w:t>
       </w:r>
     </w:p>
@@ -1573,17 +1578,7 @@
         <w:t xml:space="preserve"> </w:t>
       </w:r>
       <w:r>
-        <w:t xml:space="preserve">In implemented method we are using .xlsx file type to take the input sequences. Which are referred as training data sequences. Here we overcame the issues of the previous methods where we need to add any non-double value to terminate the row/sequence and to jump to the next row/sequence and any special in case of text file to jump over the next input sequence. To implement this feature we used the </w:t>
-      </w:r>
-      <w:proofErr w:type="spellStart"/>
-      <w:proofErr w:type="gramStart"/>
-      <w:r>
-        <w:t>string.IsNullOrWhiteSpace</w:t>
-      </w:r>
-      <w:proofErr w:type="spellEnd"/>
-      <w:proofErr w:type="gramEnd"/>
-      <w:r>
-        <w:t>( ) property.</w:t>
+        <w:t>In implemented method we are using .xlsx file type to take the input sequences. Which are referred as training data sequences. Here we overcame the issues of the previous methods where we need to add any non-double value to terminate the row/sequence and to jump to the next row/sequence and any special in case of text file to jump over the next input sequence. To implement this feature we used the string.IsNullOrWhiteSpace( ) property.</w:t>
       </w:r>
     </w:p>
     <w:p>
@@ -1598,87 +1593,89 @@
           <w:ilvl w:val="0"/>
           <w:numId w:val="0"/>
         </w:numPr>
-        <w:jc w:val="left"/>
-      </w:pPr>
-      <w:r>
+        <w:rPr>
+          <w:b/>
+          <w:bCs/>
+        </w:rPr>
+      </w:pPr>
+      <w:r>
+        <w:rPr>
+          <w:b/>
+          <w:bCs/>
+        </w:rPr>
         <w:t xml:space="preserve">iv. </w:t>
       </w:r>
       <w:r>
-        <w:t>GetSubSequencesInputFromExcelFile(</w:t>
+        <w:rPr>
+          <w:b/>
+          <w:bCs/>
+        </w:rPr>
+        <w:t>GetSubSequencesInputFromExcelFile( ):</w:t>
+      </w:r>
+    </w:p>
+    <w:p>
+      <w:pPr>
+        <w:jc w:val="both"/>
+      </w:pPr>
+      <w:r>
+        <w:rPr>
+          <w:i/>
+          <w:iCs/>
+        </w:rPr>
+        <w:t>Issue:</w:t>
       </w:r>
       <w:r>
         <w:t xml:space="preserve"> </w:t>
       </w:r>
       <w:r>
-        <w:t>)</w:t>
-      </w:r>
-      <w:r>
-        <w:t>:</w:t>
-      </w:r>
-    </w:p>
-    <w:p>
-      <w:pPr>
-        <w:jc w:val="both"/>
-      </w:pPr>
-      <w:r>
-        <w:rPr>
-          <w:i/>
-          <w:iCs/>
-        </w:rPr>
-        <w:t>Issue:</w:t>
+        <w:t>In the existing</w:t>
+      </w:r>
+      <w:r>
+        <w:t xml:space="preserve"> implementation </w:t>
+      </w:r>
+      <w:r>
+        <w:t xml:space="preserve">inputs were hardcoded so if user wants to change the input, then it’s necessary to change the input sequences from the code. </w:t>
+      </w:r>
+    </w:p>
+    <w:p>
+      <w:pPr>
+        <w:jc w:val="both"/>
+      </w:pPr>
+      <w:r>
+        <w:rPr>
+          <w:i/>
+          <w:iCs/>
+        </w:rPr>
+        <w:t>Solution:</w:t>
+      </w:r>
+      <w:r>
+        <w:t xml:space="preserve"> Team</w:t>
       </w:r>
       <w:r>
         <w:t xml:space="preserve"> </w:t>
       </w:r>
       <w:r>
-        <w:t>In the existing</w:t>
-      </w:r>
-      <w:r>
-        <w:t xml:space="preserve"> implementation </w:t>
-      </w:r>
-      <w:r>
-        <w:t xml:space="preserve">inputs were hardcoded so if user wants to change the input, then it’s necessary to change the input sequences from the code. </w:t>
-      </w:r>
-    </w:p>
-    <w:p>
-      <w:pPr>
-        <w:jc w:val="both"/>
-      </w:pPr>
-      <w:r>
-        <w:rPr>
-          <w:i/>
-          <w:iCs/>
-        </w:rPr>
-        <w:t>Solution:</w:t>
-      </w:r>
-      <w:r>
-        <w:t xml:space="preserve"> Team</w:t>
+        <w:t>ha</w:t>
+      </w:r>
+      <w:r>
+        <w:t>s</w:t>
       </w:r>
       <w:r>
         <w:t xml:space="preserve"> </w:t>
       </w:r>
       <w:r>
-        <w:t>ha</w:t>
-      </w:r>
-      <w:r>
-        <w:t>s</w:t>
+        <w:t>implemented</w:t>
+      </w:r>
+      <w:r>
+        <w:t xml:space="preserve"> the </w:t>
+      </w:r>
+      <w:r>
+        <w:t>subsequence</w:t>
       </w:r>
       <w:r>
         <w:t xml:space="preserve"> </w:t>
       </w:r>
       <w:r>
-        <w:t>implemented</w:t>
-      </w:r>
-      <w:r>
-        <w:t xml:space="preserve"> the </w:t>
-      </w:r>
-      <w:r>
-        <w:t>subsequence</w:t>
-      </w:r>
-      <w:r>
-        <w:t xml:space="preserve"> </w:t>
-      </w:r>
-      <w:r>
         <w:t>logic</w:t>
       </w:r>
       <w:r>
@@ -1694,39 +1691,7 @@
         <w:t>file. We</w:t>
       </w:r>
       <w:r>
-        <w:t xml:space="preserve"> are passing the </w:t>
-      </w:r>
-      <w:proofErr w:type="spellStart"/>
-      <w:r>
-        <w:t>TestSubSequences</w:t>
-      </w:r>
-      <w:proofErr w:type="spellEnd"/>
-      <w:r>
-        <w:t xml:space="preserve"> to the </w:t>
-      </w:r>
-      <w:proofErr w:type="spellStart"/>
-      <w:r>
-        <w:t>SubSequences</w:t>
-      </w:r>
-      <w:proofErr w:type="spellEnd"/>
-      <w:r>
-        <w:t xml:space="preserve"> list of type double. After reading all the </w:t>
-      </w:r>
-      <w:proofErr w:type="spellStart"/>
-      <w:r>
-        <w:t>TestSubSequences</w:t>
-      </w:r>
-      <w:proofErr w:type="spellEnd"/>
-      <w:r>
-        <w:t xml:space="preserve"> we are returning </w:t>
-      </w:r>
-      <w:proofErr w:type="spellStart"/>
-      <w:r>
-        <w:t>SubSequences</w:t>
-      </w:r>
-      <w:proofErr w:type="spellEnd"/>
-      <w:r>
-        <w:t>.</w:t>
+        <w:t xml:space="preserve"> are passing the TestSubSequences to the SubSequences list of type double. After reading all the TestSubSequences we are returning SubSequences.</w:t>
       </w:r>
     </w:p>
     <w:p>
@@ -1741,12 +1706,23 @@
           <w:ilvl w:val="0"/>
           <w:numId w:val="0"/>
         </w:numPr>
-        <w:jc w:val="left"/>
-      </w:pPr>
-      <w:r>
+        <w:rPr>
+          <w:b/>
+          <w:bCs/>
+        </w:rPr>
+      </w:pPr>
+      <w:r>
+        <w:rPr>
+          <w:b/>
+          <w:bCs/>
+        </w:rPr>
         <w:t>v.</w:t>
       </w:r>
       <w:r>
+        <w:rPr>
+          <w:b/>
+          <w:bCs/>
+        </w:rPr>
         <w:t>Accuracy Logs:</w:t>
       </w:r>
     </w:p>
@@ -1762,20 +1738,7 @@
         <w:t>Team</w:t>
       </w:r>
       <w:r>
-        <w:t xml:space="preserve"> used </w:t>
-      </w:r>
-      <w:proofErr w:type="spellStart"/>
-      <w:proofErr w:type="gramStart"/>
-      <w:r>
-        <w:t>StreamWriter</w:t>
-      </w:r>
-      <w:proofErr w:type="spellEnd"/>
-      <w:r>
-        <w:t>(</w:t>
-      </w:r>
-      <w:proofErr w:type="gramEnd"/>
-      <w:r>
-        <w:t xml:space="preserve">) class to create the file. If the file </w:t>
+        <w:t xml:space="preserve"> used StreamWriter() class to create the file. If the file </w:t>
       </w:r>
       <w:r>
         <w:t>exists</w:t>
@@ -1827,12 +1790,23 @@
           <w:ilvl w:val="0"/>
           <w:numId w:val="0"/>
         </w:numPr>
-        <w:jc w:val="left"/>
-      </w:pPr>
-      <w:r>
+        <w:rPr>
+          <w:b/>
+          <w:bCs/>
+        </w:rPr>
+      </w:pPr>
+      <w:r>
+        <w:rPr>
+          <w:b/>
+          <w:bCs/>
+        </w:rPr>
         <w:t xml:space="preserve">vi. </w:t>
       </w:r>
       <w:r>
+        <w:rPr>
+          <w:b/>
+          <w:bCs/>
+        </w:rPr>
         <w:t xml:space="preserve">FilePath: </w:t>
       </w:r>
     </w:p>
@@ -1868,9 +1842,17 @@
         </w:numPr>
       </w:pPr>
       <w:r>
+        <w:rPr>
+          <w:b/>
+          <w:bCs/>
+        </w:rPr>
         <w:t xml:space="preserve">vii. </w:t>
       </w:r>
       <w:r>
+        <w:rPr>
+          <w:b/>
+          <w:bCs/>
+        </w:rPr>
         <w:t>Final Accuracy:</w:t>
       </w:r>
     </w:p>
@@ -1909,57 +1891,7 @@
           <w:i/>
           <w:iCs/>
         </w:rPr>
-        <w:t xml:space="preserve">string </w:t>
-      </w:r>
-      <w:proofErr w:type="spellStart"/>
-      <w:r>
-        <w:rPr>
-          <w:i/>
-          <w:iCs/>
-        </w:rPr>
-        <w:t>fileName</w:t>
-      </w:r>
-      <w:proofErr w:type="spellEnd"/>
-      <w:r>
-        <w:rPr>
-          <w:i/>
-          <w:iCs/>
-        </w:rPr>
-        <w:t xml:space="preserve"> = </w:t>
-      </w:r>
-      <w:proofErr w:type="spellStart"/>
-      <w:proofErr w:type="gramStart"/>
-      <w:r>
-        <w:rPr>
-          <w:i/>
-          <w:iCs/>
-        </w:rPr>
-        <w:t>string.Format</w:t>
-      </w:r>
-      <w:proofErr w:type="spellEnd"/>
-      <w:proofErr w:type="gramEnd"/>
-      <w:r>
-        <w:rPr>
-          <w:i/>
-          <w:iCs/>
-        </w:rPr>
-        <w:t xml:space="preserve">("Final Accuracy ({0:dd-MM-yyyy HH-mm-ss}).csv", </w:t>
-      </w:r>
-      <w:proofErr w:type="spellStart"/>
-      <w:r>
-        <w:rPr>
-          <w:i/>
-          <w:iCs/>
-        </w:rPr>
-        <w:t>DateTime.Now</w:t>
-      </w:r>
-      <w:proofErr w:type="spellEnd"/>
-      <w:r>
-        <w:rPr>
-          <w:i/>
-          <w:iCs/>
-        </w:rPr>
-        <w:t>);</w:t>
+        <w:t>string fileName = string.Format("Final Accuracy ({0:dd-MM-yyyy HH-mm-ss}).csv", DateTime.Now);</w:t>
       </w:r>
     </w:p>
     <w:p>
@@ -2012,7 +1944,7 @@
       <w:pPr>
         <w:numPr>
           <w:ilvl w:val="0"/>
-          <w:numId w:val="26"/>
+          <w:numId w:val="8"/>
         </w:numPr>
         <w:ind w:left="470" w:hanging="357"/>
         <w:jc w:val="both"/>
@@ -2025,7 +1957,7 @@
       <w:pPr>
         <w:numPr>
           <w:ilvl w:val="0"/>
-          <w:numId w:val="26"/>
+          <w:numId w:val="8"/>
         </w:numPr>
         <w:ind w:left="470" w:hanging="357"/>
         <w:jc w:val="both"/>
@@ -2047,22 +1979,38 @@
           <w:ilvl w:val="0"/>
           <w:numId w:val="0"/>
         </w:numPr>
-        <w:jc w:val="left"/>
-      </w:pPr>
-      <w:r>
+        <w:rPr>
+          <w:b/>
+          <w:bCs/>
+        </w:rPr>
+      </w:pPr>
+      <w:r>
+        <w:rPr>
+          <w:b/>
+          <w:bCs/>
+        </w:rPr>
         <w:t xml:space="preserve">i. </w:t>
       </w:r>
       <w:r>
+        <w:rPr>
+          <w:b/>
+          <w:bCs/>
+        </w:rPr>
         <w:t>Learning phase</w:t>
       </w:r>
       <w:r>
+        <w:rPr>
+          <w:b/>
+          <w:bCs/>
+        </w:rPr>
         <w:t>/Training Phase</w:t>
       </w:r>
       <w:r>
-        <w:t>:</w:t>
-      </w:r>
-      <w:r>
-        <w:t xml:space="preserve"> </w:t>
+        <w:rPr>
+          <w:b/>
+          <w:bCs/>
+        </w:rPr>
+        <w:t xml:space="preserve">: </w:t>
       </w:r>
     </w:p>
     <w:p>
@@ -2072,49 +2020,22 @@
       <w:r>
         <w:t xml:space="preserve">In learning phase input data sequences are getting passed to </w:t>
       </w:r>
-      <w:proofErr w:type="spellStart"/>
-      <w:r>
-        <w:rPr>
-          <w:i/>
-          <w:iCs/>
-        </w:rPr>
-        <w:t>RunExperiment</w:t>
-      </w:r>
-      <w:proofErr w:type="spellEnd"/>
-      <w:r>
-        <w:rPr>
-          <w:i/>
-          <w:iCs/>
-        </w:rPr>
-        <w:t>()</w:t>
+      <w:r>
+        <w:rPr>
+          <w:i/>
+          <w:iCs/>
+        </w:rPr>
+        <w:t>RunExperiment()</w:t>
       </w:r>
       <w:r>
         <w:t xml:space="preserve"> method. In </w:t>
       </w:r>
-      <w:proofErr w:type="spellStart"/>
-      <w:proofErr w:type="gramStart"/>
-      <w:r>
-        <w:rPr>
-          <w:i/>
-          <w:iCs/>
-        </w:rPr>
-        <w:t>RunExperiment</w:t>
-      </w:r>
-      <w:proofErr w:type="spellEnd"/>
-      <w:r>
-        <w:rPr>
-          <w:i/>
-          <w:iCs/>
-        </w:rPr>
-        <w:t>(</w:t>
-      </w:r>
-      <w:proofErr w:type="gramEnd"/>
-      <w:r>
-        <w:rPr>
-          <w:i/>
-          <w:iCs/>
-        </w:rPr>
-        <w:t>)</w:t>
+      <w:r>
+        <w:rPr>
+          <w:i/>
+          <w:iCs/>
+        </w:rPr>
+        <w:t>RunExperiment()</w:t>
       </w:r>
       <w:r>
         <w:t xml:space="preserve"> method training of input sequences is done using </w:t>
@@ -2199,7 +2120,7 @@
       </w:pPr>
       <w:r>
         <w:pict w14:anchorId="3B0D7EE3">
-          <v:shape id="_x0000_i1038" type="#_x0000_t75" style="width:211pt;height:266.7pt">
+          <v:shape id="_x0000_i1038" type="#_x0000_t75" style="width:211.1pt;height:266.45pt">
             <v:imagedata r:id="rId12" o:title="Training Flow Chart"/>
           </v:shape>
         </w:pict>
@@ -2282,11 +2203,23 @@
           <w:ilvl w:val="0"/>
           <w:numId w:val="0"/>
         </w:numPr>
-      </w:pPr>
-      <w:r>
+        <w:rPr>
+          <w:b/>
+          <w:bCs/>
+        </w:rPr>
+      </w:pPr>
+      <w:r>
+        <w:rPr>
+          <w:b/>
+          <w:bCs/>
+        </w:rPr>
         <w:t xml:space="preserve">ii. </w:t>
       </w:r>
       <w:r>
+        <w:rPr>
+          <w:b/>
+          <w:bCs/>
+        </w:rPr>
         <w:t>Prediction and Accuracy calculation phase:</w:t>
       </w:r>
     </w:p>
@@ -2298,68 +2231,25 @@
           <w:bCs/>
         </w:rPr>
       </w:pPr>
-      <w:proofErr w:type="spellStart"/>
-      <w:proofErr w:type="gramStart"/>
-      <w:r>
-        <w:rPr>
-          <w:i/>
-          <w:iCs/>
-        </w:rPr>
-        <w:t>PredictNextElement</w:t>
-      </w:r>
-      <w:proofErr w:type="spellEnd"/>
-      <w:r>
-        <w:rPr>
-          <w:i/>
-          <w:iCs/>
-        </w:rPr>
-        <w:t>(</w:t>
-      </w:r>
-      <w:proofErr w:type="gramEnd"/>
-      <w:r>
-        <w:rPr>
-          <w:i/>
-          <w:iCs/>
-        </w:rPr>
-        <w:t>)</w:t>
-      </w:r>
-      <w:r>
-        <w:t xml:space="preserve"> method and Predictor class is used for </w:t>
-      </w:r>
-      <w:proofErr w:type="spellStart"/>
-      <w:r>
-        <w:t>prediction.After</w:t>
-      </w:r>
-      <w:proofErr w:type="spellEnd"/>
-      <w:r>
-        <w:t xml:space="preserve"> the learning process, the algorithm returns the instance of Predictor class. This class provides </w:t>
-      </w:r>
-      <w:proofErr w:type="gramStart"/>
-      <w:r>
-        <w:rPr>
-          <w:i/>
-          <w:iCs/>
-        </w:rPr>
-        <w:t>Predict(</w:t>
-      </w:r>
-      <w:proofErr w:type="gramEnd"/>
-      <w:r>
-        <w:rPr>
-          <w:i/>
-          <w:iCs/>
-        </w:rPr>
-        <w:t>)</w:t>
-      </w:r>
-      <w:r>
-        <w:t xml:space="preserve"> method with a list of input </w:t>
-      </w:r>
-      <w:proofErr w:type="spellStart"/>
-      <w:r>
-        <w:t>elements.For</w:t>
-      </w:r>
-      <w:proofErr w:type="spellEnd"/>
-      <w:r>
-        <w:t xml:space="preserve"> every presented input element, the predictor tries to predict the next element. The more element provided in a sequence the predictor returns with the higher score then model produces a similarity matrix for all the classes.</w:t>
+      <w:r>
+        <w:rPr>
+          <w:i/>
+          <w:iCs/>
+        </w:rPr>
+        <w:t>PredictNextElement()</w:t>
+      </w:r>
+      <w:r>
+        <w:t xml:space="preserve"> method and Predictor class is used for prediction.After the learning process, the algorithm returns the instance of Predictor class. This class provides </w:t>
+      </w:r>
+      <w:r>
+        <w:rPr>
+          <w:i/>
+          <w:iCs/>
+        </w:rPr>
+        <w:t>Predict()</w:t>
+      </w:r>
+      <w:r>
+        <w:t xml:space="preserve"> method with a list of input elements.For every presented input element, the predictor tries to predict the next element. The more element provided in a sequence the predictor returns with the higher score then model produces a similarity matrix for all the classes.</w:t>
       </w:r>
     </w:p>
     <w:p>
@@ -2405,7 +2295,7 @@
       </w:pPr>
       <w:r>
         <w:pict w14:anchorId="1663CC29">
-          <v:shape id="_x0000_i1039" type="#_x0000_t75" style="width:200.95pt;height:309.3pt">
+          <v:shape id="_x0000_i1039" type="#_x0000_t75" style="width:200.9pt;height:309.4pt">
             <v:imagedata r:id="rId13" o:title=""/>
           </v:shape>
         </w:pict>
@@ -2538,7 +2428,7 @@
       <w:pPr>
         <w:numPr>
           <w:ilvl w:val="0"/>
-          <w:numId w:val="49"/>
+          <w:numId w:val="10"/>
         </w:numPr>
         <w:ind w:left="470" w:hanging="357"/>
         <w:jc w:val="both"/>
@@ -2551,7 +2441,7 @@
       <w:pPr>
         <w:numPr>
           <w:ilvl w:val="0"/>
-          <w:numId w:val="49"/>
+          <w:numId w:val="10"/>
         </w:numPr>
         <w:ind w:left="470" w:hanging="357"/>
         <w:jc w:val="both"/>
@@ -2564,7 +2454,7 @@
       <w:pPr>
         <w:numPr>
           <w:ilvl w:val="0"/>
-          <w:numId w:val="49"/>
+          <w:numId w:val="10"/>
         </w:numPr>
         <w:ind w:left="470" w:hanging="357"/>
         <w:jc w:val="both"/>
@@ -2577,7 +2467,7 @@
       <w:pPr>
         <w:numPr>
           <w:ilvl w:val="0"/>
-          <w:numId w:val="49"/>
+          <w:numId w:val="10"/>
         </w:numPr>
         <w:ind w:left="470" w:hanging="357"/>
         <w:jc w:val="both"/>
@@ -2590,7 +2480,7 @@
       <w:pPr>
         <w:numPr>
           <w:ilvl w:val="0"/>
-          <w:numId w:val="49"/>
+          <w:numId w:val="10"/>
         </w:numPr>
         <w:ind w:left="470" w:hanging="357"/>
         <w:jc w:val="both"/>
@@ -2603,7 +2493,7 @@
       <w:pPr>
         <w:numPr>
           <w:ilvl w:val="0"/>
-          <w:numId w:val="49"/>
+          <w:numId w:val="10"/>
         </w:numPr>
         <w:ind w:left="470" w:hanging="357"/>
         <w:jc w:val="both"/>
@@ -2632,16 +2522,23 @@
           <w:ilvl w:val="0"/>
           <w:numId w:val="0"/>
         </w:numPr>
-      </w:pPr>
-      <w:proofErr w:type="spellStart"/>
-      <w:r>
-        <w:t>i</w:t>
-      </w:r>
-      <w:proofErr w:type="spellEnd"/>
-      <w:r>
-        <w:t xml:space="preserve">. </w:t>
-      </w:r>
-      <w:r>
+        <w:rPr>
+          <w:b/>
+          <w:bCs/>
+        </w:rPr>
+      </w:pPr>
+      <w:r>
+        <w:rPr>
+          <w:b/>
+          <w:bCs/>
+        </w:rPr>
+        <w:t xml:space="preserve">i. </w:t>
+      </w:r>
+      <w:r>
+        <w:rPr>
+          <w:b/>
+          <w:bCs/>
+        </w:rPr>
         <w:t>Flow chart of the code:</w:t>
       </w:r>
     </w:p>
@@ -3381,17 +3278,26 @@
           <w:ilvl w:val="0"/>
           <w:numId w:val="0"/>
         </w:numPr>
-        <w:jc w:val="left"/>
-      </w:pPr>
-      <w:proofErr w:type="spellStart"/>
-      <w:r>
-        <w:t>i</w:t>
-      </w:r>
-      <w:proofErr w:type="spellEnd"/>
-      <w:r>
-        <w:t xml:space="preserve">. </w:t>
-      </w:r>
-      <w:r>
+      </w:pPr>
+      <w:r>
+        <w:rPr>
+          <w:b/>
+          <w:bCs/>
+        </w:rPr>
+        <w:t>ii</w:t>
+      </w:r>
+      <w:r>
+        <w:rPr>
+          <w:b/>
+          <w:bCs/>
+        </w:rPr>
+        <w:t xml:space="preserve">i. </w:t>
+      </w:r>
+      <w:r>
+        <w:rPr>
+          <w:b/>
+          <w:bCs/>
+        </w:rPr>
         <w:t>Result of prediction phase.</w:t>
       </w:r>
     </w:p>
@@ -3702,29 +3608,79 @@
           <w:ilvl w:val="0"/>
           <w:numId w:val="0"/>
         </w:numPr>
-      </w:pPr>
-      <w:r>
-        <w:t xml:space="preserve">ii. </w:t>
-      </w:r>
-      <w:r>
+        <w:rPr>
+          <w:b/>
+          <w:bCs/>
+        </w:rPr>
+      </w:pPr>
+      <w:r>
+        <w:rPr>
+          <w:b/>
+          <w:bCs/>
+        </w:rPr>
+        <w:t>i</w:t>
+      </w:r>
+      <w:r>
+        <w:rPr>
+          <w:b/>
+          <w:bCs/>
+        </w:rPr>
+        <w:t>v</w:t>
+      </w:r>
+      <w:r>
+        <w:rPr>
+          <w:b/>
+          <w:bCs/>
+        </w:rPr>
+        <w:t xml:space="preserve">. </w:t>
+      </w:r>
+      <w:r>
+        <w:rPr>
+          <w:b/>
+          <w:bCs/>
+        </w:rPr>
         <w:t xml:space="preserve">Result of </w:t>
       </w:r>
       <w:r>
+        <w:rPr>
+          <w:b/>
+          <w:bCs/>
+        </w:rPr>
         <w:t>A</w:t>
       </w:r>
       <w:r>
+        <w:rPr>
+          <w:b/>
+          <w:bCs/>
+        </w:rPr>
         <w:t xml:space="preserve">ccuracy </w:t>
       </w:r>
       <w:r>
+        <w:rPr>
+          <w:b/>
+          <w:bCs/>
+        </w:rPr>
         <w:t>C</w:t>
       </w:r>
       <w:r>
+        <w:rPr>
+          <w:b/>
+          <w:bCs/>
+        </w:rPr>
         <w:t xml:space="preserve">alculation </w:t>
       </w:r>
       <w:r>
+        <w:rPr>
+          <w:b/>
+          <w:bCs/>
+        </w:rPr>
         <w:t>P</w:t>
       </w:r>
       <w:r>
+        <w:rPr>
+          <w:b/>
+          <w:bCs/>
+        </w:rPr>
         <w:t>hase</w:t>
       </w:r>
     </w:p>
@@ -3733,15 +3689,7 @@
         <w:jc w:val="both"/>
       </w:pPr>
       <w:r>
-        <w:t xml:space="preserve">Accuracy is calculated by dividing matches with total number of </w:t>
-      </w:r>
-      <w:proofErr w:type="spellStart"/>
-      <w:r>
-        <w:t>sequenceKeyPair</w:t>
-      </w:r>
-      <w:proofErr w:type="spellEnd"/>
-      <w:r>
-        <w:t xml:space="preserve"> </w:t>
+        <w:t xml:space="preserve">Accuracy is calculated by dividing matches with total number of sequenceKeyPair </w:t>
       </w:r>
       <w:r>
         <w:t>multiply by</w:t>
@@ -3933,12 +3881,30 @@
           <w:ilvl w:val="0"/>
           <w:numId w:val="0"/>
         </w:numPr>
-        <w:jc w:val="left"/>
-      </w:pPr>
-      <w:r>
-        <w:t xml:space="preserve">iii. </w:t>
-      </w:r>
-      <w:r>
+        <w:rPr>
+          <w:b/>
+          <w:bCs/>
+        </w:rPr>
+      </w:pPr>
+      <w:r>
+        <w:rPr>
+          <w:b/>
+          <w:bCs/>
+        </w:rPr>
+        <w:t>v</w:t>
+      </w:r>
+      <w:r>
+        <w:rPr>
+          <w:b/>
+          <w:bCs/>
+        </w:rPr>
+        <w:t xml:space="preserve">. </w:t>
+      </w:r>
+      <w:r>
+        <w:rPr>
+          <w:b/>
+          <w:bCs/>
+        </w:rPr>
         <w:t>Exporting existing accuracy result into .csv file</w:t>
       </w:r>
     </w:p>
@@ -3947,49 +3913,23 @@
         <w:jc w:val="both"/>
       </w:pPr>
       <w:r>
-        <w:t xml:space="preserve">In </w:t>
-      </w:r>
-      <w:proofErr w:type="spellStart"/>
-      <w:r>
-        <w:t>MultiSequenceLearning.cs</w:t>
-      </w:r>
-      <w:proofErr w:type="spellEnd"/>
-      <w:r>
-        <w:t xml:space="preserve"> class accuracy is getting calculated by using formula </w:t>
-      </w:r>
-    </w:p>
-    <w:p>
-      <w:pPr>
-        <w:jc w:val="both"/>
-        <w:rPr>
-          <w:i/>
-          <w:iCs/>
-        </w:rPr>
-      </w:pPr>
-      <w:r>
-        <w:rPr>
-          <w:i/>
-          <w:iCs/>
-        </w:rPr>
-        <w:t>double accuracy = (double)matches / (double)</w:t>
-      </w:r>
-      <w:proofErr w:type="spellStart"/>
-      <w:proofErr w:type="gramStart"/>
-      <w:r>
-        <w:rPr>
-          <w:i/>
-          <w:iCs/>
-        </w:rPr>
-        <w:t>sequenceKeyPair.Value.Count</w:t>
-      </w:r>
-      <w:proofErr w:type="spellEnd"/>
-      <w:proofErr w:type="gramEnd"/>
-      <w:r>
-        <w:rPr>
-          <w:i/>
-          <w:iCs/>
-        </w:rPr>
-        <w:t xml:space="preserve"> * 100.0;</w:t>
+        <w:t xml:space="preserve">In MultiSequenceLearning.cs class accuracy is getting calculated by using formula </w:t>
+      </w:r>
+    </w:p>
+    <w:p>
+      <w:pPr>
+        <w:jc w:val="both"/>
+        <w:rPr>
+          <w:i/>
+          <w:iCs/>
+        </w:rPr>
+      </w:pPr>
+      <w:r>
+        <w:rPr>
+          <w:i/>
+          <w:iCs/>
+        </w:rPr>
+        <w:t>double accuracy = (double)matches / (double)sequenceKeyPair.Value.Count * 100.0;</w:t>
       </w:r>
     </w:p>
     <w:p>
@@ -3999,13 +3939,8 @@
       <w:r>
         <w:t xml:space="preserve">This accuracy result we are exporting into csv file which is available in </w:t>
       </w:r>
-      <w:proofErr w:type="spellStart"/>
-      <w:r>
-        <w:t>MySeProject</w:t>
-      </w:r>
-      <w:proofErr w:type="spellEnd"/>
-      <w:r>
-        <w:t>.</w:t>
+      <w:r>
+        <w:t>MySeProject.</w:t>
       </w:r>
       <w:r>
         <w:rPr>
@@ -4046,12 +3981,26 @@
           <w:ilvl w:val="0"/>
           <w:numId w:val="0"/>
         </w:numPr>
-        <w:jc w:val="left"/>
-      </w:pPr>
-      <w:r>
-        <w:t xml:space="preserve">iv. </w:t>
-      </w:r>
-      <w:r>
+      </w:pPr>
+      <w:r>
+        <w:rPr>
+          <w:b/>
+          <w:bCs/>
+        </w:rPr>
+        <w:t>vi</w:t>
+      </w:r>
+      <w:r>
+        <w:rPr>
+          <w:b/>
+          <w:bCs/>
+        </w:rPr>
+        <w:t xml:space="preserve">. </w:t>
+      </w:r>
+      <w:r>
+        <w:rPr>
+          <w:b/>
+          <w:bCs/>
+        </w:rPr>
         <w:t>Performance testing and comparison with legacy code.</w:t>
       </w:r>
     </w:p>
@@ -5689,331 +5638,6 @@
 <file path=word/numbering.xml><?xml version="1.0" encoding="utf-8"?>
 <w:numbering xmlns:wpc="http://schemas.microsoft.com/office/word/2010/wordprocessingCanvas" xmlns:cx="http://schemas.microsoft.com/office/drawing/2014/chartex" xmlns:cx1="http://schemas.microsoft.com/office/drawing/2015/9/8/chartex" xmlns:cx2="http://schemas.microsoft.com/office/drawing/2015/10/21/chartex" xmlns:cx3="http://schemas.microsoft.com/office/drawing/2016/5/9/chartex" xmlns:cx4="http://schemas.microsoft.com/office/drawing/2016/5/10/chartex" xmlns:cx5="http://schemas.microsoft.com/office/drawing/2016/5/11/chartex" xmlns:cx6="http://schemas.microsoft.com/office/drawing/2016/5/12/chartex" xmlns:cx7="http://schemas.microsoft.com/office/drawing/2016/5/13/chartex" xmlns:cx8="http://schemas.microsoft.com/office/drawing/2016/5/14/chartex" xmlns:mc="http://schemas.openxmlformats.org/markup-compatibility/2006" xmlns:aink="http://schemas.microsoft.com/office/drawing/2016/ink" xmlns:am3d="http://schemas.microsoft.com/office/drawing/2017/model3d" xmlns:o="urn:schemas-microsoft-com:office:office" xmlns:oel="http://schemas.microsoft.com/office/2019/extlst" xmlns:r="http://schemas.openxmlformats.org/officeDocument/2006/relationships" xmlns:m="http://schemas.openxmlformats.org/officeDocument/2006/math" xmlns:v="urn:schemas-microsoft-com:vml" xmlns:wp14="http://schemas.microsoft.com/office/word/2010/wordprocessingDrawing" xmlns:wp="http://schemas.openxmlformats.org/drawingml/2006/wordprocessingDrawing" xmlns:w10="urn:schemas-microsoft-com:office:word" xmlns:w="http://schemas.openxmlformats.org/wordprocessingml/2006/main" xmlns:w14="http://schemas.microsoft.com/office/word/2010/wordml" xmlns:w15="http://schemas.microsoft.com/office/word/2012/wordml" xmlns:w16cex="http://schemas.microsoft.com/office/word/2018/wordml/cex" xmlns:w16cid="http://schemas.microsoft.com/office/word/2016/wordml/cid" xmlns:w16="http://schemas.microsoft.com/office/word/2018/wordml" xmlns:w16sdtdh="http://schemas.microsoft.com/office/word/2020/wordml/sdtdatahash" xmlns:w16se="http://schemas.microsoft.com/office/word/2015/wordml/symex" xmlns:wpg="http://schemas.microsoft.com/office/word/2010/wordprocessingGroup" xmlns:wpi="http://schemas.microsoft.com/office/word/2010/wordprocessingInk" xmlns:wne="http://schemas.microsoft.com/office/word/2006/wordml" xmlns:wps="http://schemas.microsoft.com/office/word/2010/wordprocessingShape" mc:Ignorable="w14 w15 w16se w16cid w16 w16cex w16sdtdh wp14">
   <w:abstractNum w:abstractNumId="0" w15:restartNumberingAfterBreak="0">
-    <w:nsid w:val="FFFFFF1D"/>
-    <w:multiLevelType w:val="multilevel"/>
-    <w:tmpl w:val="7A36CE9E"/>
-    <w:lvl w:ilvl="0">
-      <w:start w:val="1"/>
-      <w:numFmt w:val="bullet"/>
-      <w:lvlText w:val=""/>
-      <w:lvlJc w:val="left"/>
-      <w:pPr>
-        <w:tabs>
-          <w:tab w:val="num" w:pos="0"/>
-        </w:tabs>
-        <w:ind w:left="0" w:firstLine="0"/>
-      </w:pPr>
-      <w:rPr>
-        <w:rFonts w:ascii="Symbol" w:hAnsi="Symbol" w:hint="default"/>
-      </w:rPr>
-    </w:lvl>
-    <w:lvl w:ilvl="1">
-      <w:start w:val="1"/>
-      <w:numFmt w:val="bullet"/>
-      <w:lvlText w:val=""/>
-      <w:lvlJc w:val="left"/>
-      <w:pPr>
-        <w:tabs>
-          <w:tab w:val="num" w:pos="720"/>
-        </w:tabs>
-        <w:ind w:left="1080" w:hanging="360"/>
-      </w:pPr>
-      <w:rPr>
-        <w:rFonts w:ascii="Symbol" w:hAnsi="Symbol" w:hint="default"/>
-      </w:rPr>
-    </w:lvl>
-    <w:lvl w:ilvl="2">
-      <w:start w:val="1"/>
-      <w:numFmt w:val="bullet"/>
-      <w:lvlText w:val="o"/>
-      <w:lvlJc w:val="left"/>
-      <w:pPr>
-        <w:tabs>
-          <w:tab w:val="num" w:pos="1440"/>
-        </w:tabs>
-        <w:ind w:left="1800" w:hanging="360"/>
-      </w:pPr>
-      <w:rPr>
-        <w:rFonts w:ascii="Courier New" w:hAnsi="Courier New" w:cs="Courier New" w:hint="default"/>
-      </w:rPr>
-    </w:lvl>
-    <w:lvl w:ilvl="3">
-      <w:start w:val="1"/>
-      <w:numFmt w:val="bullet"/>
-      <w:lvlText w:val=""/>
-      <w:lvlJc w:val="left"/>
-      <w:pPr>
-        <w:tabs>
-          <w:tab w:val="num" w:pos="2160"/>
-        </w:tabs>
-        <w:ind w:left="2520" w:hanging="360"/>
-      </w:pPr>
-      <w:rPr>
-        <w:rFonts w:ascii="Wingdings" w:hAnsi="Wingdings" w:hint="default"/>
-      </w:rPr>
-    </w:lvl>
-    <w:lvl w:ilvl="4">
-      <w:start w:val="1"/>
-      <w:numFmt w:val="bullet"/>
-      <w:lvlText w:val=""/>
-      <w:lvlJc w:val="left"/>
-      <w:pPr>
-        <w:tabs>
-          <w:tab w:val="num" w:pos="2880"/>
-        </w:tabs>
-        <w:ind w:left="3240" w:hanging="360"/>
-      </w:pPr>
-      <w:rPr>
-        <w:rFonts w:ascii="Wingdings" w:hAnsi="Wingdings" w:hint="default"/>
-      </w:rPr>
-    </w:lvl>
-    <w:lvl w:ilvl="5">
-      <w:start w:val="1"/>
-      <w:numFmt w:val="bullet"/>
-      <w:lvlText w:val=""/>
-      <w:lvlJc w:val="left"/>
-      <w:pPr>
-        <w:tabs>
-          <w:tab w:val="num" w:pos="3600"/>
-        </w:tabs>
-        <w:ind w:left="3960" w:hanging="360"/>
-      </w:pPr>
-      <w:rPr>
-        <w:rFonts w:ascii="Symbol" w:hAnsi="Symbol" w:hint="default"/>
-      </w:rPr>
-    </w:lvl>
-    <w:lvl w:ilvl="6">
-      <w:start w:val="1"/>
-      <w:numFmt w:val="bullet"/>
-      <w:lvlText w:val="o"/>
-      <w:lvlJc w:val="left"/>
-      <w:pPr>
-        <w:tabs>
-          <w:tab w:val="num" w:pos="4320"/>
-        </w:tabs>
-        <w:ind w:left="4680" w:hanging="360"/>
-      </w:pPr>
-      <w:rPr>
-        <w:rFonts w:ascii="Courier New" w:hAnsi="Courier New" w:cs="Courier New" w:hint="default"/>
-      </w:rPr>
-    </w:lvl>
-    <w:lvl w:ilvl="7">
-      <w:start w:val="1"/>
-      <w:numFmt w:val="bullet"/>
-      <w:lvlText w:val=""/>
-      <w:lvlJc w:val="left"/>
-      <w:pPr>
-        <w:tabs>
-          <w:tab w:val="num" w:pos="5040"/>
-        </w:tabs>
-        <w:ind w:left="5400" w:hanging="360"/>
-      </w:pPr>
-      <w:rPr>
-        <w:rFonts w:ascii="Wingdings" w:hAnsi="Wingdings" w:hint="default"/>
-      </w:rPr>
-    </w:lvl>
-    <w:lvl w:ilvl="8">
-      <w:start w:val="1"/>
-      <w:numFmt w:val="bullet"/>
-      <w:lvlText w:val=""/>
-      <w:lvlJc w:val="left"/>
-      <w:pPr>
-        <w:tabs>
-          <w:tab w:val="num" w:pos="5760"/>
-        </w:tabs>
-        <w:ind w:left="6120" w:hanging="360"/>
-      </w:pPr>
-      <w:rPr>
-        <w:rFonts w:ascii="Wingdings" w:hAnsi="Wingdings" w:hint="default"/>
-      </w:rPr>
-    </w:lvl>
-  </w:abstractNum>
-  <w:abstractNum w:abstractNumId="1" w15:restartNumberingAfterBreak="0">
-    <w:nsid w:val="FFFFFF7C"/>
-    <w:multiLevelType w:val="singleLevel"/>
-    <w:tmpl w:val="DD629BEE"/>
-    <w:lvl w:ilvl="0">
-      <w:start w:val="1"/>
-      <w:numFmt w:val="decimal"/>
-      <w:lvlText w:val="%1."/>
-      <w:lvlJc w:val="left"/>
-      <w:pPr>
-        <w:tabs>
-          <w:tab w:val="num" w:pos="1492"/>
-        </w:tabs>
-        <w:ind w:left="1492" w:hanging="360"/>
-      </w:pPr>
-    </w:lvl>
-  </w:abstractNum>
-  <w:abstractNum w:abstractNumId="2" w15:restartNumberingAfterBreak="0">
-    <w:nsid w:val="FFFFFF7D"/>
-    <w:multiLevelType w:val="singleLevel"/>
-    <w:tmpl w:val="2648E1C4"/>
-    <w:lvl w:ilvl="0">
-      <w:start w:val="1"/>
-      <w:numFmt w:val="decimal"/>
-      <w:lvlText w:val="%1."/>
-      <w:lvlJc w:val="left"/>
-      <w:pPr>
-        <w:tabs>
-          <w:tab w:val="num" w:pos="1209"/>
-        </w:tabs>
-        <w:ind w:left="1209" w:hanging="360"/>
-      </w:pPr>
-    </w:lvl>
-  </w:abstractNum>
-  <w:abstractNum w:abstractNumId="3" w15:restartNumberingAfterBreak="0">
-    <w:nsid w:val="FFFFFF7E"/>
-    <w:multiLevelType w:val="singleLevel"/>
-    <w:tmpl w:val="9D38DB54"/>
-    <w:lvl w:ilvl="0">
-      <w:start w:val="1"/>
-      <w:numFmt w:val="decimal"/>
-      <w:lvlText w:val="%1."/>
-      <w:lvlJc w:val="left"/>
-      <w:pPr>
-        <w:tabs>
-          <w:tab w:val="num" w:pos="926"/>
-        </w:tabs>
-        <w:ind w:left="926" w:hanging="360"/>
-      </w:pPr>
-    </w:lvl>
-  </w:abstractNum>
-  <w:abstractNum w:abstractNumId="4" w15:restartNumberingAfterBreak="0">
-    <w:nsid w:val="FFFFFF7F"/>
-    <w:multiLevelType w:val="singleLevel"/>
-    <w:tmpl w:val="632C24E2"/>
-    <w:lvl w:ilvl="0">
-      <w:start w:val="1"/>
-      <w:numFmt w:val="decimal"/>
-      <w:lvlText w:val="%1."/>
-      <w:lvlJc w:val="left"/>
-      <w:pPr>
-        <w:tabs>
-          <w:tab w:val="num" w:pos="643"/>
-        </w:tabs>
-        <w:ind w:left="643" w:hanging="360"/>
-      </w:pPr>
-    </w:lvl>
-  </w:abstractNum>
-  <w:abstractNum w:abstractNumId="5" w15:restartNumberingAfterBreak="0">
-    <w:nsid w:val="FFFFFF80"/>
-    <w:multiLevelType w:val="singleLevel"/>
-    <w:tmpl w:val="82268A14"/>
-    <w:lvl w:ilvl="0">
-      <w:start w:val="1"/>
-      <w:numFmt w:val="bullet"/>
-      <w:lvlText w:val=""/>
-      <w:lvlJc w:val="left"/>
-      <w:pPr>
-        <w:tabs>
-          <w:tab w:val="num" w:pos="1492"/>
-        </w:tabs>
-        <w:ind w:left="1492" w:hanging="360"/>
-      </w:pPr>
-      <w:rPr>
-        <w:rFonts w:ascii="Symbol" w:hAnsi="Symbol" w:hint="default"/>
-      </w:rPr>
-    </w:lvl>
-  </w:abstractNum>
-  <w:abstractNum w:abstractNumId="6" w15:restartNumberingAfterBreak="0">
-    <w:nsid w:val="FFFFFF81"/>
-    <w:multiLevelType w:val="singleLevel"/>
-    <w:tmpl w:val="8C0E77FE"/>
-    <w:lvl w:ilvl="0">
-      <w:start w:val="1"/>
-      <w:numFmt w:val="bullet"/>
-      <w:lvlText w:val=""/>
-      <w:lvlJc w:val="left"/>
-      <w:pPr>
-        <w:tabs>
-          <w:tab w:val="num" w:pos="1209"/>
-        </w:tabs>
-        <w:ind w:left="1209" w:hanging="360"/>
-      </w:pPr>
-      <w:rPr>
-        <w:rFonts w:ascii="Symbol" w:hAnsi="Symbol" w:hint="default"/>
-      </w:rPr>
-    </w:lvl>
-  </w:abstractNum>
-  <w:abstractNum w:abstractNumId="7" w15:restartNumberingAfterBreak="0">
-    <w:nsid w:val="FFFFFF82"/>
-    <w:multiLevelType w:val="singleLevel"/>
-    <w:tmpl w:val="174639B8"/>
-    <w:lvl w:ilvl="0">
-      <w:start w:val="1"/>
-      <w:numFmt w:val="bullet"/>
-      <w:lvlText w:val=""/>
-      <w:lvlJc w:val="left"/>
-      <w:pPr>
-        <w:tabs>
-          <w:tab w:val="num" w:pos="926"/>
-        </w:tabs>
-        <w:ind w:left="926" w:hanging="360"/>
-      </w:pPr>
-      <w:rPr>
-        <w:rFonts w:ascii="Symbol" w:hAnsi="Symbol" w:hint="default"/>
-      </w:rPr>
-    </w:lvl>
-  </w:abstractNum>
-  <w:abstractNum w:abstractNumId="8" w15:restartNumberingAfterBreak="0">
-    <w:nsid w:val="FFFFFF83"/>
-    <w:multiLevelType w:val="singleLevel"/>
-    <w:tmpl w:val="B1ACC408"/>
-    <w:lvl w:ilvl="0">
-      <w:start w:val="1"/>
-      <w:numFmt w:val="bullet"/>
-      <w:lvlText w:val=""/>
-      <w:lvlJc w:val="left"/>
-      <w:pPr>
-        <w:tabs>
-          <w:tab w:val="num" w:pos="643"/>
-        </w:tabs>
-        <w:ind w:left="643" w:hanging="360"/>
-      </w:pPr>
-      <w:rPr>
-        <w:rFonts w:ascii="Symbol" w:hAnsi="Symbol" w:hint="default"/>
-      </w:rPr>
-    </w:lvl>
-  </w:abstractNum>
-  <w:abstractNum w:abstractNumId="9" w15:restartNumberingAfterBreak="0">
-    <w:nsid w:val="FFFFFF88"/>
-    <w:multiLevelType w:val="singleLevel"/>
-    <w:tmpl w:val="229E8DFE"/>
-    <w:lvl w:ilvl="0">
-      <w:start w:val="1"/>
-      <w:numFmt w:val="decimal"/>
-      <w:lvlText w:val="%1."/>
-      <w:lvlJc w:val="left"/>
-      <w:pPr>
-        <w:tabs>
-          <w:tab w:val="num" w:pos="360"/>
-        </w:tabs>
-        <w:ind w:left="360" w:hanging="360"/>
-      </w:pPr>
-    </w:lvl>
-  </w:abstractNum>
-  <w:abstractNum w:abstractNumId="10" w15:restartNumberingAfterBreak="0">
-    <w:nsid w:val="FFFFFF89"/>
-    <w:multiLevelType w:val="singleLevel"/>
-    <w:tmpl w:val="EA847AFE"/>
-    <w:lvl w:ilvl="0">
-      <w:start w:val="1"/>
-      <w:numFmt w:val="bullet"/>
-      <w:lvlText w:val=""/>
-      <w:lvlJc w:val="left"/>
-      <w:pPr>
-        <w:tabs>
-          <w:tab w:val="num" w:pos="360"/>
-        </w:tabs>
-        <w:ind w:left="360" w:hanging="360"/>
-      </w:pPr>
-      <w:rPr>
-        <w:rFonts w:ascii="Symbol" w:hAnsi="Symbol" w:hint="default"/>
-      </w:rPr>
-    </w:lvl>
-  </w:abstractNum>
-  <w:abstractNum w:abstractNumId="11" w15:restartNumberingAfterBreak="0">
     <w:nsid w:val="068248FD"/>
     <w:multiLevelType w:val="hybridMultilevel"/>
     <w:tmpl w:val="64B85188"/>
@@ -6102,96 +5726,7 @@
       </w:pPr>
     </w:lvl>
   </w:abstractNum>
-  <w:abstractNum w:abstractNumId="12" w15:restartNumberingAfterBreak="0">
-    <w:nsid w:val="0E12743A"/>
-    <w:multiLevelType w:val="hybridMultilevel"/>
-    <w:tmpl w:val="C27ED6E8"/>
-    <w:lvl w:ilvl="0" w:tplc="65DAB9DC">
-      <w:start w:val="6"/>
-      <w:numFmt w:val="decimal"/>
-      <w:lvlText w:val="%1"/>
-      <w:lvlJc w:val="left"/>
-      <w:pPr>
-        <w:ind w:left="1728" w:hanging="360"/>
-      </w:pPr>
-      <w:rPr>
-        <w:rFonts w:hint="default"/>
-      </w:rPr>
-    </w:lvl>
-    <w:lvl w:ilvl="1" w:tplc="04090019" w:tentative="1">
-      <w:start w:val="1"/>
-      <w:numFmt w:val="lowerLetter"/>
-      <w:lvlText w:val="%2."/>
-      <w:lvlJc w:val="left"/>
-      <w:pPr>
-        <w:ind w:left="2448" w:hanging="360"/>
-      </w:pPr>
-    </w:lvl>
-    <w:lvl w:ilvl="2" w:tplc="0409001B" w:tentative="1">
-      <w:start w:val="1"/>
-      <w:numFmt w:val="lowerRoman"/>
-      <w:lvlText w:val="%3."/>
-      <w:lvlJc w:val="right"/>
-      <w:pPr>
-        <w:ind w:left="3168" w:hanging="180"/>
-      </w:pPr>
-    </w:lvl>
-    <w:lvl w:ilvl="3" w:tplc="0409000F" w:tentative="1">
-      <w:start w:val="1"/>
-      <w:numFmt w:val="decimal"/>
-      <w:lvlText w:val="%4."/>
-      <w:lvlJc w:val="left"/>
-      <w:pPr>
-        <w:ind w:left="3888" w:hanging="360"/>
-      </w:pPr>
-    </w:lvl>
-    <w:lvl w:ilvl="4" w:tplc="04090019" w:tentative="1">
-      <w:start w:val="1"/>
-      <w:numFmt w:val="lowerLetter"/>
-      <w:lvlText w:val="%5."/>
-      <w:lvlJc w:val="left"/>
-      <w:pPr>
-        <w:ind w:left="4608" w:hanging="360"/>
-      </w:pPr>
-    </w:lvl>
-    <w:lvl w:ilvl="5" w:tplc="0409001B" w:tentative="1">
-      <w:start w:val="1"/>
-      <w:numFmt w:val="lowerRoman"/>
-      <w:lvlText w:val="%6."/>
-      <w:lvlJc w:val="right"/>
-      <w:pPr>
-        <w:ind w:left="5328" w:hanging="180"/>
-      </w:pPr>
-    </w:lvl>
-    <w:lvl w:ilvl="6" w:tplc="0409000F" w:tentative="1">
-      <w:start w:val="1"/>
-      <w:numFmt w:val="decimal"/>
-      <w:lvlText w:val="%7."/>
-      <w:lvlJc w:val="left"/>
-      <w:pPr>
-        <w:ind w:left="6048" w:hanging="360"/>
-      </w:pPr>
-    </w:lvl>
-    <w:lvl w:ilvl="7" w:tplc="04090019" w:tentative="1">
-      <w:start w:val="1"/>
-      <w:numFmt w:val="lowerLetter"/>
-      <w:lvlText w:val="%8."/>
-      <w:lvlJc w:val="left"/>
-      <w:pPr>
-        <w:ind w:left="6768" w:hanging="360"/>
-      </w:pPr>
-    </w:lvl>
-    <w:lvl w:ilvl="8" w:tplc="0409001B" w:tentative="1">
-      <w:start w:val="1"/>
-      <w:numFmt w:val="lowerRoman"/>
-      <w:lvlText w:val="%9."/>
-      <w:lvlJc w:val="right"/>
-      <w:pPr>
-        <w:ind w:left="7488" w:hanging="180"/>
-      </w:pPr>
-    </w:lvl>
-  </w:abstractNum>
-  <w:abstractNum w:abstractNumId="13" w15:restartNumberingAfterBreak="0">
+  <w:abstractNum w:abstractNumId="1" w15:restartNumberingAfterBreak="0">
     <w:nsid w:val="0E2726F3"/>
     <w:multiLevelType w:val="hybridMultilevel"/>
     <w:tmpl w:val="16F05BFA"/>
@@ -6277,678 +5812,7 @@
       </w:pPr>
     </w:lvl>
   </w:abstractNum>
-  <w:abstractNum w:abstractNumId="14" w15:restartNumberingAfterBreak="0">
-    <w:nsid w:val="13567F6B"/>
-    <w:multiLevelType w:val="hybridMultilevel"/>
-    <w:tmpl w:val="AF7E2196"/>
-    <w:lvl w:ilvl="0" w:tplc="4009001B">
-      <w:start w:val="1"/>
-      <w:numFmt w:val="lowerRoman"/>
-      <w:lvlText w:val="%1."/>
-      <w:lvlJc w:val="right"/>
-      <w:pPr>
-        <w:ind w:left="720" w:hanging="360"/>
-      </w:pPr>
-      <w:rPr>
-        <w:rFonts w:hint="default"/>
-      </w:rPr>
-    </w:lvl>
-    <w:lvl w:ilvl="1" w:tplc="40090019">
-      <w:start w:val="1"/>
-      <w:numFmt w:val="lowerLetter"/>
-      <w:lvlText w:val="%2."/>
-      <w:lvlJc w:val="left"/>
-      <w:pPr>
-        <w:ind w:left="1440" w:hanging="360"/>
-      </w:pPr>
-    </w:lvl>
-    <w:lvl w:ilvl="2" w:tplc="4009001B">
-      <w:start w:val="1"/>
-      <w:numFmt w:val="lowerRoman"/>
-      <w:lvlText w:val="%3."/>
-      <w:lvlJc w:val="right"/>
-      <w:pPr>
-        <w:ind w:left="2160" w:hanging="180"/>
-      </w:pPr>
-    </w:lvl>
-    <w:lvl w:ilvl="3" w:tplc="4009000F">
-      <w:start w:val="1"/>
-      <w:numFmt w:val="decimal"/>
-      <w:lvlText w:val="%4."/>
-      <w:lvlJc w:val="left"/>
-      <w:pPr>
-        <w:ind w:left="2880" w:hanging="360"/>
-      </w:pPr>
-    </w:lvl>
-    <w:lvl w:ilvl="4" w:tplc="40090019">
-      <w:start w:val="1"/>
-      <w:numFmt w:val="lowerLetter"/>
-      <w:lvlText w:val="%5."/>
-      <w:lvlJc w:val="left"/>
-      <w:pPr>
-        <w:ind w:left="3600" w:hanging="360"/>
-      </w:pPr>
-    </w:lvl>
-    <w:lvl w:ilvl="5" w:tplc="4009001B">
-      <w:start w:val="1"/>
-      <w:numFmt w:val="lowerRoman"/>
-      <w:lvlText w:val="%6."/>
-      <w:lvlJc w:val="right"/>
-      <w:pPr>
-        <w:ind w:left="4320" w:hanging="180"/>
-      </w:pPr>
-    </w:lvl>
-    <w:lvl w:ilvl="6" w:tplc="4009000F" w:tentative="1">
-      <w:start w:val="1"/>
-      <w:numFmt w:val="decimal"/>
-      <w:lvlText w:val="%7."/>
-      <w:lvlJc w:val="left"/>
-      <w:pPr>
-        <w:ind w:left="5040" w:hanging="360"/>
-      </w:pPr>
-    </w:lvl>
-    <w:lvl w:ilvl="7" w:tplc="40090019" w:tentative="1">
-      <w:start w:val="1"/>
-      <w:numFmt w:val="lowerLetter"/>
-      <w:lvlText w:val="%8."/>
-      <w:lvlJc w:val="left"/>
-      <w:pPr>
-        <w:ind w:left="5760" w:hanging="360"/>
-      </w:pPr>
-    </w:lvl>
-    <w:lvl w:ilvl="8" w:tplc="4009001B" w:tentative="1">
-      <w:start w:val="1"/>
-      <w:numFmt w:val="lowerRoman"/>
-      <w:lvlText w:val="%9."/>
-      <w:lvlJc w:val="right"/>
-      <w:pPr>
-        <w:ind w:left="6480" w:hanging="180"/>
-      </w:pPr>
-    </w:lvl>
-  </w:abstractNum>
-  <w:abstractNum w:abstractNumId="15" w15:restartNumberingAfterBreak="0">
-    <w:nsid w:val="1CC86975"/>
-    <w:multiLevelType w:val="hybridMultilevel"/>
-    <w:tmpl w:val="ED349E32"/>
-    <w:lvl w:ilvl="0" w:tplc="4009000F">
-      <w:start w:val="1"/>
-      <w:numFmt w:val="decimal"/>
-      <w:lvlText w:val="%1."/>
-      <w:lvlJc w:val="left"/>
-      <w:pPr>
-        <w:ind w:left="720" w:hanging="360"/>
-      </w:pPr>
-      <w:rPr>
-        <w:rFonts w:hint="default"/>
-      </w:rPr>
-    </w:lvl>
-    <w:lvl w:ilvl="1" w:tplc="40090019" w:tentative="1">
-      <w:start w:val="1"/>
-      <w:numFmt w:val="lowerLetter"/>
-      <w:lvlText w:val="%2."/>
-      <w:lvlJc w:val="left"/>
-      <w:pPr>
-        <w:ind w:left="1440" w:hanging="360"/>
-      </w:pPr>
-    </w:lvl>
-    <w:lvl w:ilvl="2" w:tplc="4009001B" w:tentative="1">
-      <w:start w:val="1"/>
-      <w:numFmt w:val="lowerRoman"/>
-      <w:lvlText w:val="%3."/>
-      <w:lvlJc w:val="right"/>
-      <w:pPr>
-        <w:ind w:left="2160" w:hanging="180"/>
-      </w:pPr>
-    </w:lvl>
-    <w:lvl w:ilvl="3" w:tplc="4009000F" w:tentative="1">
-      <w:start w:val="1"/>
-      <w:numFmt w:val="decimal"/>
-      <w:lvlText w:val="%4."/>
-      <w:lvlJc w:val="left"/>
-      <w:pPr>
-        <w:ind w:left="2880" w:hanging="360"/>
-      </w:pPr>
-    </w:lvl>
-    <w:lvl w:ilvl="4" w:tplc="40090019" w:tentative="1">
-      <w:start w:val="1"/>
-      <w:numFmt w:val="lowerLetter"/>
-      <w:lvlText w:val="%5."/>
-      <w:lvlJc w:val="left"/>
-      <w:pPr>
-        <w:ind w:left="3600" w:hanging="360"/>
-      </w:pPr>
-    </w:lvl>
-    <w:lvl w:ilvl="5" w:tplc="4009001B" w:tentative="1">
-      <w:start w:val="1"/>
-      <w:numFmt w:val="lowerRoman"/>
-      <w:lvlText w:val="%6."/>
-      <w:lvlJc w:val="right"/>
-      <w:pPr>
-        <w:ind w:left="4320" w:hanging="180"/>
-      </w:pPr>
-    </w:lvl>
-    <w:lvl w:ilvl="6" w:tplc="4009000F" w:tentative="1">
-      <w:start w:val="1"/>
-      <w:numFmt w:val="decimal"/>
-      <w:lvlText w:val="%7."/>
-      <w:lvlJc w:val="left"/>
-      <w:pPr>
-        <w:ind w:left="5040" w:hanging="360"/>
-      </w:pPr>
-    </w:lvl>
-    <w:lvl w:ilvl="7" w:tplc="40090019" w:tentative="1">
-      <w:start w:val="1"/>
-      <w:numFmt w:val="lowerLetter"/>
-      <w:lvlText w:val="%8."/>
-      <w:lvlJc w:val="left"/>
-      <w:pPr>
-        <w:ind w:left="5760" w:hanging="360"/>
-      </w:pPr>
-    </w:lvl>
-    <w:lvl w:ilvl="8" w:tplc="4009001B" w:tentative="1">
-      <w:start w:val="1"/>
-      <w:numFmt w:val="lowerRoman"/>
-      <w:lvlText w:val="%9."/>
-      <w:lvlJc w:val="right"/>
-      <w:pPr>
-        <w:ind w:left="6480" w:hanging="180"/>
-      </w:pPr>
-    </w:lvl>
-  </w:abstractNum>
-  <w:abstractNum w:abstractNumId="16" w15:restartNumberingAfterBreak="0">
-    <w:nsid w:val="1E177E97"/>
-    <w:multiLevelType w:val="hybridMultilevel"/>
-    <w:tmpl w:val="A6463BCE"/>
-    <w:lvl w:ilvl="0" w:tplc="04140013">
-      <w:start w:val="1"/>
-      <w:numFmt w:val="upperRoman"/>
-      <w:lvlText w:val="%1."/>
-      <w:lvlJc w:val="right"/>
-      <w:pPr>
-        <w:ind w:left="936" w:hanging="360"/>
-      </w:pPr>
-    </w:lvl>
-    <w:lvl w:ilvl="1" w:tplc="04140019" w:tentative="1">
-      <w:start w:val="1"/>
-      <w:numFmt w:val="lowerLetter"/>
-      <w:lvlText w:val="%2."/>
-      <w:lvlJc w:val="left"/>
-      <w:pPr>
-        <w:ind w:left="1656" w:hanging="360"/>
-      </w:pPr>
-    </w:lvl>
-    <w:lvl w:ilvl="2" w:tplc="0414001B" w:tentative="1">
-      <w:start w:val="1"/>
-      <w:numFmt w:val="lowerRoman"/>
-      <w:lvlText w:val="%3."/>
-      <w:lvlJc w:val="right"/>
-      <w:pPr>
-        <w:ind w:left="2376" w:hanging="180"/>
-      </w:pPr>
-    </w:lvl>
-    <w:lvl w:ilvl="3" w:tplc="0414000F" w:tentative="1">
-      <w:start w:val="1"/>
-      <w:numFmt w:val="decimal"/>
-      <w:lvlText w:val="%4."/>
-      <w:lvlJc w:val="left"/>
-      <w:pPr>
-        <w:ind w:left="3096" w:hanging="360"/>
-      </w:pPr>
-    </w:lvl>
-    <w:lvl w:ilvl="4" w:tplc="04140019" w:tentative="1">
-      <w:start w:val="1"/>
-      <w:numFmt w:val="lowerLetter"/>
-      <w:lvlText w:val="%5."/>
-      <w:lvlJc w:val="left"/>
-      <w:pPr>
-        <w:ind w:left="3816" w:hanging="360"/>
-      </w:pPr>
-    </w:lvl>
-    <w:lvl w:ilvl="5" w:tplc="0414001B" w:tentative="1">
-      <w:start w:val="1"/>
-      <w:numFmt w:val="lowerRoman"/>
-      <w:lvlText w:val="%6."/>
-      <w:lvlJc w:val="right"/>
-      <w:pPr>
-        <w:ind w:left="4536" w:hanging="180"/>
-      </w:pPr>
-    </w:lvl>
-    <w:lvl w:ilvl="6" w:tplc="0414000F" w:tentative="1">
-      <w:start w:val="1"/>
-      <w:numFmt w:val="decimal"/>
-      <w:lvlText w:val="%7."/>
-      <w:lvlJc w:val="left"/>
-      <w:pPr>
-        <w:ind w:left="5256" w:hanging="360"/>
-      </w:pPr>
-    </w:lvl>
-    <w:lvl w:ilvl="7" w:tplc="04140019" w:tentative="1">
-      <w:start w:val="1"/>
-      <w:numFmt w:val="lowerLetter"/>
-      <w:lvlText w:val="%8."/>
-      <w:lvlJc w:val="left"/>
-      <w:pPr>
-        <w:ind w:left="5976" w:hanging="360"/>
-      </w:pPr>
-    </w:lvl>
-    <w:lvl w:ilvl="8" w:tplc="0414001B" w:tentative="1">
-      <w:start w:val="1"/>
-      <w:numFmt w:val="lowerRoman"/>
-      <w:lvlText w:val="%9."/>
-      <w:lvlJc w:val="right"/>
-      <w:pPr>
-        <w:ind w:left="6696" w:hanging="180"/>
-      </w:pPr>
-    </w:lvl>
-  </w:abstractNum>
-  <w:abstractNum w:abstractNumId="17" w15:restartNumberingAfterBreak="0">
-    <w:nsid w:val="20AF0333"/>
-    <w:multiLevelType w:val="hybridMultilevel"/>
-    <w:tmpl w:val="CB0E7F4E"/>
-    <w:lvl w:ilvl="0" w:tplc="E09099E0">
-      <w:start w:val="1"/>
-      <w:numFmt w:val="lowerLetter"/>
-      <w:lvlText w:val="%1."/>
-      <w:lvlJc w:val="left"/>
-      <w:pPr>
-        <w:tabs>
-          <w:tab w:val="num" w:pos="720"/>
-        </w:tabs>
-        <w:ind w:left="720" w:hanging="360"/>
-      </w:pPr>
-      <w:rPr>
-        <w:rFonts w:cs="Times New Roman" w:hint="default"/>
-        <w:i w:val="0"/>
-        <w:iCs w:val="0"/>
-      </w:rPr>
-    </w:lvl>
-    <w:lvl w:ilvl="1" w:tplc="04090019">
-      <w:start w:val="1"/>
-      <w:numFmt w:val="lowerLetter"/>
-      <w:lvlText w:val="%2."/>
-      <w:lvlJc w:val="left"/>
-      <w:pPr>
-        <w:tabs>
-          <w:tab w:val="num" w:pos="1440"/>
-        </w:tabs>
-        <w:ind w:left="1440" w:hanging="360"/>
-      </w:pPr>
-      <w:rPr>
-        <w:rFonts w:cs="Times New Roman"/>
-      </w:rPr>
-    </w:lvl>
-    <w:lvl w:ilvl="2" w:tplc="0409001B">
-      <w:start w:val="1"/>
-      <w:numFmt w:val="lowerRoman"/>
-      <w:lvlText w:val="%3."/>
-      <w:lvlJc w:val="right"/>
-      <w:pPr>
-        <w:tabs>
-          <w:tab w:val="num" w:pos="2160"/>
-        </w:tabs>
-        <w:ind w:left="2160" w:hanging="180"/>
-      </w:pPr>
-      <w:rPr>
-        <w:rFonts w:cs="Times New Roman"/>
-      </w:rPr>
-    </w:lvl>
-    <w:lvl w:ilvl="3" w:tplc="0409000F">
-      <w:start w:val="1"/>
-      <w:numFmt w:val="decimal"/>
-      <w:lvlText w:val="%4."/>
-      <w:lvlJc w:val="left"/>
-      <w:pPr>
-        <w:tabs>
-          <w:tab w:val="num" w:pos="2880"/>
-        </w:tabs>
-        <w:ind w:left="2880" w:hanging="360"/>
-      </w:pPr>
-      <w:rPr>
-        <w:rFonts w:cs="Times New Roman"/>
-      </w:rPr>
-    </w:lvl>
-    <w:lvl w:ilvl="4" w:tplc="04090019">
-      <w:start w:val="1"/>
-      <w:numFmt w:val="lowerLetter"/>
-      <w:lvlText w:val="%5."/>
-      <w:lvlJc w:val="left"/>
-      <w:pPr>
-        <w:tabs>
-          <w:tab w:val="num" w:pos="3600"/>
-        </w:tabs>
-        <w:ind w:left="3600" w:hanging="360"/>
-      </w:pPr>
-      <w:rPr>
-        <w:rFonts w:cs="Times New Roman"/>
-      </w:rPr>
-    </w:lvl>
-    <w:lvl w:ilvl="5" w:tplc="0409001B">
-      <w:start w:val="1"/>
-      <w:numFmt w:val="lowerRoman"/>
-      <w:lvlText w:val="%6."/>
-      <w:lvlJc w:val="right"/>
-      <w:pPr>
-        <w:tabs>
-          <w:tab w:val="num" w:pos="4320"/>
-        </w:tabs>
-        <w:ind w:left="4320" w:hanging="180"/>
-      </w:pPr>
-      <w:rPr>
-        <w:rFonts w:cs="Times New Roman"/>
-      </w:rPr>
-    </w:lvl>
-    <w:lvl w:ilvl="6" w:tplc="0409000F">
-      <w:start w:val="1"/>
-      <w:numFmt w:val="decimal"/>
-      <w:lvlText w:val="%7."/>
-      <w:lvlJc w:val="left"/>
-      <w:pPr>
-        <w:tabs>
-          <w:tab w:val="num" w:pos="5040"/>
-        </w:tabs>
-        <w:ind w:left="5040" w:hanging="360"/>
-      </w:pPr>
-      <w:rPr>
-        <w:rFonts w:cs="Times New Roman"/>
-      </w:rPr>
-    </w:lvl>
-    <w:lvl w:ilvl="7" w:tplc="04090019">
-      <w:start w:val="1"/>
-      <w:numFmt w:val="lowerLetter"/>
-      <w:lvlText w:val="%8."/>
-      <w:lvlJc w:val="left"/>
-      <w:pPr>
-        <w:tabs>
-          <w:tab w:val="num" w:pos="5760"/>
-        </w:tabs>
-        <w:ind w:left="5760" w:hanging="360"/>
-      </w:pPr>
-      <w:rPr>
-        <w:rFonts w:cs="Times New Roman"/>
-      </w:rPr>
-    </w:lvl>
-    <w:lvl w:ilvl="8" w:tplc="0409001B">
-      <w:start w:val="1"/>
-      <w:numFmt w:val="lowerRoman"/>
-      <w:lvlText w:val="%9."/>
-      <w:lvlJc w:val="right"/>
-      <w:pPr>
-        <w:tabs>
-          <w:tab w:val="num" w:pos="6480"/>
-        </w:tabs>
-        <w:ind w:left="6480" w:hanging="180"/>
-      </w:pPr>
-      <w:rPr>
-        <w:rFonts w:cs="Times New Roman"/>
-      </w:rPr>
-    </w:lvl>
-  </w:abstractNum>
-  <w:abstractNum w:abstractNumId="18" w15:restartNumberingAfterBreak="0">
-    <w:nsid w:val="217D0169"/>
-    <w:multiLevelType w:val="hybridMultilevel"/>
-    <w:tmpl w:val="B40CD408"/>
-    <w:lvl w:ilvl="0" w:tplc="0D9C7B4C">
-      <w:start w:val="1"/>
-      <w:numFmt w:val="decimal"/>
-      <w:lvlText w:val="%1."/>
-      <w:lvlJc w:val="left"/>
-      <w:pPr>
-        <w:ind w:left="936" w:hanging="360"/>
-      </w:pPr>
-      <w:rPr>
-        <w:rFonts w:hint="default"/>
-      </w:rPr>
-    </w:lvl>
-    <w:lvl w:ilvl="1" w:tplc="04090019" w:tentative="1">
-      <w:start w:val="1"/>
-      <w:numFmt w:val="lowerLetter"/>
-      <w:lvlText w:val="%2."/>
-      <w:lvlJc w:val="left"/>
-      <w:pPr>
-        <w:ind w:left="1656" w:hanging="360"/>
-      </w:pPr>
-    </w:lvl>
-    <w:lvl w:ilvl="2" w:tplc="0409001B" w:tentative="1">
-      <w:start w:val="1"/>
-      <w:numFmt w:val="lowerRoman"/>
-      <w:lvlText w:val="%3."/>
-      <w:lvlJc w:val="right"/>
-      <w:pPr>
-        <w:ind w:left="2376" w:hanging="180"/>
-      </w:pPr>
-    </w:lvl>
-    <w:lvl w:ilvl="3" w:tplc="0409000F" w:tentative="1">
-      <w:start w:val="1"/>
-      <w:numFmt w:val="decimal"/>
-      <w:lvlText w:val="%4."/>
-      <w:lvlJc w:val="left"/>
-      <w:pPr>
-        <w:ind w:left="3096" w:hanging="360"/>
-      </w:pPr>
-    </w:lvl>
-    <w:lvl w:ilvl="4" w:tplc="04090019" w:tentative="1">
-      <w:start w:val="1"/>
-      <w:numFmt w:val="lowerLetter"/>
-      <w:lvlText w:val="%5."/>
-      <w:lvlJc w:val="left"/>
-      <w:pPr>
-        <w:ind w:left="3816" w:hanging="360"/>
-      </w:pPr>
-    </w:lvl>
-    <w:lvl w:ilvl="5" w:tplc="0409001B" w:tentative="1">
-      <w:start w:val="1"/>
-      <w:numFmt w:val="lowerRoman"/>
-      <w:lvlText w:val="%6."/>
-      <w:lvlJc w:val="right"/>
-      <w:pPr>
-        <w:ind w:left="4536" w:hanging="180"/>
-      </w:pPr>
-    </w:lvl>
-    <w:lvl w:ilvl="6" w:tplc="0409000F" w:tentative="1">
-      <w:start w:val="1"/>
-      <w:numFmt w:val="decimal"/>
-      <w:lvlText w:val="%7."/>
-      <w:lvlJc w:val="left"/>
-      <w:pPr>
-        <w:ind w:left="5256" w:hanging="360"/>
-      </w:pPr>
-    </w:lvl>
-    <w:lvl w:ilvl="7" w:tplc="04090019" w:tentative="1">
-      <w:start w:val="1"/>
-      <w:numFmt w:val="lowerLetter"/>
-      <w:lvlText w:val="%8."/>
-      <w:lvlJc w:val="left"/>
-      <w:pPr>
-        <w:ind w:left="5976" w:hanging="360"/>
-      </w:pPr>
-    </w:lvl>
-    <w:lvl w:ilvl="8" w:tplc="0409001B" w:tentative="1">
-      <w:start w:val="1"/>
-      <w:numFmt w:val="lowerRoman"/>
-      <w:lvlText w:val="%9."/>
-      <w:lvlJc w:val="right"/>
-      <w:pPr>
-        <w:ind w:left="6696" w:hanging="180"/>
-      </w:pPr>
-    </w:lvl>
-  </w:abstractNum>
-  <w:abstractNum w:abstractNumId="19" w15:restartNumberingAfterBreak="0">
-    <w:nsid w:val="268F68CF"/>
-    <w:multiLevelType w:val="hybridMultilevel"/>
-    <w:tmpl w:val="1600853A"/>
-    <w:lvl w:ilvl="0" w:tplc="40090013">
-      <w:start w:val="1"/>
-      <w:numFmt w:val="upperRoman"/>
-      <w:lvlText w:val="%1."/>
-      <w:lvlJc w:val="right"/>
-      <w:pPr>
-        <w:ind w:left="720" w:hanging="360"/>
-      </w:pPr>
-    </w:lvl>
-    <w:lvl w:ilvl="1" w:tplc="FFFFFFFF" w:tentative="1">
-      <w:start w:val="1"/>
-      <w:numFmt w:val="lowerLetter"/>
-      <w:lvlText w:val="%2."/>
-      <w:lvlJc w:val="left"/>
-      <w:pPr>
-        <w:ind w:left="1440" w:hanging="360"/>
-      </w:pPr>
-    </w:lvl>
-    <w:lvl w:ilvl="2" w:tplc="FFFFFFFF" w:tentative="1">
-      <w:start w:val="1"/>
-      <w:numFmt w:val="lowerRoman"/>
-      <w:lvlText w:val="%3."/>
-      <w:lvlJc w:val="right"/>
-      <w:pPr>
-        <w:ind w:left="2160" w:hanging="180"/>
-      </w:pPr>
-    </w:lvl>
-    <w:lvl w:ilvl="3" w:tplc="FFFFFFFF" w:tentative="1">
-      <w:start w:val="1"/>
-      <w:numFmt w:val="decimal"/>
-      <w:lvlText w:val="%4."/>
-      <w:lvlJc w:val="left"/>
-      <w:pPr>
-        <w:ind w:left="2880" w:hanging="360"/>
-      </w:pPr>
-    </w:lvl>
-    <w:lvl w:ilvl="4" w:tplc="FFFFFFFF" w:tentative="1">
-      <w:start w:val="1"/>
-      <w:numFmt w:val="lowerLetter"/>
-      <w:lvlText w:val="%5."/>
-      <w:lvlJc w:val="left"/>
-      <w:pPr>
-        <w:ind w:left="3600" w:hanging="360"/>
-      </w:pPr>
-    </w:lvl>
-    <w:lvl w:ilvl="5" w:tplc="FFFFFFFF" w:tentative="1">
-      <w:start w:val="1"/>
-      <w:numFmt w:val="lowerRoman"/>
-      <w:lvlText w:val="%6."/>
-      <w:lvlJc w:val="right"/>
-      <w:pPr>
-        <w:ind w:left="4320" w:hanging="180"/>
-      </w:pPr>
-    </w:lvl>
-    <w:lvl w:ilvl="6" w:tplc="FFFFFFFF" w:tentative="1">
-      <w:start w:val="1"/>
-      <w:numFmt w:val="decimal"/>
-      <w:lvlText w:val="%7."/>
-      <w:lvlJc w:val="left"/>
-      <w:pPr>
-        <w:ind w:left="5040" w:hanging="360"/>
-      </w:pPr>
-    </w:lvl>
-    <w:lvl w:ilvl="7" w:tplc="FFFFFFFF" w:tentative="1">
-      <w:start w:val="1"/>
-      <w:numFmt w:val="lowerLetter"/>
-      <w:lvlText w:val="%8."/>
-      <w:lvlJc w:val="left"/>
-      <w:pPr>
-        <w:ind w:left="5760" w:hanging="360"/>
-      </w:pPr>
-    </w:lvl>
-    <w:lvl w:ilvl="8" w:tplc="FFFFFFFF" w:tentative="1">
-      <w:start w:val="1"/>
-      <w:numFmt w:val="lowerRoman"/>
-      <w:lvlText w:val="%9."/>
-      <w:lvlJc w:val="right"/>
-      <w:pPr>
-        <w:ind w:left="6480" w:hanging="180"/>
-      </w:pPr>
-    </w:lvl>
-  </w:abstractNum>
-  <w:abstractNum w:abstractNumId="20" w15:restartNumberingAfterBreak="0">
-    <w:nsid w:val="26AE1FB2"/>
-    <w:multiLevelType w:val="hybridMultilevel"/>
-    <w:tmpl w:val="4602484E"/>
-    <w:lvl w:ilvl="0" w:tplc="84DC6CC6">
-      <w:start w:val="1"/>
-      <w:numFmt w:val="decimal"/>
-      <w:lvlText w:val="%1."/>
-      <w:lvlJc w:val="left"/>
-      <w:pPr>
-        <w:ind w:left="576" w:hanging="360"/>
-      </w:pPr>
-      <w:rPr>
-        <w:rFonts w:hint="default"/>
-        <w:b/>
-      </w:rPr>
-    </w:lvl>
-    <w:lvl w:ilvl="1" w:tplc="40090019" w:tentative="1">
-      <w:start w:val="1"/>
-      <w:numFmt w:val="lowerLetter"/>
-      <w:lvlText w:val="%2."/>
-      <w:lvlJc w:val="left"/>
-      <w:pPr>
-        <w:ind w:left="1296" w:hanging="360"/>
-      </w:pPr>
-    </w:lvl>
-    <w:lvl w:ilvl="2" w:tplc="4009001B" w:tentative="1">
-      <w:start w:val="1"/>
-      <w:numFmt w:val="lowerRoman"/>
-      <w:lvlText w:val="%3."/>
-      <w:lvlJc w:val="right"/>
-      <w:pPr>
-        <w:ind w:left="2016" w:hanging="180"/>
-      </w:pPr>
-    </w:lvl>
-    <w:lvl w:ilvl="3" w:tplc="4009000F" w:tentative="1">
-      <w:start w:val="1"/>
-      <w:numFmt w:val="decimal"/>
-      <w:lvlText w:val="%4."/>
-      <w:lvlJc w:val="left"/>
-      <w:pPr>
-        <w:ind w:left="2736" w:hanging="360"/>
-      </w:pPr>
-    </w:lvl>
-    <w:lvl w:ilvl="4" w:tplc="40090019" w:tentative="1">
-      <w:start w:val="1"/>
-      <w:numFmt w:val="lowerLetter"/>
-      <w:lvlText w:val="%5."/>
-      <w:lvlJc w:val="left"/>
-      <w:pPr>
-        <w:ind w:left="3456" w:hanging="360"/>
-      </w:pPr>
-    </w:lvl>
-    <w:lvl w:ilvl="5" w:tplc="4009001B" w:tentative="1">
-      <w:start w:val="1"/>
-      <w:numFmt w:val="lowerRoman"/>
-      <w:lvlText w:val="%6."/>
-      <w:lvlJc w:val="right"/>
-      <w:pPr>
-        <w:ind w:left="4176" w:hanging="180"/>
-      </w:pPr>
-    </w:lvl>
-    <w:lvl w:ilvl="6" w:tplc="4009000F" w:tentative="1">
-      <w:start w:val="1"/>
-      <w:numFmt w:val="decimal"/>
-      <w:lvlText w:val="%7."/>
-      <w:lvlJc w:val="left"/>
-      <w:pPr>
-        <w:ind w:left="4896" w:hanging="360"/>
-      </w:pPr>
-    </w:lvl>
-    <w:lvl w:ilvl="7" w:tplc="40090019" w:tentative="1">
-      <w:start w:val="1"/>
-      <w:numFmt w:val="lowerLetter"/>
-      <w:lvlText w:val="%8."/>
-      <w:lvlJc w:val="left"/>
-      <w:pPr>
-        <w:ind w:left="5616" w:hanging="360"/>
-      </w:pPr>
-    </w:lvl>
-    <w:lvl w:ilvl="8" w:tplc="4009001B" w:tentative="1">
-      <w:start w:val="1"/>
-      <w:numFmt w:val="lowerRoman"/>
-      <w:lvlText w:val="%9."/>
-      <w:lvlJc w:val="right"/>
-      <w:pPr>
-        <w:ind w:left="6336" w:hanging="180"/>
-      </w:pPr>
-    </w:lvl>
-  </w:abstractNum>
-  <w:abstractNum w:abstractNumId="21" w15:restartNumberingAfterBreak="0">
+  <w:abstractNum w:abstractNumId="2" w15:restartNumberingAfterBreak="0">
     <w:nsid w:val="26FE1FCF"/>
     <w:multiLevelType w:val="hybridMultilevel"/>
     <w:tmpl w:val="33826962"/>
@@ -7104,271 +5968,7 @@
       </w:rPr>
     </w:lvl>
   </w:abstractNum>
-  <w:abstractNum w:abstractNumId="22" w15:restartNumberingAfterBreak="0">
-    <w:nsid w:val="2D1F40B5"/>
-    <w:multiLevelType w:val="hybridMultilevel"/>
-    <w:tmpl w:val="043E2236"/>
-    <w:lvl w:ilvl="0" w:tplc="40090013">
-      <w:start w:val="1"/>
-      <w:numFmt w:val="upperRoman"/>
-      <w:lvlText w:val="%1."/>
-      <w:lvlJc w:val="right"/>
-      <w:pPr>
-        <w:ind w:left="720" w:hanging="360"/>
-      </w:pPr>
-    </w:lvl>
-    <w:lvl w:ilvl="1" w:tplc="FFFFFFFF" w:tentative="1">
-      <w:start w:val="1"/>
-      <w:numFmt w:val="lowerLetter"/>
-      <w:lvlText w:val="%2."/>
-      <w:lvlJc w:val="left"/>
-      <w:pPr>
-        <w:ind w:left="1440" w:hanging="360"/>
-      </w:pPr>
-    </w:lvl>
-    <w:lvl w:ilvl="2" w:tplc="FFFFFFFF" w:tentative="1">
-      <w:start w:val="1"/>
-      <w:numFmt w:val="lowerRoman"/>
-      <w:lvlText w:val="%3."/>
-      <w:lvlJc w:val="right"/>
-      <w:pPr>
-        <w:ind w:left="2160" w:hanging="180"/>
-      </w:pPr>
-    </w:lvl>
-    <w:lvl w:ilvl="3" w:tplc="FFFFFFFF" w:tentative="1">
-      <w:start w:val="1"/>
-      <w:numFmt w:val="decimal"/>
-      <w:lvlText w:val="%4."/>
-      <w:lvlJc w:val="left"/>
-      <w:pPr>
-        <w:ind w:left="2880" w:hanging="360"/>
-      </w:pPr>
-    </w:lvl>
-    <w:lvl w:ilvl="4" w:tplc="FFFFFFFF" w:tentative="1">
-      <w:start w:val="1"/>
-      <w:numFmt w:val="lowerLetter"/>
-      <w:lvlText w:val="%5."/>
-      <w:lvlJc w:val="left"/>
-      <w:pPr>
-        <w:ind w:left="3600" w:hanging="360"/>
-      </w:pPr>
-    </w:lvl>
-    <w:lvl w:ilvl="5" w:tplc="FFFFFFFF" w:tentative="1">
-      <w:start w:val="1"/>
-      <w:numFmt w:val="lowerRoman"/>
-      <w:lvlText w:val="%6."/>
-      <w:lvlJc w:val="right"/>
-      <w:pPr>
-        <w:ind w:left="4320" w:hanging="180"/>
-      </w:pPr>
-    </w:lvl>
-    <w:lvl w:ilvl="6" w:tplc="FFFFFFFF" w:tentative="1">
-      <w:start w:val="1"/>
-      <w:numFmt w:val="decimal"/>
-      <w:lvlText w:val="%7."/>
-      <w:lvlJc w:val="left"/>
-      <w:pPr>
-        <w:ind w:left="5040" w:hanging="360"/>
-      </w:pPr>
-    </w:lvl>
-    <w:lvl w:ilvl="7" w:tplc="FFFFFFFF" w:tentative="1">
-      <w:start w:val="1"/>
-      <w:numFmt w:val="lowerLetter"/>
-      <w:lvlText w:val="%8."/>
-      <w:lvlJc w:val="left"/>
-      <w:pPr>
-        <w:ind w:left="5760" w:hanging="360"/>
-      </w:pPr>
-    </w:lvl>
-    <w:lvl w:ilvl="8" w:tplc="FFFFFFFF" w:tentative="1">
-      <w:start w:val="1"/>
-      <w:numFmt w:val="lowerRoman"/>
-      <w:lvlText w:val="%9."/>
-      <w:lvlJc w:val="right"/>
-      <w:pPr>
-        <w:ind w:left="6480" w:hanging="180"/>
-      </w:pPr>
-    </w:lvl>
-  </w:abstractNum>
-  <w:abstractNum w:abstractNumId="23" w15:restartNumberingAfterBreak="0">
-    <w:nsid w:val="32FB0E4C"/>
-    <w:multiLevelType w:val="hybridMultilevel"/>
-    <w:tmpl w:val="7DFA419A"/>
-    <w:lvl w:ilvl="0" w:tplc="4009000F">
-      <w:start w:val="1"/>
-      <w:numFmt w:val="decimal"/>
-      <w:lvlText w:val="%1."/>
-      <w:lvlJc w:val="left"/>
-      <w:pPr>
-        <w:ind w:left="720" w:hanging="360"/>
-      </w:pPr>
-      <w:rPr>
-        <w:rFonts w:hint="default"/>
-      </w:rPr>
-    </w:lvl>
-    <w:lvl w:ilvl="1" w:tplc="40090019" w:tentative="1">
-      <w:start w:val="1"/>
-      <w:numFmt w:val="lowerLetter"/>
-      <w:lvlText w:val="%2."/>
-      <w:lvlJc w:val="left"/>
-      <w:pPr>
-        <w:ind w:left="1440" w:hanging="360"/>
-      </w:pPr>
-    </w:lvl>
-    <w:lvl w:ilvl="2" w:tplc="4009001B" w:tentative="1">
-      <w:start w:val="1"/>
-      <w:numFmt w:val="lowerRoman"/>
-      <w:lvlText w:val="%3."/>
-      <w:lvlJc w:val="right"/>
-      <w:pPr>
-        <w:ind w:left="2160" w:hanging="180"/>
-      </w:pPr>
-    </w:lvl>
-    <w:lvl w:ilvl="3" w:tplc="4009000F" w:tentative="1">
-      <w:start w:val="1"/>
-      <w:numFmt w:val="decimal"/>
-      <w:lvlText w:val="%4."/>
-      <w:lvlJc w:val="left"/>
-      <w:pPr>
-        <w:ind w:left="2880" w:hanging="360"/>
-      </w:pPr>
-    </w:lvl>
-    <w:lvl w:ilvl="4" w:tplc="40090019" w:tentative="1">
-      <w:start w:val="1"/>
-      <w:numFmt w:val="lowerLetter"/>
-      <w:lvlText w:val="%5."/>
-      <w:lvlJc w:val="left"/>
-      <w:pPr>
-        <w:ind w:left="3600" w:hanging="360"/>
-      </w:pPr>
-    </w:lvl>
-    <w:lvl w:ilvl="5" w:tplc="4009001B" w:tentative="1">
-      <w:start w:val="1"/>
-      <w:numFmt w:val="lowerRoman"/>
-      <w:lvlText w:val="%6."/>
-      <w:lvlJc w:val="right"/>
-      <w:pPr>
-        <w:ind w:left="4320" w:hanging="180"/>
-      </w:pPr>
-    </w:lvl>
-    <w:lvl w:ilvl="6" w:tplc="4009000F" w:tentative="1">
-      <w:start w:val="1"/>
-      <w:numFmt w:val="decimal"/>
-      <w:lvlText w:val="%7."/>
-      <w:lvlJc w:val="left"/>
-      <w:pPr>
-        <w:ind w:left="5040" w:hanging="360"/>
-      </w:pPr>
-    </w:lvl>
-    <w:lvl w:ilvl="7" w:tplc="40090019" w:tentative="1">
-      <w:start w:val="1"/>
-      <w:numFmt w:val="lowerLetter"/>
-      <w:lvlText w:val="%8."/>
-      <w:lvlJc w:val="left"/>
-      <w:pPr>
-        <w:ind w:left="5760" w:hanging="360"/>
-      </w:pPr>
-    </w:lvl>
-    <w:lvl w:ilvl="8" w:tplc="4009001B" w:tentative="1">
-      <w:start w:val="1"/>
-      <w:numFmt w:val="lowerRoman"/>
-      <w:lvlText w:val="%9."/>
-      <w:lvlJc w:val="right"/>
-      <w:pPr>
-        <w:ind w:left="6480" w:hanging="180"/>
-      </w:pPr>
-    </w:lvl>
-  </w:abstractNum>
-  <w:abstractNum w:abstractNumId="24" w15:restartNumberingAfterBreak="0">
-    <w:nsid w:val="357B610D"/>
-    <w:multiLevelType w:val="hybridMultilevel"/>
-    <w:tmpl w:val="AAF4BF6A"/>
-    <w:lvl w:ilvl="0" w:tplc="FFFFFFFF">
-      <w:start w:val="1"/>
-      <w:numFmt w:val="decimal"/>
-      <w:lvlText w:val="%1."/>
-      <w:lvlJc w:val="left"/>
-      <w:pPr>
-        <w:ind w:left="720" w:hanging="360"/>
-      </w:pPr>
-      <w:rPr>
-        <w:rFonts w:hint="default"/>
-      </w:rPr>
-    </w:lvl>
-    <w:lvl w:ilvl="1" w:tplc="FFFFFFFF" w:tentative="1">
-      <w:start w:val="1"/>
-      <w:numFmt w:val="lowerLetter"/>
-      <w:lvlText w:val="%2."/>
-      <w:lvlJc w:val="left"/>
-      <w:pPr>
-        <w:ind w:left="1440" w:hanging="360"/>
-      </w:pPr>
-    </w:lvl>
-    <w:lvl w:ilvl="2" w:tplc="FFFFFFFF" w:tentative="1">
-      <w:start w:val="1"/>
-      <w:numFmt w:val="lowerRoman"/>
-      <w:lvlText w:val="%3."/>
-      <w:lvlJc w:val="right"/>
-      <w:pPr>
-        <w:ind w:left="2160" w:hanging="180"/>
-      </w:pPr>
-    </w:lvl>
-    <w:lvl w:ilvl="3" w:tplc="FFFFFFFF" w:tentative="1">
-      <w:start w:val="1"/>
-      <w:numFmt w:val="decimal"/>
-      <w:lvlText w:val="%4."/>
-      <w:lvlJc w:val="left"/>
-      <w:pPr>
-        <w:ind w:left="2880" w:hanging="360"/>
-      </w:pPr>
-    </w:lvl>
-    <w:lvl w:ilvl="4" w:tplc="FFFFFFFF" w:tentative="1">
-      <w:start w:val="1"/>
-      <w:numFmt w:val="lowerLetter"/>
-      <w:lvlText w:val="%5."/>
-      <w:lvlJc w:val="left"/>
-      <w:pPr>
-        <w:ind w:left="3600" w:hanging="360"/>
-      </w:pPr>
-    </w:lvl>
-    <w:lvl w:ilvl="5" w:tplc="FFFFFFFF" w:tentative="1">
-      <w:start w:val="1"/>
-      <w:numFmt w:val="lowerRoman"/>
-      <w:lvlText w:val="%6."/>
-      <w:lvlJc w:val="right"/>
-      <w:pPr>
-        <w:ind w:left="4320" w:hanging="180"/>
-      </w:pPr>
-    </w:lvl>
-    <w:lvl w:ilvl="6" w:tplc="FFFFFFFF" w:tentative="1">
-      <w:start w:val="1"/>
-      <w:numFmt w:val="decimal"/>
-      <w:lvlText w:val="%7."/>
-      <w:lvlJc w:val="left"/>
-      <w:pPr>
-        <w:ind w:left="5040" w:hanging="360"/>
-      </w:pPr>
-    </w:lvl>
-    <w:lvl w:ilvl="7" w:tplc="FFFFFFFF" w:tentative="1">
-      <w:start w:val="1"/>
-      <w:numFmt w:val="lowerLetter"/>
-      <w:lvlText w:val="%8."/>
-      <w:lvlJc w:val="left"/>
-      <w:pPr>
-        <w:ind w:left="5760" w:hanging="360"/>
-      </w:pPr>
-    </w:lvl>
-    <w:lvl w:ilvl="8" w:tplc="FFFFFFFF" w:tentative="1">
-      <w:start w:val="1"/>
-      <w:numFmt w:val="lowerRoman"/>
-      <w:lvlText w:val="%9."/>
-      <w:lvlJc w:val="right"/>
-      <w:pPr>
-        <w:ind w:left="6480" w:hanging="180"/>
-      </w:pPr>
-    </w:lvl>
-  </w:abstractNum>
-  <w:abstractNum w:abstractNumId="25" w15:restartNumberingAfterBreak="0">
+  <w:abstractNum w:abstractNumId="3" w15:restartNumberingAfterBreak="0">
     <w:nsid w:val="37660336"/>
     <w:multiLevelType w:val="hybridMultilevel"/>
     <w:tmpl w:val="754EAC84"/>
@@ -7509,291 +6109,7 @@
       </w:rPr>
     </w:lvl>
   </w:abstractNum>
-  <w:abstractNum w:abstractNumId="26" w15:restartNumberingAfterBreak="0">
-    <w:nsid w:val="39E54FC6"/>
-    <w:multiLevelType w:val="singleLevel"/>
-    <w:tmpl w:val="5B7288D4"/>
-    <w:lvl w:ilvl="0">
-      <w:start w:val="14"/>
-      <w:numFmt w:val="decimal"/>
-      <w:lvlText w:val="%1"/>
-      <w:lvlJc w:val="left"/>
-      <w:pPr>
-        <w:tabs>
-          <w:tab w:val="num" w:pos="720"/>
-        </w:tabs>
-        <w:ind w:left="720" w:hanging="360"/>
-      </w:pPr>
-      <w:rPr>
-        <w:rFonts w:cs="Times New Roman" w:hint="default"/>
-      </w:rPr>
-    </w:lvl>
-  </w:abstractNum>
-  <w:abstractNum w:abstractNumId="27" w15:restartNumberingAfterBreak="0">
-    <w:nsid w:val="40024C22"/>
-    <w:multiLevelType w:val="hybridMultilevel"/>
-    <w:tmpl w:val="B00E8ED8"/>
-    <w:lvl w:ilvl="0" w:tplc="5FF84844">
-      <w:start w:val="1"/>
-      <w:numFmt w:val="upperRoman"/>
-      <w:lvlText w:val="%1."/>
-      <w:lvlJc w:val="left"/>
-      <w:pPr>
-        <w:ind w:left="1080" w:hanging="720"/>
-      </w:pPr>
-      <w:rPr>
-        <w:rFonts w:hint="default"/>
-      </w:rPr>
-    </w:lvl>
-    <w:lvl w:ilvl="1" w:tplc="40090019" w:tentative="1">
-      <w:start w:val="1"/>
-      <w:numFmt w:val="lowerLetter"/>
-      <w:lvlText w:val="%2."/>
-      <w:lvlJc w:val="left"/>
-      <w:pPr>
-        <w:ind w:left="1440" w:hanging="360"/>
-      </w:pPr>
-    </w:lvl>
-    <w:lvl w:ilvl="2" w:tplc="4009001B" w:tentative="1">
-      <w:start w:val="1"/>
-      <w:numFmt w:val="lowerRoman"/>
-      <w:lvlText w:val="%3."/>
-      <w:lvlJc w:val="right"/>
-      <w:pPr>
-        <w:ind w:left="2160" w:hanging="180"/>
-      </w:pPr>
-    </w:lvl>
-    <w:lvl w:ilvl="3" w:tplc="4009000F" w:tentative="1">
-      <w:start w:val="1"/>
-      <w:numFmt w:val="decimal"/>
-      <w:lvlText w:val="%4."/>
-      <w:lvlJc w:val="left"/>
-      <w:pPr>
-        <w:ind w:left="2880" w:hanging="360"/>
-      </w:pPr>
-    </w:lvl>
-    <w:lvl w:ilvl="4" w:tplc="40090019" w:tentative="1">
-      <w:start w:val="1"/>
-      <w:numFmt w:val="lowerLetter"/>
-      <w:lvlText w:val="%5."/>
-      <w:lvlJc w:val="left"/>
-      <w:pPr>
-        <w:ind w:left="3600" w:hanging="360"/>
-      </w:pPr>
-    </w:lvl>
-    <w:lvl w:ilvl="5" w:tplc="4009001B" w:tentative="1">
-      <w:start w:val="1"/>
-      <w:numFmt w:val="lowerRoman"/>
-      <w:lvlText w:val="%6."/>
-      <w:lvlJc w:val="right"/>
-      <w:pPr>
-        <w:ind w:left="4320" w:hanging="180"/>
-      </w:pPr>
-    </w:lvl>
-    <w:lvl w:ilvl="6" w:tplc="4009000F" w:tentative="1">
-      <w:start w:val="1"/>
-      <w:numFmt w:val="decimal"/>
-      <w:lvlText w:val="%7."/>
-      <w:lvlJc w:val="left"/>
-      <w:pPr>
-        <w:ind w:left="5040" w:hanging="360"/>
-      </w:pPr>
-    </w:lvl>
-    <w:lvl w:ilvl="7" w:tplc="40090019" w:tentative="1">
-      <w:start w:val="1"/>
-      <w:numFmt w:val="lowerLetter"/>
-      <w:lvlText w:val="%8."/>
-      <w:lvlJc w:val="left"/>
-      <w:pPr>
-        <w:ind w:left="5760" w:hanging="360"/>
-      </w:pPr>
-    </w:lvl>
-    <w:lvl w:ilvl="8" w:tplc="4009001B" w:tentative="1">
-      <w:start w:val="1"/>
-      <w:numFmt w:val="lowerRoman"/>
-      <w:lvlText w:val="%9."/>
-      <w:lvlJc w:val="right"/>
-      <w:pPr>
-        <w:ind w:left="6480" w:hanging="180"/>
-      </w:pPr>
-    </w:lvl>
-  </w:abstractNum>
-  <w:abstractNum w:abstractNumId="28" w15:restartNumberingAfterBreak="0">
-    <w:nsid w:val="40275F77"/>
-    <w:multiLevelType w:val="hybridMultilevel"/>
-    <w:tmpl w:val="30407572"/>
-    <w:lvl w:ilvl="0" w:tplc="4009001B">
-      <w:start w:val="1"/>
-      <w:numFmt w:val="lowerRoman"/>
-      <w:lvlText w:val="%1."/>
-      <w:lvlJc w:val="right"/>
-      <w:pPr>
-        <w:ind w:left="936" w:hanging="360"/>
-      </w:pPr>
-    </w:lvl>
-    <w:lvl w:ilvl="1" w:tplc="40090019" w:tentative="1">
-      <w:start w:val="1"/>
-      <w:numFmt w:val="lowerLetter"/>
-      <w:lvlText w:val="%2."/>
-      <w:lvlJc w:val="left"/>
-      <w:pPr>
-        <w:ind w:left="1656" w:hanging="360"/>
-      </w:pPr>
-    </w:lvl>
-    <w:lvl w:ilvl="2" w:tplc="4009001B" w:tentative="1">
-      <w:start w:val="1"/>
-      <w:numFmt w:val="lowerRoman"/>
-      <w:lvlText w:val="%3."/>
-      <w:lvlJc w:val="right"/>
-      <w:pPr>
-        <w:ind w:left="2376" w:hanging="180"/>
-      </w:pPr>
-    </w:lvl>
-    <w:lvl w:ilvl="3" w:tplc="4009000F" w:tentative="1">
-      <w:start w:val="1"/>
-      <w:numFmt w:val="decimal"/>
-      <w:lvlText w:val="%4."/>
-      <w:lvlJc w:val="left"/>
-      <w:pPr>
-        <w:ind w:left="3096" w:hanging="360"/>
-      </w:pPr>
-    </w:lvl>
-    <w:lvl w:ilvl="4" w:tplc="40090019" w:tentative="1">
-      <w:start w:val="1"/>
-      <w:numFmt w:val="lowerLetter"/>
-      <w:lvlText w:val="%5."/>
-      <w:lvlJc w:val="left"/>
-      <w:pPr>
-        <w:ind w:left="3816" w:hanging="360"/>
-      </w:pPr>
-    </w:lvl>
-    <w:lvl w:ilvl="5" w:tplc="4009001B" w:tentative="1">
-      <w:start w:val="1"/>
-      <w:numFmt w:val="lowerRoman"/>
-      <w:lvlText w:val="%6."/>
-      <w:lvlJc w:val="right"/>
-      <w:pPr>
-        <w:ind w:left="4536" w:hanging="180"/>
-      </w:pPr>
-    </w:lvl>
-    <w:lvl w:ilvl="6" w:tplc="4009000F" w:tentative="1">
-      <w:start w:val="1"/>
-      <w:numFmt w:val="decimal"/>
-      <w:lvlText w:val="%7."/>
-      <w:lvlJc w:val="left"/>
-      <w:pPr>
-        <w:ind w:left="5256" w:hanging="360"/>
-      </w:pPr>
-    </w:lvl>
-    <w:lvl w:ilvl="7" w:tplc="40090019" w:tentative="1">
-      <w:start w:val="1"/>
-      <w:numFmt w:val="lowerLetter"/>
-      <w:lvlText w:val="%8."/>
-      <w:lvlJc w:val="left"/>
-      <w:pPr>
-        <w:ind w:left="5976" w:hanging="360"/>
-      </w:pPr>
-    </w:lvl>
-    <w:lvl w:ilvl="8" w:tplc="4009001B" w:tentative="1">
-      <w:start w:val="1"/>
-      <w:numFmt w:val="lowerRoman"/>
-      <w:lvlText w:val="%9."/>
-      <w:lvlJc w:val="right"/>
-      <w:pPr>
-        <w:ind w:left="6696" w:hanging="180"/>
-      </w:pPr>
-    </w:lvl>
-  </w:abstractNum>
-  <w:abstractNum w:abstractNumId="29" w15:restartNumberingAfterBreak="0">
-    <w:nsid w:val="41117DA3"/>
-    <w:multiLevelType w:val="hybridMultilevel"/>
-    <w:tmpl w:val="AAF4BF6A"/>
-    <w:lvl w:ilvl="0" w:tplc="0409000F">
-      <w:start w:val="1"/>
-      <w:numFmt w:val="decimal"/>
-      <w:lvlText w:val="%1."/>
-      <w:lvlJc w:val="left"/>
-      <w:pPr>
-        <w:ind w:left="720" w:hanging="360"/>
-      </w:pPr>
-      <w:rPr>
-        <w:rFonts w:hint="default"/>
-      </w:rPr>
-    </w:lvl>
-    <w:lvl w:ilvl="1" w:tplc="04090019" w:tentative="1">
-      <w:start w:val="1"/>
-      <w:numFmt w:val="lowerLetter"/>
-      <w:lvlText w:val="%2."/>
-      <w:lvlJc w:val="left"/>
-      <w:pPr>
-        <w:ind w:left="1440" w:hanging="360"/>
-      </w:pPr>
-    </w:lvl>
-    <w:lvl w:ilvl="2" w:tplc="0409001B" w:tentative="1">
-      <w:start w:val="1"/>
-      <w:numFmt w:val="lowerRoman"/>
-      <w:lvlText w:val="%3."/>
-      <w:lvlJc w:val="right"/>
-      <w:pPr>
-        <w:ind w:left="2160" w:hanging="180"/>
-      </w:pPr>
-    </w:lvl>
-    <w:lvl w:ilvl="3" w:tplc="0409000F" w:tentative="1">
-      <w:start w:val="1"/>
-      <w:numFmt w:val="decimal"/>
-      <w:lvlText w:val="%4."/>
-      <w:lvlJc w:val="left"/>
-      <w:pPr>
-        <w:ind w:left="2880" w:hanging="360"/>
-      </w:pPr>
-    </w:lvl>
-    <w:lvl w:ilvl="4" w:tplc="04090019" w:tentative="1">
-      <w:start w:val="1"/>
-      <w:numFmt w:val="lowerLetter"/>
-      <w:lvlText w:val="%5."/>
-      <w:lvlJc w:val="left"/>
-      <w:pPr>
-        <w:ind w:left="3600" w:hanging="360"/>
-      </w:pPr>
-    </w:lvl>
-    <w:lvl w:ilvl="5" w:tplc="0409001B" w:tentative="1">
-      <w:start w:val="1"/>
-      <w:numFmt w:val="lowerRoman"/>
-      <w:lvlText w:val="%6."/>
-      <w:lvlJc w:val="right"/>
-      <w:pPr>
-        <w:ind w:left="4320" w:hanging="180"/>
-      </w:pPr>
-    </w:lvl>
-    <w:lvl w:ilvl="6" w:tplc="0409000F" w:tentative="1">
-      <w:start w:val="1"/>
-      <w:numFmt w:val="decimal"/>
-      <w:lvlText w:val="%7."/>
-      <w:lvlJc w:val="left"/>
-      <w:pPr>
-        <w:ind w:left="5040" w:hanging="360"/>
-      </w:pPr>
-    </w:lvl>
-    <w:lvl w:ilvl="7" w:tplc="04090019" w:tentative="1">
-      <w:start w:val="1"/>
-      <w:numFmt w:val="lowerLetter"/>
-      <w:lvlText w:val="%8."/>
-      <w:lvlJc w:val="left"/>
-      <w:pPr>
-        <w:ind w:left="5760" w:hanging="360"/>
-      </w:pPr>
-    </w:lvl>
-    <w:lvl w:ilvl="8" w:tplc="0409001B" w:tentative="1">
-      <w:start w:val="1"/>
-      <w:numFmt w:val="lowerRoman"/>
-      <w:lvlText w:val="%9."/>
-      <w:lvlJc w:val="right"/>
-      <w:pPr>
-        <w:ind w:left="6480" w:hanging="180"/>
-      </w:pPr>
-    </w:lvl>
-  </w:abstractNum>
-  <w:abstractNum w:abstractNumId="30" w15:restartNumberingAfterBreak="0">
+  <w:abstractNum w:abstractNumId="4" w15:restartNumberingAfterBreak="0">
     <w:nsid w:val="4189603E"/>
     <w:multiLevelType w:val="multilevel"/>
     <w:tmpl w:val="4BE037B6"/>
@@ -7948,96 +6264,7 @@
       </w:rPr>
     </w:lvl>
   </w:abstractNum>
-  <w:abstractNum w:abstractNumId="31" w15:restartNumberingAfterBreak="0">
-    <w:nsid w:val="485F201A"/>
-    <w:multiLevelType w:val="hybridMultilevel"/>
-    <w:tmpl w:val="A11E701E"/>
-    <w:lvl w:ilvl="0" w:tplc="4009000F">
-      <w:start w:val="1"/>
-      <w:numFmt w:val="decimal"/>
-      <w:lvlText w:val="%1."/>
-      <w:lvlJc w:val="left"/>
-      <w:pPr>
-        <w:ind w:left="720" w:hanging="360"/>
-      </w:pPr>
-      <w:rPr>
-        <w:rFonts w:hint="default"/>
-      </w:rPr>
-    </w:lvl>
-    <w:lvl w:ilvl="1" w:tplc="FFFFFFFF" w:tentative="1">
-      <w:start w:val="1"/>
-      <w:numFmt w:val="lowerLetter"/>
-      <w:lvlText w:val="%2."/>
-      <w:lvlJc w:val="left"/>
-      <w:pPr>
-        <w:ind w:left="1440" w:hanging="360"/>
-      </w:pPr>
-    </w:lvl>
-    <w:lvl w:ilvl="2" w:tplc="FFFFFFFF" w:tentative="1">
-      <w:start w:val="1"/>
-      <w:numFmt w:val="lowerRoman"/>
-      <w:lvlText w:val="%3."/>
-      <w:lvlJc w:val="right"/>
-      <w:pPr>
-        <w:ind w:left="2160" w:hanging="180"/>
-      </w:pPr>
-    </w:lvl>
-    <w:lvl w:ilvl="3" w:tplc="FFFFFFFF" w:tentative="1">
-      <w:start w:val="1"/>
-      <w:numFmt w:val="decimal"/>
-      <w:lvlText w:val="%4."/>
-      <w:lvlJc w:val="left"/>
-      <w:pPr>
-        <w:ind w:left="2880" w:hanging="360"/>
-      </w:pPr>
-    </w:lvl>
-    <w:lvl w:ilvl="4" w:tplc="FFFFFFFF" w:tentative="1">
-      <w:start w:val="1"/>
-      <w:numFmt w:val="lowerLetter"/>
-      <w:lvlText w:val="%5."/>
-      <w:lvlJc w:val="left"/>
-      <w:pPr>
-        <w:ind w:left="3600" w:hanging="360"/>
-      </w:pPr>
-    </w:lvl>
-    <w:lvl w:ilvl="5" w:tplc="FFFFFFFF" w:tentative="1">
-      <w:start w:val="1"/>
-      <w:numFmt w:val="lowerRoman"/>
-      <w:lvlText w:val="%6."/>
-      <w:lvlJc w:val="right"/>
-      <w:pPr>
-        <w:ind w:left="4320" w:hanging="180"/>
-      </w:pPr>
-    </w:lvl>
-    <w:lvl w:ilvl="6" w:tplc="FFFFFFFF" w:tentative="1">
-      <w:start w:val="1"/>
-      <w:numFmt w:val="decimal"/>
-      <w:lvlText w:val="%7."/>
-      <w:lvlJc w:val="left"/>
-      <w:pPr>
-        <w:ind w:left="5040" w:hanging="360"/>
-      </w:pPr>
-    </w:lvl>
-    <w:lvl w:ilvl="7" w:tplc="FFFFFFFF" w:tentative="1">
-      <w:start w:val="1"/>
-      <w:numFmt w:val="lowerLetter"/>
-      <w:lvlText w:val="%8."/>
-      <w:lvlJc w:val="left"/>
-      <w:pPr>
-        <w:ind w:left="5760" w:hanging="360"/>
-      </w:pPr>
-    </w:lvl>
-    <w:lvl w:ilvl="8" w:tplc="FFFFFFFF" w:tentative="1">
-      <w:start w:val="1"/>
-      <w:numFmt w:val="lowerRoman"/>
-      <w:lvlText w:val="%9."/>
-      <w:lvlJc w:val="right"/>
-      <w:pPr>
-        <w:ind w:left="6480" w:hanging="180"/>
-      </w:pPr>
-    </w:lvl>
-  </w:abstractNum>
-  <w:abstractNum w:abstractNumId="32" w15:restartNumberingAfterBreak="0">
+  <w:abstractNum w:abstractNumId="5" w15:restartNumberingAfterBreak="0">
     <w:nsid w:val="493C3F76"/>
     <w:multiLevelType w:val="hybridMultilevel"/>
     <w:tmpl w:val="9A9E418C"/>
@@ -8144,93 +6371,7 @@
       </w:pPr>
     </w:lvl>
   </w:abstractNum>
-  <w:abstractNum w:abstractNumId="33" w15:restartNumberingAfterBreak="0">
-    <w:nsid w:val="4D952315"/>
-    <w:multiLevelType w:val="hybridMultilevel"/>
-    <w:tmpl w:val="C83C188E"/>
-    <w:lvl w:ilvl="0" w:tplc="4009000F">
-      <w:start w:val="1"/>
-      <w:numFmt w:val="decimal"/>
-      <w:lvlText w:val="%1."/>
-      <w:lvlJc w:val="left"/>
-      <w:pPr>
-        <w:ind w:left="720" w:hanging="360"/>
-      </w:pPr>
-    </w:lvl>
-    <w:lvl w:ilvl="1" w:tplc="FFFFFFFF" w:tentative="1">
-      <w:start w:val="1"/>
-      <w:numFmt w:val="lowerLetter"/>
-      <w:lvlText w:val="%2."/>
-      <w:lvlJc w:val="left"/>
-      <w:pPr>
-        <w:ind w:left="1440" w:hanging="360"/>
-      </w:pPr>
-    </w:lvl>
-    <w:lvl w:ilvl="2" w:tplc="FFFFFFFF" w:tentative="1">
-      <w:start w:val="1"/>
-      <w:numFmt w:val="lowerRoman"/>
-      <w:lvlText w:val="%3."/>
-      <w:lvlJc w:val="right"/>
-      <w:pPr>
-        <w:ind w:left="2160" w:hanging="180"/>
-      </w:pPr>
-    </w:lvl>
-    <w:lvl w:ilvl="3" w:tplc="FFFFFFFF" w:tentative="1">
-      <w:start w:val="1"/>
-      <w:numFmt w:val="decimal"/>
-      <w:lvlText w:val="%4."/>
-      <w:lvlJc w:val="left"/>
-      <w:pPr>
-        <w:ind w:left="2880" w:hanging="360"/>
-      </w:pPr>
-    </w:lvl>
-    <w:lvl w:ilvl="4" w:tplc="FFFFFFFF" w:tentative="1">
-      <w:start w:val="1"/>
-      <w:numFmt w:val="lowerLetter"/>
-      <w:lvlText w:val="%5."/>
-      <w:lvlJc w:val="left"/>
-      <w:pPr>
-        <w:ind w:left="3600" w:hanging="360"/>
-      </w:pPr>
-    </w:lvl>
-    <w:lvl w:ilvl="5" w:tplc="FFFFFFFF" w:tentative="1">
-      <w:start w:val="1"/>
-      <w:numFmt w:val="lowerRoman"/>
-      <w:lvlText w:val="%6."/>
-      <w:lvlJc w:val="right"/>
-      <w:pPr>
-        <w:ind w:left="4320" w:hanging="180"/>
-      </w:pPr>
-    </w:lvl>
-    <w:lvl w:ilvl="6" w:tplc="FFFFFFFF" w:tentative="1">
-      <w:start w:val="1"/>
-      <w:numFmt w:val="decimal"/>
-      <w:lvlText w:val="%7."/>
-      <w:lvlJc w:val="left"/>
-      <w:pPr>
-        <w:ind w:left="5040" w:hanging="360"/>
-      </w:pPr>
-    </w:lvl>
-    <w:lvl w:ilvl="7" w:tplc="FFFFFFFF" w:tentative="1">
-      <w:start w:val="1"/>
-      <w:numFmt w:val="lowerLetter"/>
-      <w:lvlText w:val="%8."/>
-      <w:lvlJc w:val="left"/>
-      <w:pPr>
-        <w:ind w:left="5760" w:hanging="360"/>
-      </w:pPr>
-    </w:lvl>
-    <w:lvl w:ilvl="8" w:tplc="FFFFFFFF" w:tentative="1">
-      <w:start w:val="1"/>
-      <w:numFmt w:val="lowerRoman"/>
-      <w:lvlText w:val="%9."/>
-      <w:lvlJc w:val="right"/>
-      <w:pPr>
-        <w:ind w:left="6480" w:hanging="180"/>
-      </w:pPr>
-    </w:lvl>
-  </w:abstractNum>
-  <w:abstractNum w:abstractNumId="34" w15:restartNumberingAfterBreak="0">
+  <w:abstractNum w:abstractNumId="6" w15:restartNumberingAfterBreak="0">
     <w:nsid w:val="52CA544A"/>
     <w:multiLevelType w:val="singleLevel"/>
     <w:tmpl w:val="AED6D67E"/>
@@ -8257,96 +6398,7 @@
       </w:rPr>
     </w:lvl>
   </w:abstractNum>
-  <w:abstractNum w:abstractNumId="35" w15:restartNumberingAfterBreak="0">
-    <w:nsid w:val="5AC16C54"/>
-    <w:multiLevelType w:val="hybridMultilevel"/>
-    <w:tmpl w:val="EE805CCA"/>
-    <w:lvl w:ilvl="0" w:tplc="060EBB8E">
-      <w:start w:val="1"/>
-      <w:numFmt w:val="decimal"/>
-      <w:lvlText w:val="%1."/>
-      <w:lvlJc w:val="left"/>
-      <w:pPr>
-        <w:ind w:left="360" w:hanging="360"/>
-      </w:pPr>
-      <w:rPr>
-        <w:rFonts w:hint="default"/>
-      </w:rPr>
-    </w:lvl>
-    <w:lvl w:ilvl="1" w:tplc="04090019">
-      <w:start w:val="1"/>
-      <w:numFmt w:val="lowerLetter"/>
-      <w:lvlText w:val="%2."/>
-      <w:lvlJc w:val="left"/>
-      <w:pPr>
-        <w:ind w:left="1080" w:hanging="360"/>
-      </w:pPr>
-    </w:lvl>
-    <w:lvl w:ilvl="2" w:tplc="0409001B" w:tentative="1">
-      <w:start w:val="1"/>
-      <w:numFmt w:val="lowerRoman"/>
-      <w:lvlText w:val="%3."/>
-      <w:lvlJc w:val="right"/>
-      <w:pPr>
-        <w:ind w:left="1800" w:hanging="180"/>
-      </w:pPr>
-    </w:lvl>
-    <w:lvl w:ilvl="3" w:tplc="0409000F" w:tentative="1">
-      <w:start w:val="1"/>
-      <w:numFmt w:val="decimal"/>
-      <w:lvlText w:val="%4."/>
-      <w:lvlJc w:val="left"/>
-      <w:pPr>
-        <w:ind w:left="2520" w:hanging="360"/>
-      </w:pPr>
-    </w:lvl>
-    <w:lvl w:ilvl="4" w:tplc="04090019" w:tentative="1">
-      <w:start w:val="1"/>
-      <w:numFmt w:val="lowerLetter"/>
-      <w:lvlText w:val="%5."/>
-      <w:lvlJc w:val="left"/>
-      <w:pPr>
-        <w:ind w:left="3240" w:hanging="360"/>
-      </w:pPr>
-    </w:lvl>
-    <w:lvl w:ilvl="5" w:tplc="0409001B" w:tentative="1">
-      <w:start w:val="1"/>
-      <w:numFmt w:val="lowerRoman"/>
-      <w:lvlText w:val="%6."/>
-      <w:lvlJc w:val="right"/>
-      <w:pPr>
-        <w:ind w:left="3960" w:hanging="180"/>
-      </w:pPr>
-    </w:lvl>
-    <w:lvl w:ilvl="6" w:tplc="0409000F" w:tentative="1">
-      <w:start w:val="1"/>
-      <w:numFmt w:val="decimal"/>
-      <w:lvlText w:val="%7."/>
-      <w:lvlJc w:val="left"/>
-      <w:pPr>
-        <w:ind w:left="4680" w:hanging="360"/>
-      </w:pPr>
-    </w:lvl>
-    <w:lvl w:ilvl="7" w:tplc="04090019" w:tentative="1">
-      <w:start w:val="1"/>
-      <w:numFmt w:val="lowerLetter"/>
-      <w:lvlText w:val="%8."/>
-      <w:lvlJc w:val="left"/>
-      <w:pPr>
-        <w:ind w:left="5400" w:hanging="360"/>
-      </w:pPr>
-    </w:lvl>
-    <w:lvl w:ilvl="8" w:tplc="0409001B" w:tentative="1">
-      <w:start w:val="1"/>
-      <w:numFmt w:val="lowerRoman"/>
-      <w:lvlText w:val="%9."/>
-      <w:lvlJc w:val="right"/>
-      <w:pPr>
-        <w:ind w:left="6120" w:hanging="180"/>
-      </w:pPr>
-    </w:lvl>
-  </w:abstractNum>
-  <w:abstractNum w:abstractNumId="36" w15:restartNumberingAfterBreak="0">
+  <w:abstractNum w:abstractNumId="7" w15:restartNumberingAfterBreak="0">
     <w:nsid w:val="5B5227CE"/>
     <w:multiLevelType w:val="hybridMultilevel"/>
     <w:tmpl w:val="ACD4CB06"/>
@@ -8433,182 +6485,7 @@
       </w:pPr>
     </w:lvl>
   </w:abstractNum>
-  <w:abstractNum w:abstractNumId="37" w15:restartNumberingAfterBreak="0">
-    <w:nsid w:val="63FE597F"/>
-    <w:multiLevelType w:val="hybridMultilevel"/>
-    <w:tmpl w:val="3AA42732"/>
-    <w:lvl w:ilvl="0" w:tplc="4009001B">
-      <w:start w:val="1"/>
-      <w:numFmt w:val="lowerRoman"/>
-      <w:lvlText w:val="%1."/>
-      <w:lvlJc w:val="right"/>
-      <w:pPr>
-        <w:ind w:left="720" w:hanging="360"/>
-      </w:pPr>
-    </w:lvl>
-    <w:lvl w:ilvl="1" w:tplc="40090019" w:tentative="1">
-      <w:start w:val="1"/>
-      <w:numFmt w:val="lowerLetter"/>
-      <w:lvlText w:val="%2."/>
-      <w:lvlJc w:val="left"/>
-      <w:pPr>
-        <w:ind w:left="1440" w:hanging="360"/>
-      </w:pPr>
-    </w:lvl>
-    <w:lvl w:ilvl="2" w:tplc="4009001B" w:tentative="1">
-      <w:start w:val="1"/>
-      <w:numFmt w:val="lowerRoman"/>
-      <w:lvlText w:val="%3."/>
-      <w:lvlJc w:val="right"/>
-      <w:pPr>
-        <w:ind w:left="2160" w:hanging="180"/>
-      </w:pPr>
-    </w:lvl>
-    <w:lvl w:ilvl="3" w:tplc="4009000F" w:tentative="1">
-      <w:start w:val="1"/>
-      <w:numFmt w:val="decimal"/>
-      <w:lvlText w:val="%4."/>
-      <w:lvlJc w:val="left"/>
-      <w:pPr>
-        <w:ind w:left="2880" w:hanging="360"/>
-      </w:pPr>
-    </w:lvl>
-    <w:lvl w:ilvl="4" w:tplc="40090019" w:tentative="1">
-      <w:start w:val="1"/>
-      <w:numFmt w:val="lowerLetter"/>
-      <w:lvlText w:val="%5."/>
-      <w:lvlJc w:val="left"/>
-      <w:pPr>
-        <w:ind w:left="3600" w:hanging="360"/>
-      </w:pPr>
-    </w:lvl>
-    <w:lvl w:ilvl="5" w:tplc="4009001B" w:tentative="1">
-      <w:start w:val="1"/>
-      <w:numFmt w:val="lowerRoman"/>
-      <w:lvlText w:val="%6."/>
-      <w:lvlJc w:val="right"/>
-      <w:pPr>
-        <w:ind w:left="4320" w:hanging="180"/>
-      </w:pPr>
-    </w:lvl>
-    <w:lvl w:ilvl="6" w:tplc="4009000F" w:tentative="1">
-      <w:start w:val="1"/>
-      <w:numFmt w:val="decimal"/>
-      <w:lvlText w:val="%7."/>
-      <w:lvlJc w:val="left"/>
-      <w:pPr>
-        <w:ind w:left="5040" w:hanging="360"/>
-      </w:pPr>
-    </w:lvl>
-    <w:lvl w:ilvl="7" w:tplc="40090019" w:tentative="1">
-      <w:start w:val="1"/>
-      <w:numFmt w:val="lowerLetter"/>
-      <w:lvlText w:val="%8."/>
-      <w:lvlJc w:val="left"/>
-      <w:pPr>
-        <w:ind w:left="5760" w:hanging="360"/>
-      </w:pPr>
-    </w:lvl>
-    <w:lvl w:ilvl="8" w:tplc="4009001B" w:tentative="1">
-      <w:start w:val="1"/>
-      <w:numFmt w:val="lowerRoman"/>
-      <w:lvlText w:val="%9."/>
-      <w:lvlJc w:val="right"/>
-      <w:pPr>
-        <w:ind w:left="6480" w:hanging="180"/>
-      </w:pPr>
-    </w:lvl>
-  </w:abstractNum>
-  <w:abstractNum w:abstractNumId="38" w15:restartNumberingAfterBreak="0">
-    <w:nsid w:val="69C02BAD"/>
-    <w:multiLevelType w:val="hybridMultilevel"/>
-    <w:tmpl w:val="D0420404"/>
-    <w:lvl w:ilvl="0" w:tplc="40090015">
-      <w:start w:val="1"/>
-      <w:numFmt w:val="upperLetter"/>
-      <w:lvlText w:val="%1."/>
-      <w:lvlJc w:val="left"/>
-      <w:pPr>
-        <w:ind w:left="720" w:hanging="360"/>
-      </w:pPr>
-      <w:rPr>
-        <w:rFonts w:hint="default"/>
-      </w:rPr>
-    </w:lvl>
-    <w:lvl w:ilvl="1" w:tplc="FFFFFFFF" w:tentative="1">
-      <w:start w:val="1"/>
-      <w:numFmt w:val="lowerLetter"/>
-      <w:lvlText w:val="%2."/>
-      <w:lvlJc w:val="left"/>
-      <w:pPr>
-        <w:ind w:left="1440" w:hanging="360"/>
-      </w:pPr>
-    </w:lvl>
-    <w:lvl w:ilvl="2" w:tplc="FFFFFFFF" w:tentative="1">
-      <w:start w:val="1"/>
-      <w:numFmt w:val="lowerRoman"/>
-      <w:lvlText w:val="%3."/>
-      <w:lvlJc w:val="right"/>
-      <w:pPr>
-        <w:ind w:left="2160" w:hanging="180"/>
-      </w:pPr>
-    </w:lvl>
-    <w:lvl w:ilvl="3" w:tplc="FFFFFFFF" w:tentative="1">
-      <w:start w:val="1"/>
-      <w:numFmt w:val="decimal"/>
-      <w:lvlText w:val="%4."/>
-      <w:lvlJc w:val="left"/>
-      <w:pPr>
-        <w:ind w:left="2880" w:hanging="360"/>
-      </w:pPr>
-    </w:lvl>
-    <w:lvl w:ilvl="4" w:tplc="FFFFFFFF" w:tentative="1">
-      <w:start w:val="1"/>
-      <w:numFmt w:val="lowerLetter"/>
-      <w:lvlText w:val="%5."/>
-      <w:lvlJc w:val="left"/>
-      <w:pPr>
-        <w:ind w:left="3600" w:hanging="360"/>
-      </w:pPr>
-    </w:lvl>
-    <w:lvl w:ilvl="5" w:tplc="FFFFFFFF" w:tentative="1">
-      <w:start w:val="1"/>
-      <w:numFmt w:val="lowerRoman"/>
-      <w:lvlText w:val="%6."/>
-      <w:lvlJc w:val="right"/>
-      <w:pPr>
-        <w:ind w:left="4320" w:hanging="180"/>
-      </w:pPr>
-    </w:lvl>
-    <w:lvl w:ilvl="6" w:tplc="FFFFFFFF" w:tentative="1">
-      <w:start w:val="1"/>
-      <w:numFmt w:val="decimal"/>
-      <w:lvlText w:val="%7."/>
-      <w:lvlJc w:val="left"/>
-      <w:pPr>
-        <w:ind w:left="5040" w:hanging="360"/>
-      </w:pPr>
-    </w:lvl>
-    <w:lvl w:ilvl="7" w:tplc="FFFFFFFF" w:tentative="1">
-      <w:start w:val="1"/>
-      <w:numFmt w:val="lowerLetter"/>
-      <w:lvlText w:val="%8."/>
-      <w:lvlJc w:val="left"/>
-      <w:pPr>
-        <w:ind w:left="5760" w:hanging="360"/>
-      </w:pPr>
-    </w:lvl>
-    <w:lvl w:ilvl="8" w:tplc="FFFFFFFF" w:tentative="1">
-      <w:start w:val="1"/>
-      <w:numFmt w:val="lowerRoman"/>
-      <w:lvlText w:val="%9."/>
-      <w:lvlJc w:val="right"/>
-      <w:pPr>
-        <w:ind w:left="6480" w:hanging="180"/>
-      </w:pPr>
-    </w:lvl>
-  </w:abstractNum>
-  <w:abstractNum w:abstractNumId="39" w15:restartNumberingAfterBreak="0">
+  <w:abstractNum w:abstractNumId="8" w15:restartNumberingAfterBreak="0">
     <w:nsid w:val="6C402C58"/>
     <w:multiLevelType w:val="hybridMultilevel"/>
     <w:tmpl w:val="9A1CA078"/>
@@ -8753,7 +6630,7 @@
       </w:rPr>
     </w:lvl>
   </w:abstractNum>
-  <w:abstractNum w:abstractNumId="40" w15:restartNumberingAfterBreak="0">
+  <w:abstractNum w:abstractNumId="9" w15:restartNumberingAfterBreak="0">
     <w:nsid w:val="6CD32DA8"/>
     <w:multiLevelType w:val="singleLevel"/>
     <w:tmpl w:val="166470C2"/>
@@ -8779,93 +6656,7 @@
       </w:rPr>
     </w:lvl>
   </w:abstractNum>
-  <w:abstractNum w:abstractNumId="41" w15:restartNumberingAfterBreak="0">
-    <w:nsid w:val="6F7A5B08"/>
-    <w:multiLevelType w:val="hybridMultilevel"/>
-    <w:tmpl w:val="3C8296FE"/>
-    <w:lvl w:ilvl="0" w:tplc="4009000F">
-      <w:start w:val="1"/>
-      <w:numFmt w:val="decimal"/>
-      <w:lvlText w:val="%1."/>
-      <w:lvlJc w:val="left"/>
-      <w:pPr>
-        <w:ind w:left="720" w:hanging="360"/>
-      </w:pPr>
-    </w:lvl>
-    <w:lvl w:ilvl="1" w:tplc="40090019" w:tentative="1">
-      <w:start w:val="1"/>
-      <w:numFmt w:val="lowerLetter"/>
-      <w:lvlText w:val="%2."/>
-      <w:lvlJc w:val="left"/>
-      <w:pPr>
-        <w:ind w:left="1440" w:hanging="360"/>
-      </w:pPr>
-    </w:lvl>
-    <w:lvl w:ilvl="2" w:tplc="4009001B" w:tentative="1">
-      <w:start w:val="1"/>
-      <w:numFmt w:val="lowerRoman"/>
-      <w:lvlText w:val="%3."/>
-      <w:lvlJc w:val="right"/>
-      <w:pPr>
-        <w:ind w:left="2160" w:hanging="180"/>
-      </w:pPr>
-    </w:lvl>
-    <w:lvl w:ilvl="3" w:tplc="4009000F" w:tentative="1">
-      <w:start w:val="1"/>
-      <w:numFmt w:val="decimal"/>
-      <w:lvlText w:val="%4."/>
-      <w:lvlJc w:val="left"/>
-      <w:pPr>
-        <w:ind w:left="2880" w:hanging="360"/>
-      </w:pPr>
-    </w:lvl>
-    <w:lvl w:ilvl="4" w:tplc="40090019" w:tentative="1">
-      <w:start w:val="1"/>
-      <w:numFmt w:val="lowerLetter"/>
-      <w:lvlText w:val="%5."/>
-      <w:lvlJc w:val="left"/>
-      <w:pPr>
-        <w:ind w:left="3600" w:hanging="360"/>
-      </w:pPr>
-    </w:lvl>
-    <w:lvl w:ilvl="5" w:tplc="4009001B" w:tentative="1">
-      <w:start w:val="1"/>
-      <w:numFmt w:val="lowerRoman"/>
-      <w:lvlText w:val="%6."/>
-      <w:lvlJc w:val="right"/>
-      <w:pPr>
-        <w:ind w:left="4320" w:hanging="180"/>
-      </w:pPr>
-    </w:lvl>
-    <w:lvl w:ilvl="6" w:tplc="4009000F" w:tentative="1">
-      <w:start w:val="1"/>
-      <w:numFmt w:val="decimal"/>
-      <w:lvlText w:val="%7."/>
-      <w:lvlJc w:val="left"/>
-      <w:pPr>
-        <w:ind w:left="5040" w:hanging="360"/>
-      </w:pPr>
-    </w:lvl>
-    <w:lvl w:ilvl="7" w:tplc="40090019" w:tentative="1">
-      <w:start w:val="1"/>
-      <w:numFmt w:val="lowerLetter"/>
-      <w:lvlText w:val="%8."/>
-      <w:lvlJc w:val="left"/>
-      <w:pPr>
-        <w:ind w:left="5760" w:hanging="360"/>
-      </w:pPr>
-    </w:lvl>
-    <w:lvl w:ilvl="8" w:tplc="4009001B" w:tentative="1">
-      <w:start w:val="1"/>
-      <w:numFmt w:val="lowerRoman"/>
-      <w:lvlText w:val="%9."/>
-      <w:lvlJc w:val="right"/>
-      <w:pPr>
-        <w:ind w:left="6480" w:hanging="180"/>
-      </w:pPr>
-    </w:lvl>
-  </w:abstractNum>
-  <w:abstractNum w:abstractNumId="42" w15:restartNumberingAfterBreak="0">
+  <w:abstractNum w:abstractNumId="10" w15:restartNumberingAfterBreak="0">
     <w:nsid w:val="70F658BC"/>
     <w:multiLevelType w:val="hybridMultilevel"/>
     <w:tmpl w:val="580C43DC"/>
@@ -8955,185 +6746,39 @@
     </w:lvl>
   </w:abstractNum>
   <w:num w:numId="1" w16cid:durableId="1912547068">
-    <w:abstractNumId w:val="25"/>
+    <w:abstractNumId w:val="3"/>
   </w:num>
   <w:num w:numId="2" w16cid:durableId="1976568514">
-    <w:abstractNumId w:val="39"/>
+    <w:abstractNumId w:val="8"/>
   </w:num>
   <w:num w:numId="3" w16cid:durableId="258217218">
-    <w:abstractNumId w:val="21"/>
+    <w:abstractNumId w:val="2"/>
   </w:num>
   <w:num w:numId="4" w16cid:durableId="1139684420">
-    <w:abstractNumId w:val="30"/>
+    <w:abstractNumId w:val="4"/>
   </w:num>
-  <w:num w:numId="5" w16cid:durableId="469906356">
-    <w:abstractNumId w:val="30"/>
+  <w:num w:numId="5" w16cid:durableId="1638026364">
+    <w:abstractNumId w:val="6"/>
   </w:num>
-  <w:num w:numId="6" w16cid:durableId="1334457288">
-    <w:abstractNumId w:val="30"/>
+  <w:num w:numId="6" w16cid:durableId="86117543">
+    <w:abstractNumId w:val="9"/>
   </w:num>
-  <w:num w:numId="7" w16cid:durableId="674303157">
-    <w:abstractNumId w:val="30"/>
+  <w:num w:numId="7" w16cid:durableId="1085035782">
+    <w:abstractNumId w:val="5"/>
   </w:num>
-  <w:num w:numId="8" w16cid:durableId="1638026364">
-    <w:abstractNumId w:val="34"/>
-  </w:num>
-  <w:num w:numId="9" w16cid:durableId="86117543">
-    <w:abstractNumId w:val="40"/>
-  </w:num>
-  <w:num w:numId="10" w16cid:durableId="134374470">
-    <w:abstractNumId w:val="26"/>
-  </w:num>
-  <w:num w:numId="11" w16cid:durableId="350496444">
-    <w:abstractNumId w:val="17"/>
-  </w:num>
-  <w:num w:numId="12" w16cid:durableId="26565942">
-    <w:abstractNumId w:val="16"/>
-  </w:num>
-  <w:num w:numId="13" w16cid:durableId="693305509">
+  <w:num w:numId="8" w16cid:durableId="1696496047">
     <w:abstractNumId w:val="0"/>
   </w:num>
-  <w:num w:numId="14" w16cid:durableId="146672626">
+  <w:num w:numId="9" w16cid:durableId="1348754039">
+    <w:abstractNumId w:val="7"/>
+  </w:num>
+  <w:num w:numId="10" w16cid:durableId="1658218486">
+    <w:abstractNumId w:val="1"/>
+  </w:num>
+  <w:num w:numId="11" w16cid:durableId="1559317933">
     <w:abstractNumId w:val="10"/>
   </w:num>
-  <w:num w:numId="15" w16cid:durableId="1023677791">
-    <w:abstractNumId w:val="8"/>
-  </w:num>
-  <w:num w:numId="16" w16cid:durableId="1421364813">
-    <w:abstractNumId w:val="7"/>
-  </w:num>
-  <w:num w:numId="17" w16cid:durableId="1467090305">
-    <w:abstractNumId w:val="6"/>
-  </w:num>
-  <w:num w:numId="18" w16cid:durableId="211040318">
-    <w:abstractNumId w:val="5"/>
-  </w:num>
-  <w:num w:numId="19" w16cid:durableId="1429622800">
-    <w:abstractNumId w:val="9"/>
-  </w:num>
-  <w:num w:numId="20" w16cid:durableId="1473324590">
-    <w:abstractNumId w:val="4"/>
-  </w:num>
-  <w:num w:numId="21" w16cid:durableId="56975656">
-    <w:abstractNumId w:val="3"/>
-  </w:num>
-  <w:num w:numId="22" w16cid:durableId="1716461715">
-    <w:abstractNumId w:val="2"/>
-  </w:num>
-  <w:num w:numId="23" w16cid:durableId="1332566504">
-    <w:abstractNumId w:val="1"/>
-  </w:num>
-  <w:num w:numId="24" w16cid:durableId="1085035782">
-    <w:abstractNumId w:val="32"/>
-  </w:num>
-  <w:num w:numId="25" w16cid:durableId="595478248">
-    <w:abstractNumId w:val="30"/>
-    <w:lvlOverride w:ilvl="0">
-      <w:startOverride w:val="4"/>
-    </w:lvlOverride>
-  </w:num>
-  <w:num w:numId="26" w16cid:durableId="1696496047">
-    <w:abstractNumId w:val="11"/>
-  </w:num>
-  <w:num w:numId="27" w16cid:durableId="508835449">
-    <w:abstractNumId w:val="18"/>
-  </w:num>
-  <w:num w:numId="28" w16cid:durableId="1337919650">
-    <w:abstractNumId w:val="29"/>
-  </w:num>
-  <w:num w:numId="29" w16cid:durableId="2072728957">
-    <w:abstractNumId w:val="24"/>
-  </w:num>
-  <w:num w:numId="30" w16cid:durableId="44523519">
-    <w:abstractNumId w:val="35"/>
-  </w:num>
-  <w:num w:numId="31" w16cid:durableId="1889800197">
-    <w:abstractNumId w:val="12"/>
-  </w:num>
-  <w:num w:numId="32" w16cid:durableId="277220143">
-    <w:abstractNumId w:val="28"/>
-  </w:num>
-  <w:num w:numId="33" w16cid:durableId="1081028713">
-    <w:abstractNumId w:val="37"/>
-  </w:num>
-  <w:num w:numId="34" w16cid:durableId="982350115">
-    <w:abstractNumId w:val="14"/>
-  </w:num>
-  <w:num w:numId="35" w16cid:durableId="1902983224">
-    <w:abstractNumId w:val="41"/>
-  </w:num>
-  <w:num w:numId="36" w16cid:durableId="164976158">
-    <w:abstractNumId w:val="30"/>
-    <w:lvlOverride w:ilvl="0">
-      <w:startOverride w:val="1"/>
-    </w:lvlOverride>
-    <w:lvlOverride w:ilvl="1">
-      <w:startOverride w:val="1"/>
-    </w:lvlOverride>
-    <w:lvlOverride w:ilvl="2">
-      <w:startOverride w:val="1"/>
-    </w:lvlOverride>
-    <w:lvlOverride w:ilvl="3">
-      <w:startOverride w:val="1"/>
-    </w:lvlOverride>
-    <w:lvlOverride w:ilvl="4">
-      <w:startOverride w:val="1"/>
-    </w:lvlOverride>
-    <w:lvlOverride w:ilvl="5">
-      <w:startOverride w:val="1"/>
-    </w:lvlOverride>
-    <w:lvlOverride w:ilvl="6">
-      <w:startOverride w:val="1"/>
-    </w:lvlOverride>
-    <w:lvlOverride w:ilvl="7">
-      <w:startOverride w:val="1"/>
-    </w:lvlOverride>
-    <w:lvlOverride w:ilvl="8">
-      <w:startOverride w:val="1"/>
-    </w:lvlOverride>
-  </w:num>
-  <w:num w:numId="37" w16cid:durableId="95711689">
-    <w:abstractNumId w:val="30"/>
-  </w:num>
-  <w:num w:numId="38" w16cid:durableId="1221596029">
-    <w:abstractNumId w:val="38"/>
-  </w:num>
-  <w:num w:numId="39" w16cid:durableId="158889408">
-    <w:abstractNumId w:val="19"/>
-  </w:num>
-  <w:num w:numId="40" w16cid:durableId="631793161">
-    <w:abstractNumId w:val="20"/>
-  </w:num>
-  <w:num w:numId="41" w16cid:durableId="1359238716">
-    <w:abstractNumId w:val="15"/>
-  </w:num>
-  <w:num w:numId="42" w16cid:durableId="71512829">
-    <w:abstractNumId w:val="23"/>
-  </w:num>
-  <w:num w:numId="43" w16cid:durableId="1078404570">
-    <w:abstractNumId w:val="31"/>
-  </w:num>
-  <w:num w:numId="44" w16cid:durableId="154106653">
-    <w:abstractNumId w:val="33"/>
-  </w:num>
-  <w:num w:numId="45" w16cid:durableId="898593464">
-    <w:abstractNumId w:val="30"/>
-  </w:num>
-  <w:num w:numId="46" w16cid:durableId="1067344997">
-    <w:abstractNumId w:val="27"/>
-  </w:num>
-  <w:num w:numId="47" w16cid:durableId="1348754039">
-    <w:abstractNumId w:val="36"/>
-  </w:num>
-  <w:num w:numId="48" w16cid:durableId="596866525">
-    <w:abstractNumId w:val="22"/>
-  </w:num>
-  <w:num w:numId="49" w16cid:durableId="1658218486">
-    <w:abstractNumId w:val="13"/>
-  </w:num>
-  <w:num w:numId="50" w16cid:durableId="1559317933">
-    <w:abstractNumId w:val="42"/>
-  </w:num>
+  <w:numIdMacAtCleanup w:val="11"/>
 </w:numbering>
 </file>
 
@@ -9500,7 +7145,7 @@
     <w:rsid w:val="00794804"/>
     <w:pPr>
       <w:numPr>
-        <w:numId w:val="47"/>
+        <w:numId w:val="9"/>
       </w:numPr>
       <w:spacing w:line="240" w:lineRule="exact"/>
       <w:jc w:val="both"/>
@@ -9741,7 +7386,7 @@
     <w:name w:val="references"/>
     <w:pPr>
       <w:numPr>
-        <w:numId w:val="8"/>
+        <w:numId w:val="5"/>
       </w:numPr>
       <w:spacing w:after="50" w:line="180" w:lineRule="exact"/>
       <w:jc w:val="both"/>
@@ -9806,7 +7451,7 @@
     <w:rsid w:val="005E2800"/>
     <w:pPr>
       <w:numPr>
-        <w:numId w:val="24"/>
+        <w:numId w:val="7"/>
       </w:numPr>
       <w:spacing w:before="60" w:after="30"/>
       <w:ind w:left="58" w:hanging="29"/>
@@ -9822,7 +7467,7 @@
     <w:name w:val="table head"/>
     <w:pPr>
       <w:numPr>
-        <w:numId w:val="9"/>
+        <w:numId w:val="6"/>
       </w:numPr>
       <w:spacing w:before="240" w:after="120" w:line="216" w:lineRule="auto"/>
       <w:jc w:val="center"/>
@@ -10023,6 +7668,7 @@
     <w:rPr>
       <w:smallCaps/>
       <w:noProof/>
+      <w:lang w:val="en-US" w:eastAsia="en-US"/>
     </w:rPr>
   </w:style>
   <w:style w:type="paragraph" w:styleId="Bibliography">

</xml_diff>

<commit_message>
Added result and refrences in documentation file
</commit_message>
<xml_diff>
--- a/source/MySEProject/Documentation/ML2223_15 Approve Prediction of Multisequence Learning.docx
+++ b/source/MySEProject/Documentation/ML2223_15 Approve Prediction of Multisequence Learning.docx
@@ -894,7 +894,31 @@
         <w:rPr>
           <w:lang w:val="en-IN"/>
         </w:rPr>
-        <w:t>The PredictorBase class provides a common interface for making predictions across different types of prediction tasks, such as classification, anomaly detection, or sequence prediction. It defines a Compute() method that takes an input vector and returns a list of predicted values. The specific implementation of Compute() depends on the subclass of PredictorBase.</w:t>
+        <w:t xml:space="preserve">The PredictorBase class provides a common interface for making predictions across different types of prediction tasks, such as classification, anomaly detection, or sequence prediction. It defines a </w:t>
+      </w:r>
+      <w:r>
+        <w:rPr>
+          <w:lang w:val="en-IN"/>
+        </w:rPr>
+        <w:t>Compute(</w:t>
+      </w:r>
+      <w:r>
+        <w:rPr>
+          <w:lang w:val="en-IN"/>
+        </w:rPr>
+        <w:t xml:space="preserve">) method that takes an input vector and returns a list of predicted values. The specific implementation of </w:t>
+      </w:r>
+      <w:r>
+        <w:rPr>
+          <w:lang w:val="en-IN"/>
+        </w:rPr>
+        <w:t>Compute(</w:t>
+      </w:r>
+      <w:r>
+        <w:rPr>
+          <w:lang w:val="en-IN"/>
+        </w:rPr>
+        <w:t>) depends on the subclass of PredictorBase.</w:t>
       </w:r>
     </w:p>
     <w:p>
@@ -993,7 +1017,19 @@
         <w:rPr>
           <w:lang w:val="en-US"/>
         </w:rPr>
-        <w:t>Model is getting trained for each input sequence and newborn cycle gets generated till the spatial pooler reach the stable state.</w:t>
+        <w:t>Model is getting trained for each input sequence and newborn cycle gets generated till the spatial pooler reach the stable state</w:t>
+      </w:r>
+      <w:r>
+        <w:rPr>
+          <w:lang w:val="en-US"/>
+        </w:rPr>
+        <w:t xml:space="preserve"> as shown in Figure 1.1</w:t>
+      </w:r>
+      <w:r>
+        <w:rPr>
+          <w:lang w:val="en-US"/>
+        </w:rPr>
+        <w:t>.</w:t>
       </w:r>
     </w:p>
     <w:p>
@@ -1209,19 +1245,15 @@
         <w:jc w:val="both"/>
       </w:pPr>
       <w:r>
-        <w:t xml:space="preserve">     </w:t>
-      </w:r>
-      <w:r>
-        <w:t>seq3: 1, 2,3,4,5,6,7,8,</w:t>
-      </w:r>
-      <w:r>
-        <w:t>9</w:t>
-      </w:r>
-      <w:r>
-        <w:t>,1</w:t>
-      </w:r>
-      <w:r>
-        <w:t>2</w:t>
+        <w:t xml:space="preserve">     seq3: 1, 2,3,4,5,6,7,8,9,12</w:t>
+      </w:r>
+    </w:p>
+    <w:p>
+      <w:pPr>
+        <w:jc w:val="both"/>
+      </w:pPr>
+      <w:r>
+        <w:t xml:space="preserve">    .</w:t>
       </w:r>
     </w:p>
     <w:p>
@@ -1232,59 +1264,24 @@
         <w:t xml:space="preserve">    </w:t>
       </w:r>
       <w:r>
+        <w:rPr>
+          <w:lang w:val="en-IN"/>
+        </w:rPr>
         <w:t>.</w:t>
       </w:r>
     </w:p>
     <w:p>
       <w:pPr>
         <w:jc w:val="both"/>
-      </w:pPr>
-      <w:r>
-        <w:t xml:space="preserve">    </w:t>
-      </w:r>
-      <w:r>
         <w:rPr>
           <w:lang w:val="en-IN"/>
         </w:rPr>
-        <w:t>.</w:t>
-      </w:r>
-    </w:p>
-    <w:p>
-      <w:pPr>
-        <w:jc w:val="both"/>
+      </w:pPr>
+      <w:r>
         <w:rPr>
           <w:lang w:val="en-IN"/>
         </w:rPr>
-      </w:pPr>
-      <w:r>
-        <w:rPr>
-          <w:lang w:val="en-IN"/>
-        </w:rPr>
-        <w:t xml:space="preserve">    </w:t>
-      </w:r>
-      <w:r>
-        <w:rPr>
-          <w:lang w:val="en-IN"/>
-        </w:rPr>
-        <w:t xml:space="preserve">Seqn: </w:t>
-      </w:r>
-      <w:r>
-        <w:rPr>
-          <w:lang w:val="en-IN"/>
-        </w:rPr>
-        <w:t>2</w:t>
-      </w:r>
-      <w:r>
-        <w:rPr>
-          <w:lang w:val="en-IN"/>
-        </w:rPr>
-        <w:t>,5,7,3,1,6,7,8,9</w:t>
-      </w:r>
-      <w:r>
-        <w:rPr>
-          <w:lang w:val="en-IN"/>
-        </w:rPr>
-        <w:t>,13</w:t>
+        <w:t xml:space="preserve">    Seqn: 2,5,7,3,1,6,7,8,9,13</w:t>
       </w:r>
     </w:p>
     <w:p>
@@ -1345,7 +1342,15 @@
         <w:t>s</w:t>
       </w:r>
       <w:r>
-        <w:t xml:space="preserve"> inputs were hardcoded so if user wants to change the input, then it’s necessary to change the input sequences from the code. so, to resolve the issue we have tested different methods to take the inputs from the file.</w:t>
+        <w:t xml:space="preserve"> inputs were hardcoded so if user wants to change the input, then </w:t>
+      </w:r>
+      <w:proofErr w:type="gramStart"/>
+      <w:r>
+        <w:t>it’s</w:t>
+      </w:r>
+      <w:proofErr w:type="gramEnd"/>
+      <w:r>
+        <w:t xml:space="preserve"> necessary to change the input sequences from the code. so, to resolve the issue we have tested different methods to take the inputs from the file.</w:t>
       </w:r>
     </w:p>
     <w:p>
@@ -1497,7 +1502,15 @@
         <w:t xml:space="preserve"> </w:t>
       </w:r>
       <w:r>
-        <w:t>In implemented method we are using .xlsx file type to take the input sequences. Which are referred as training data sequences. Here we overcame the issues of the previous methods where we need to add any non-double value to terminate the row/sequence and to jump to the next row/sequence and any special in case of text file to jump over the next input sequence. To implement this feature we used the string.IsNullOrWhiteSpace( ) property.</w:t>
+        <w:t>In implemented method we are using .xlsx file type to take the input sequences. Which are referred as training data sequences. Here we overcame the issues of the previous methods where we need to add any non-double value to terminate the row/sequence and to jump to the next row/sequence and any special in case of text file to jump over the next input sequence. To implement this feature we used the string.IsNullOrWhiteSpace</w:t>
+      </w:r>
+      <w:proofErr w:type="gramStart"/>
+      <w:r>
+        <w:t>( )</w:t>
+      </w:r>
+      <w:proofErr w:type="gramEnd"/>
+      <w:r>
+        <w:t xml:space="preserve"> property.</w:t>
       </w:r>
     </w:p>
     <w:p>
@@ -1539,7 +1552,15 @@
         <w:t xml:space="preserve"> implementation </w:t>
       </w:r>
       <w:r>
-        <w:t xml:space="preserve">inputs were hardcoded so if user wants to change the input, then it’s necessary to change the input sequences from the code. </w:t>
+        <w:t xml:space="preserve">inputs were hardcoded so if user wants to change the input, then </w:t>
+      </w:r>
+      <w:proofErr w:type="gramStart"/>
+      <w:r>
+        <w:t>it’s</w:t>
+      </w:r>
+      <w:proofErr w:type="gramEnd"/>
+      <w:r>
+        <w:t xml:space="preserve"> necessary to change the input sequences from the code. </w:t>
       </w:r>
     </w:p>
     <w:p>
@@ -1984,7 +2005,7 @@
       <w:r>
         <w:lastRenderedPageBreak/>
         <w:pict w14:anchorId="3B0D7EE3">
-          <v:shape id="_x0000_i1026" type="#_x0000_t75" style="width:211.2pt;height:266.4pt">
+          <v:shape id="_x0000_i1026" type="#_x0000_t75" style="width:211.5pt;height:266.4pt">
             <v:imagedata r:id="rId12" o:title="Training Flow Chart"/>
           </v:shape>
         </w:pict>
@@ -2182,12 +2203,18 @@
         <w:jc w:val="both"/>
       </w:pPr>
       <w:r>
-        <w:pict w14:anchorId="1663CC29">
-          <v:shape id="_x0000_i1027" type="#_x0000_t75" style="width:201pt;height:309.6pt">
-            <v:imagedata r:id="rId13" o:title=""/>
+        <w:pict w14:anchorId="288C0F5A">
+          <v:shape id="_x0000_i1030" type="#_x0000_t75" style="width:210.6pt;height:398.7pt">
+            <v:imagedata r:id="rId13" o:title="Prediction Flow Chart"/>
           </v:shape>
         </w:pict>
       </w:r>
+    </w:p>
+    <w:p>
+      <w:pPr>
+        <w:ind w:left="216"/>
+        <w:jc w:val="both"/>
+      </w:pPr>
     </w:p>
     <w:p>
       <w:pPr>
@@ -2296,6 +2323,9 @@
         <w:jc w:val="both"/>
       </w:pPr>
       <w:r>
+        <w:t xml:space="preserve">    </w:t>
+      </w:r>
+      <w:r>
         <w:t>We have divided our result into six sections.</w:t>
       </w:r>
     </w:p>
@@ -2445,56 +2475,49 @@
         <w:ind w:left="720"/>
         <w:jc w:val="both"/>
       </w:pPr>
-      <w:r>
-        <w:t>It is followed by the training phase, which is the same as the prior version. </w:t>
-      </w:r>
     </w:p>
     <w:p>
       <w:pPr>
         <w:ind w:left="720"/>
         <w:jc w:val="both"/>
       </w:pPr>
-      <w:r>
-        <w:t>Following the completion of the training phase, the flow moves to the prediction phase, during which the predictor predicts the next element in the sequence. </w:t>
-      </w:r>
     </w:p>
     <w:p>
       <w:pPr>
         <w:ind w:left="720"/>
         <w:jc w:val="both"/>
       </w:pPr>
-      <w:r>
-        <w:t>The last step is accuracy calculation phase, which has just been added as a part of new implementation and the final accuracy calculation results are being saved in an external file.</w:t>
-      </w:r>
-    </w:p>
-    <w:p>
-      <w:pPr>
-        <w:pStyle w:val="BodyText"/>
-        <w:jc w:val="left"/>
-        <w:rPr>
-          <w:lang w:val="en-US"/>
-        </w:rPr>
-      </w:pPr>
-    </w:p>
-    <w:p>
-      <w:pPr>
-        <w:pStyle w:val="BodyText"/>
-        <w:jc w:val="left"/>
-        <w:rPr>
-          <w:lang w:val="en-US"/>
-        </w:rPr>
-      </w:pPr>
-      <w:r>
-        <w:rPr>
-          <w:lang w:val="en-US"/>
-        </w:rPr>
-        <w:lastRenderedPageBreak/>
-        <w:pict w14:anchorId="3BBEE4A1">
-          <v:shape id="_x0000_i1028" type="#_x0000_t75" style="width:243pt;height:472.8pt">
+    </w:p>
+    <w:p>
+      <w:pPr>
+        <w:ind w:left="720"/>
+        <w:jc w:val="both"/>
+      </w:pPr>
+    </w:p>
+    <w:p>
+      <w:pPr>
+        <w:ind w:left="720"/>
+        <w:jc w:val="both"/>
+      </w:pPr>
+    </w:p>
+    <w:p>
+      <w:pPr>
+        <w:ind w:left="720"/>
+        <w:jc w:val="both"/>
+      </w:pPr>
+      <w:r>
+        <w:pict w14:anchorId="7FE72C1B">
+          <v:shape id="_x0000_i1073" type="#_x0000_t75" style="width:223.2pt;height:435.6pt">
             <v:imagedata r:id="rId14" o:title="Project Flow"/>
           </v:shape>
         </w:pict>
       </w:r>
+    </w:p>
+    <w:p>
+      <w:pPr>
+        <w:ind w:left="720"/>
+        <w:jc w:val="both"/>
+      </w:pPr>
     </w:p>
     <w:p>
       <w:pPr>
@@ -2524,7 +2547,7 @@
           <w:i/>
           <w:iCs/>
         </w:rPr>
-        <w:fldChar w:fldCharType="begin"/>
+        <w:t>1.4</w:t>
       </w:r>
       <w:r>
         <w:rPr>
@@ -2533,63 +2556,122 @@
           <w:i/>
           <w:iCs/>
         </w:rPr>
-        <w:instrText xml:space="preserve"> SEQ Figure \* ARABIC </w:instrText>
-      </w:r>
-      <w:r>
-        <w:rPr>
-          <w:b w:val="0"/>
-          <w:bCs w:val="0"/>
-          <w:i/>
-          <w:iCs/>
-        </w:rPr>
-        <w:fldChar w:fldCharType="separate"/>
-      </w:r>
-      <w:r>
-        <w:rPr>
-          <w:b w:val="0"/>
-          <w:bCs w:val="0"/>
-          <w:i/>
-          <w:iCs/>
-          <w:noProof/>
-        </w:rPr>
-        <w:t>1</w:t>
-      </w:r>
-      <w:r>
-        <w:rPr>
-          <w:b w:val="0"/>
-          <w:bCs w:val="0"/>
-          <w:i/>
-          <w:iCs/>
-        </w:rPr>
-        <w:fldChar w:fldCharType="end"/>
-      </w:r>
-      <w:r>
-        <w:rPr>
-          <w:b w:val="0"/>
-          <w:bCs w:val="0"/>
-          <w:i/>
-          <w:iCs/>
-        </w:rPr>
-        <w:t>.</w:t>
-      </w:r>
-      <w:r>
-        <w:rPr>
-          <w:b w:val="0"/>
-          <w:bCs w:val="0"/>
-          <w:i/>
-          <w:iCs/>
-        </w:rPr>
-        <w:t>4</w:t>
-      </w:r>
-      <w:r>
-        <w:rPr>
-          <w:b w:val="0"/>
-          <w:bCs w:val="0"/>
-          <w:i/>
-          <w:iCs/>
-        </w:rPr>
         <w:t xml:space="preserve"> Algorithm of Code.</w:t>
       </w:r>
+    </w:p>
+    <w:p>
+      <w:pPr>
+        <w:ind w:left="720"/>
+        <w:jc w:val="both"/>
+      </w:pPr>
+    </w:p>
+    <w:p>
+      <w:pPr>
+        <w:jc w:val="both"/>
+      </w:pPr>
+    </w:p>
+    <w:p>
+      <w:pPr>
+        <w:ind w:left="720"/>
+        <w:jc w:val="both"/>
+      </w:pPr>
+      <w:r>
+        <w:t>It is followed by the training phase, which is the same as the prior version. </w:t>
+      </w:r>
+    </w:p>
+    <w:p>
+      <w:pPr>
+        <w:ind w:left="720"/>
+        <w:jc w:val="both"/>
+      </w:pPr>
+      <w:r>
+        <w:t>Following the completion of the training phase, the flow moves to the prediction phase, during which the predictor predicts the next element in the sequence. </w:t>
+      </w:r>
+    </w:p>
+    <w:p>
+      <w:pPr>
+        <w:ind w:left="720"/>
+        <w:jc w:val="both"/>
+      </w:pPr>
+      <w:r>
+        <w:t>The last step is accuracy calculation phase, which has just been added as a part of new implementation and the final accuracy calculation results are being saved in an external file.</w:t>
+      </w:r>
+    </w:p>
+    <w:p>
+      <w:pPr>
+        <w:pStyle w:val="BodyText"/>
+        <w:jc w:val="left"/>
+        <w:rPr>
+          <w:lang w:val="en-US"/>
+        </w:rPr>
+      </w:pPr>
+    </w:p>
+    <w:p>
+      <w:pPr>
+        <w:pStyle w:val="BodyText"/>
+        <w:numPr>
+          <w:ilvl w:val="0"/>
+          <w:numId w:val="34"/>
+        </w:numPr>
+        <w:jc w:val="left"/>
+        <w:rPr>
+          <w:lang w:val="en-US"/>
+        </w:rPr>
+      </w:pPr>
+      <w:r>
+        <w:rPr>
+          <w:lang w:val="en-US"/>
+        </w:rPr>
+        <w:t>Result of training phase</w:t>
+      </w:r>
+      <w:r>
+        <w:rPr>
+          <w:lang w:val="en-US"/>
+        </w:rPr>
+        <w:t>:</w:t>
+      </w:r>
+    </w:p>
+    <w:p>
+      <w:pPr>
+        <w:pStyle w:val="BodyText"/>
+        <w:ind w:left="720" w:firstLine="0"/>
+        <w:jc w:val="left"/>
+        <w:rPr>
+          <w:lang w:val="en-US"/>
+        </w:rPr>
+      </w:pPr>
+      <w:r>
+        <w:rPr>
+          <w:lang w:val="en-US"/>
+        </w:rPr>
+        <w:t>Model is getting trained for each input sequence and newborn cycle get generated till spatial pooler reach the stable state.</w:t>
+      </w:r>
+    </w:p>
+    <w:p>
+      <w:pPr>
+        <w:pStyle w:val="BodyText"/>
+        <w:spacing w:after="0"/>
+        <w:ind w:firstLine="0"/>
+        <w:rPr>
+          <w:lang w:val="en-US"/>
+        </w:rPr>
+      </w:pPr>
+      <w:r>
+        <w:rPr>
+          <w:lang w:val="en-US"/>
+        </w:rPr>
+        <w:t xml:space="preserve">              </w:t>
+      </w:r>
+    </w:p>
+    <w:p>
+      <w:pPr>
+        <w:pStyle w:val="BodyText"/>
+        <w:ind w:left="720" w:firstLine="0"/>
+        <w:jc w:val="left"/>
+        <w:rPr>
+          <w:lang w:val="en-US"/>
+        </w:rPr>
+      </w:pPr>
     </w:p>
     <w:p>
       <w:pPr>
@@ -2600,6 +2682,98 @@
           <w:lang w:val="en-US"/>
         </w:rPr>
       </w:pPr>
+    </w:p>
+    <w:p>
+      <w:pPr>
+        <w:pStyle w:val="BodyText"/>
+        <w:ind w:firstLine="0"/>
+        <w:jc w:val="left"/>
+        <w:rPr>
+          <w:lang w:val="en-US"/>
+        </w:rPr>
+      </w:pPr>
+    </w:p>
+    <w:p>
+      <w:pPr>
+        <w:pStyle w:val="BodyText"/>
+        <w:ind w:firstLine="0"/>
+        <w:jc w:val="left"/>
+        <w:rPr>
+          <w:lang w:val="en-US"/>
+        </w:rPr>
+      </w:pPr>
+    </w:p>
+    <w:p>
+      <w:pPr>
+        <w:pStyle w:val="BodyText"/>
+        <w:ind w:firstLine="0"/>
+        <w:jc w:val="center"/>
+        <w:rPr>
+          <w:lang w:val="en-US"/>
+        </w:rPr>
+      </w:pPr>
+      <w:r>
+        <w:rPr>
+          <w:lang w:val="en-US"/>
+        </w:rPr>
+        <w:pict w14:anchorId="2063BE77">
+          <v:shape id="_x0000_i1084" type="#_x0000_t75" style="width:210.6pt;height:192.6pt">
+            <v:imagedata r:id="rId11" o:title="Newborn Cycle"/>
+          </v:shape>
+        </w:pict>
+      </w:r>
+    </w:p>
+    <w:p>
+      <w:pPr>
+        <w:pStyle w:val="BodyText"/>
+        <w:ind w:firstLine="0"/>
+        <w:jc w:val="center"/>
+        <w:rPr>
+          <w:i/>
+          <w:iCs/>
+          <w:lang w:val="en-US"/>
+        </w:rPr>
+      </w:pPr>
+      <w:r>
+        <w:rPr>
+          <w:i/>
+          <w:iCs/>
+          <w:lang w:val="en-US"/>
+        </w:rPr>
+        <w:t xml:space="preserve">Figure </w:t>
+      </w:r>
+      <w:r>
+        <w:rPr>
+          <w:i/>
+          <w:iCs/>
+          <w:lang w:val="en-US"/>
+        </w:rPr>
+        <w:t>1</w:t>
+      </w:r>
+      <w:r>
+        <w:rPr>
+          <w:i/>
+          <w:iCs/>
+          <w:lang w:val="en-US"/>
+        </w:rPr>
+        <w:t>.</w:t>
+      </w:r>
+      <w:r>
+        <w:rPr>
+          <w:i/>
+          <w:iCs/>
+          <w:lang w:val="en-US"/>
+        </w:rPr>
+        <w:t>5</w:t>
+      </w:r>
+      <w:r>
+        <w:rPr>
+          <w:i/>
+          <w:iCs/>
+          <w:lang w:val="en-US"/>
+        </w:rPr>
+        <w:t xml:space="preserve"> Result of Training Phase.</w:t>
+      </w:r>
     </w:p>
     <w:p>
       <w:pPr>
@@ -2721,7 +2895,7 @@
           <w:iCs/>
           <w:lang w:val="en-US"/>
         </w:rPr>
-        <w:t>1.5</w:t>
+        <w:t>1.</w:t>
       </w:r>
       <w:r>
         <w:rPr>
@@ -2729,6 +2903,14 @@
           <w:iCs/>
           <w:lang w:val="en-US"/>
         </w:rPr>
+        <w:t>6</w:t>
+      </w:r>
+      <w:r>
+        <w:rPr>
+          <w:i/>
+          <w:iCs/>
+          <w:lang w:val="en-US"/>
+        </w:rPr>
         <w:t xml:space="preserve"> Match detection</w:t>
       </w:r>
     </w:p>
@@ -2742,66 +2924,72 @@
       </w:pPr>
       <w:r>
         <w:rPr>
-          <w:lang w:val="en-US"/>
-        </w:rPr>
-        <w:t>If the input sequence and test sequence are matching then predict element will detect a match and match counter is</w:t>
-      </w:r>
-      <w:r>
-        <w:rPr>
-          <w:lang w:val="en-US"/>
-        </w:rPr>
-        <w:t xml:space="preserve"> </w:t>
-      </w:r>
-      <w:r>
-        <w:rPr>
-          <w:lang w:val="en-US"/>
-        </w:rPr>
-        <w:t>getting incremented. Which we are using for accuracy calculation.</w:t>
-      </w:r>
-      <w:r>
-        <w:rPr>
-          <w:lang w:val="en-US"/>
-        </w:rPr>
-        <w:t xml:space="preserve"> </w:t>
-      </w:r>
-      <w:r>
-        <w:rPr>
-          <w:lang w:val="en-US"/>
-        </w:rPr>
-        <w:t xml:space="preserve">Figure </w:t>
-      </w:r>
-      <w:r>
-        <w:rPr>
-          <w:lang w:val="en-US"/>
-        </w:rPr>
-        <w:t>1.5</w:t>
-      </w:r>
-      <w:r>
-        <w:rPr>
-          <w:lang w:val="en-US"/>
-        </w:rPr>
-        <w:t xml:space="preserve"> is showing the match.</w:t>
-      </w:r>
-    </w:p>
-    <w:p>
-      <w:pPr>
-        <w:pStyle w:val="BodyText"/>
-        <w:ind w:firstLine="0"/>
-        <w:rPr>
-          <w:lang w:val="en-US"/>
-        </w:rPr>
-      </w:pPr>
-      <w:r>
-        <w:rPr>
           <w:noProof/>
         </w:rPr>
         <w:pict w14:anchorId="650E7668">
-          <v:shape id="_x0000_s2075" type="#_x0000_t75" style="position:absolute;left:0;text-align:left;margin-left:40.65pt;margin-top:4.05pt;width:146.8pt;height:47.2pt;z-index:2;mso-position-horizontal-relative:text;mso-position-vertical-relative:text;mso-width-relative:page;mso-height-relative:page">
+          <v:shape id="_x0000_s2075" type="#_x0000_t75" style="position:absolute;left:0;text-align:left;margin-left:40.65pt;margin-top:64.65pt;width:171.75pt;height:60.65pt;z-index:2;mso-position-horizontal-relative:text;mso-position-vertical-relative:text;mso-width-relative:page;mso-height-relative:page">
             <v:imagedata r:id="rId16" o:title="Mismatch"/>
             <w10:wrap type="topAndBottom"/>
           </v:shape>
         </w:pict>
       </w:r>
+      <w:r>
+        <w:rPr>
+          <w:lang w:val="en-US"/>
+        </w:rPr>
+        <w:t>If the input sequence and test sequence are matching then predict element will detect a match and match counter is</w:t>
+      </w:r>
+      <w:r>
+        <w:rPr>
+          <w:lang w:val="en-US"/>
+        </w:rPr>
+        <w:t xml:space="preserve"> </w:t>
+      </w:r>
+      <w:r>
+        <w:rPr>
+          <w:lang w:val="en-US"/>
+        </w:rPr>
+        <w:t>getting incremented. Which we are using for accuracy calculation.</w:t>
+      </w:r>
+      <w:r>
+        <w:rPr>
+          <w:lang w:val="en-US"/>
+        </w:rPr>
+        <w:t xml:space="preserve"> </w:t>
+      </w:r>
+      <w:r>
+        <w:rPr>
+          <w:lang w:val="en-US"/>
+        </w:rPr>
+        <w:t xml:space="preserve">Figure </w:t>
+      </w:r>
+      <w:r>
+        <w:rPr>
+          <w:lang w:val="en-US"/>
+        </w:rPr>
+        <w:t>1.</w:t>
+      </w:r>
+      <w:r>
+        <w:rPr>
+          <w:lang w:val="en-US"/>
+        </w:rPr>
+        <w:t>6</w:t>
+      </w:r>
+      <w:r>
+        <w:rPr>
+          <w:lang w:val="en-US"/>
+        </w:rPr>
+        <w:t xml:space="preserve"> is showing the match.</w:t>
+      </w:r>
+    </w:p>
+    <w:p>
+      <w:pPr>
+        <w:pStyle w:val="BodyText"/>
+        <w:ind w:firstLine="0"/>
+        <w:rPr>
+          <w:lang w:val="en-US"/>
+        </w:rPr>
+      </w:pPr>
     </w:p>
     <w:p>
       <w:pPr>
@@ -2827,7 +3015,7 @@
           <w:iCs/>
           <w:lang w:val="en-US"/>
         </w:rPr>
-        <w:t>1.6</w:t>
+        <w:t>1.</w:t>
       </w:r>
       <w:r>
         <w:rPr>
@@ -2835,6 +3023,14 @@
           <w:iCs/>
           <w:lang w:val="en-US"/>
         </w:rPr>
+        <w:t>7</w:t>
+      </w:r>
+      <w:r>
+        <w:rPr>
+          <w:i/>
+          <w:iCs/>
+          <w:lang w:val="en-US"/>
+        </w:rPr>
         <w:t xml:space="preserve"> Mismatch detection</w:t>
       </w:r>
     </w:p>
@@ -2856,7 +3052,13 @@
         <w:rPr>
           <w:lang w:val="en-US"/>
         </w:rPr>
-        <w:t>1.6</w:t>
+        <w:t>1.</w:t>
+      </w:r>
+      <w:r>
+        <w:rPr>
+          <w:lang w:val="en-US"/>
+        </w:rPr>
+        <w:t>7</w:t>
       </w:r>
       <w:r>
         <w:rPr>
@@ -2962,6 +3164,7 @@
           <w:iCs/>
           <w:lang w:val="en-US"/>
         </w:rPr>
+        <w:lastRenderedPageBreak/>
         <w:t>Accuracy = count of matches / total number of predictions * 100</w:t>
       </w:r>
     </w:p>
@@ -2988,7 +3191,13 @@
         <w:rPr>
           <w:lang w:val="en-US"/>
         </w:rPr>
-        <w:t xml:space="preserve">By performing this </w:t>
+        <w:t>As shown in Figure 1.8, b</w:t>
+      </w:r>
+      <w:r>
+        <w:rPr>
+          <w:lang w:val="en-US"/>
+        </w:rPr>
+        <w:t xml:space="preserve">y performing this </w:t>
       </w:r>
       <w:r>
         <w:rPr>
@@ -3000,7 +3209,426 @@
         <w:rPr>
           <w:lang w:val="en-US"/>
         </w:rPr>
-        <w:t xml:space="preserve"> we are getting accuracy in percentage. This accuracy we are storing into the csv file and also printing this information into the debug window as shown in the </w:t>
+        <w:t xml:space="preserve"> we are getting accuracy in percentage. This accuracy we are storing into the csv file </w:t>
+      </w:r>
+      <w:r>
+        <w:rPr>
+          <w:lang w:val="en-US"/>
+        </w:rPr>
+        <w:t>and</w:t>
+      </w:r>
+      <w:r>
+        <w:rPr>
+          <w:lang w:val="en-US"/>
+        </w:rPr>
+        <w:t xml:space="preserve"> printing this information into the debug </w:t>
+      </w:r>
+      <w:r>
+        <w:rPr>
+          <w:lang w:val="en-US"/>
+        </w:rPr>
+        <w:t>window.</w:t>
+      </w:r>
+    </w:p>
+    <w:p>
+      <w:pPr>
+        <w:pStyle w:val="BodyText"/>
+        <w:ind w:left="720" w:firstLine="0"/>
+        <w:rPr>
+          <w:lang w:val="en-US"/>
+        </w:rPr>
+      </w:pPr>
+    </w:p>
+    <w:p>
+      <w:pPr>
+        <w:pStyle w:val="BodyText"/>
+        <w:ind w:left="720" w:firstLine="0"/>
+        <w:rPr>
+          <w:lang w:val="en-US"/>
+        </w:rPr>
+      </w:pPr>
+    </w:p>
+    <w:p>
+      <w:pPr>
+        <w:pStyle w:val="BodyText"/>
+        <w:ind w:left="720" w:firstLine="0"/>
+        <w:rPr>
+          <w:lang w:val="en-US"/>
+        </w:rPr>
+      </w:pPr>
+    </w:p>
+    <w:p>
+      <w:pPr>
+        <w:pStyle w:val="BodyText"/>
+        <w:ind w:left="720" w:firstLine="0"/>
+        <w:rPr>
+          <w:lang w:val="en-US"/>
+        </w:rPr>
+      </w:pPr>
+    </w:p>
+    <w:p>
+      <w:pPr>
+        <w:pStyle w:val="BodyText"/>
+        <w:ind w:firstLine="0"/>
+        <w:rPr>
+          <w:lang w:val="en-US"/>
+        </w:rPr>
+      </w:pPr>
+    </w:p>
+    <w:p>
+      <w:pPr>
+        <w:pStyle w:val="BodyText"/>
+        <w:ind w:firstLine="0"/>
+        <w:rPr>
+          <w:lang w:val="en-US"/>
+        </w:rPr>
+      </w:pPr>
+      <w:r>
+        <w:rPr>
+          <w:lang w:val="en-US"/>
+        </w:rPr>
+        <w:t xml:space="preserve">                        </w:t>
+      </w:r>
+      <w:r>
+        <w:rPr>
+          <w:i/>
+          <w:iCs/>
+          <w:lang w:val="en-US"/>
+        </w:rPr>
+        <w:t xml:space="preserve">Figure </w:t>
+      </w:r>
+      <w:r>
+        <w:rPr>
+          <w:i/>
+          <w:iCs/>
+          <w:lang w:val="en-US"/>
+        </w:rPr>
+        <w:t>1.</w:t>
+      </w:r>
+      <w:r>
+        <w:rPr>
+          <w:i/>
+          <w:iCs/>
+          <w:lang w:val="en-US"/>
+        </w:rPr>
+        <w:t>8</w:t>
+      </w:r>
+      <w:r>
+        <w:rPr>
+          <w:i/>
+          <w:iCs/>
+          <w:lang w:val="en-US"/>
+        </w:rPr>
+        <w:t xml:space="preserve"> Accuracy Calculation</w:t>
+      </w:r>
+    </w:p>
+    <w:p>
+      <w:pPr>
+        <w:numPr>
+          <w:ilvl w:val="0"/>
+          <w:numId w:val="34"/>
+        </w:numPr>
+        <w:jc w:val="both"/>
+      </w:pPr>
+      <w:r>
+        <w:t>Exporting existing accuracy result into .csv file</w:t>
+      </w:r>
+    </w:p>
+    <w:p>
+      <w:pPr>
+        <w:ind w:left="720"/>
+        <w:jc w:val="both"/>
+      </w:pPr>
+    </w:p>
+    <w:p>
+      <w:pPr>
+        <w:ind w:left="720"/>
+        <w:jc w:val="both"/>
+      </w:pPr>
+      <w:r>
+        <w:t xml:space="preserve">In MultiSequenceLearning.cs class accuracy is getting calculated by using formula </w:t>
+      </w:r>
+    </w:p>
+    <w:p>
+      <w:pPr>
+        <w:ind w:left="720"/>
+        <w:jc w:val="both"/>
+        <w:rPr>
+          <w:i/>
+          <w:iCs/>
+        </w:rPr>
+      </w:pPr>
+      <w:r>
+        <w:rPr>
+          <w:i/>
+          <w:iCs/>
+        </w:rPr>
+        <w:t>double accuracy = (double)matches / (double)sequenceKeyPair.Value.Count * 100.0;</w:t>
+      </w:r>
+    </w:p>
+    <w:p>
+      <w:pPr>
+        <w:ind w:left="720"/>
+        <w:jc w:val="both"/>
+      </w:pPr>
+      <w:r>
+        <w:t xml:space="preserve">This accuracy result we are exporting into csv file which is available in </w:t>
+      </w:r>
+      <w:r>
+        <w:t>MySeProject.</w:t>
+      </w:r>
+      <w:r>
+        <w:rPr>
+          <w:noProof/>
+        </w:rPr>
+        <w:t xml:space="preserve"> </w:t>
+      </w:r>
+      <w:r>
+        <w:rPr>
+          <w:noProof/>
+        </w:rPr>
+        <w:t>[</w:t>
+      </w:r>
+      <w:r>
+        <w:rPr>
+          <w:noProof/>
+        </w:rPr>
+        <w:t>8</w:t>
+      </w:r>
+      <w:r>
+        <w:rPr>
+          <w:noProof/>
+        </w:rPr>
+        <w:t>]</w:t>
+      </w:r>
+    </w:p>
+    <w:p>
+      <w:pPr>
+        <w:ind w:left="360"/>
+        <w:jc w:val="both"/>
+      </w:pPr>
+    </w:p>
+    <w:p/>
+    <w:p>
+      <w:pPr>
+        <w:numPr>
+          <w:ilvl w:val="0"/>
+          <w:numId w:val="34"/>
+        </w:numPr>
+        <w:jc w:val="both"/>
+      </w:pPr>
+      <w:r>
+        <w:t>Performance testing and comparison with legacy code.</w:t>
+      </w:r>
+    </w:p>
+    <w:p>
+      <w:pPr>
+        <w:ind w:left="720"/>
+        <w:jc w:val="both"/>
+        <w:rPr>
+          <w:noProof/>
+        </w:rPr>
+      </w:pPr>
+      <w:r>
+        <w:t xml:space="preserve">In this phase of </w:t>
+      </w:r>
+      <w:r>
+        <w:t>testing,</w:t>
+      </w:r>
+      <w:r>
+        <w:t xml:space="preserve"> we tested the code for 10 iterations with different range of training data and test data and compare the performance </w:t>
+      </w:r>
+      <w:r>
+        <w:t xml:space="preserve">of newly implemented the code and legacy code. Result can be found </w:t>
+      </w:r>
+      <w:r>
+        <w:t>in attached</w:t>
+      </w:r>
+      <w:r>
+        <w:t xml:space="preserve"> excel sheet. </w:t>
+      </w:r>
+      <w:r>
+        <w:rPr>
+          <w:noProof/>
+        </w:rPr>
+        <w:t xml:space="preserve"> </w:t>
+      </w:r>
+      <w:r>
+        <w:rPr>
+          <w:noProof/>
+        </w:rPr>
+        <w:t>[</w:t>
+      </w:r>
+      <w:r>
+        <w:rPr>
+          <w:noProof/>
+        </w:rPr>
+        <w:t>9</w:t>
+      </w:r>
+      <w:r>
+        <w:rPr>
+          <w:noProof/>
+        </w:rPr>
+        <w:t>]</w:t>
+      </w:r>
+      <w:r>
+        <w:rPr>
+          <w:noProof/>
+        </w:rPr>
+        <w:t xml:space="preserve"> </w:t>
+      </w:r>
+    </w:p>
+    <w:p>
+      <w:pPr>
+        <w:pStyle w:val="BodyText"/>
+        <w:ind w:firstLine="0"/>
+        <w:rPr>
+          <w:i/>
+          <w:iCs/>
+          <w:lang w:val="en-US"/>
+        </w:rPr>
+      </w:pPr>
+    </w:p>
+    <w:p>
+      <w:pPr>
+        <w:pStyle w:val="Heading1"/>
+        <w:numPr>
+          <w:ilvl w:val="0"/>
+          <w:numId w:val="25"/>
+        </w:numPr>
+        <w:rPr>
+          <w:b/>
+          <w:bCs/>
+        </w:rPr>
+      </w:pPr>
+      <w:r>
+        <w:rPr>
+          <w:b/>
+          <w:bCs/>
+        </w:rPr>
+        <w:t>CONLUSION</w:t>
+      </w:r>
+    </w:p>
+    <w:p>
+      <w:pPr>
+        <w:pStyle w:val="BodyText"/>
+        <w:ind w:firstLine="0"/>
+        <w:rPr>
+          <w:lang w:val="en-US"/>
+        </w:rPr>
+      </w:pPr>
+      <w:r>
+        <w:rPr>
+          <w:lang w:val="en-US"/>
+        </w:rPr>
+        <w:t>This</w:t>
+      </w:r>
+      <w:r>
+        <w:rPr>
+          <w:lang w:val="en-US"/>
+        </w:rPr>
+        <w:t xml:space="preserve"> project </w:t>
+      </w:r>
+      <w:r>
+        <w:rPr>
+          <w:lang w:val="en-US"/>
+        </w:rPr>
+        <w:t xml:space="preserve">described that </w:t>
+      </w:r>
+      <w:r>
+        <w:rPr>
+          <w:lang w:val="en-US"/>
+        </w:rPr>
+        <w:t>the Neocortex API's Multi Sequence learning reference model was used to perform multi-sequence learning for a sequence of numerical data sets. The HTM Prediction Engine was adjusted with various parameters to optimize the training process, and the data was transformed into an encoded value and stored in a dictionary using an Encoder and SDR input for training.</w:t>
+      </w:r>
+    </w:p>
+    <w:p>
+      <w:pPr>
+        <w:pStyle w:val="BodyText"/>
+        <w:ind w:firstLine="0"/>
+        <w:rPr>
+          <w:lang w:val="en-US"/>
+        </w:rPr>
+      </w:pPr>
+      <w:r>
+        <w:rPr>
+          <w:lang w:val="en-US"/>
+        </w:rPr>
+        <w:t>Team has developed new method that read learning sequences from a file by itself and learn them. After that the sample should read testing subsequences from another file and calculate the prediction accuracy.</w:t>
+      </w:r>
+    </w:p>
+    <w:p>
+      <w:pPr>
+        <w:pStyle w:val="BodyText"/>
+        <w:ind w:firstLine="0"/>
+        <w:rPr>
+          <w:lang w:val="en-US"/>
+        </w:rPr>
+      </w:pPr>
+      <w:r>
+        <w:rPr>
+          <w:lang w:val="en-US"/>
+        </w:rPr>
+        <w:t>Different methods are</w:t>
+      </w:r>
+      <w:r>
+        <w:rPr>
+          <w:lang w:val="en-US"/>
+        </w:rPr>
+        <w:t xml:space="preserve"> created to predict the trained sequences by comparing the generated similarity matrix with each of the SDRs of the learned sequence from the training phase, and the accuracy percentage of the predicted sequences was calculated and stored in a file. The accuracy of the predictions was found to increase with the number of cycles, indicating that the learning process improved over time.</w:t>
+      </w:r>
+    </w:p>
+    <w:p>
+      <w:pPr>
+        <w:jc w:val="both"/>
+      </w:pPr>
+      <w:r>
+        <w:t>Th</w:t>
+      </w:r>
+      <w:r>
+        <w:t>is project</w:t>
+      </w:r>
+      <w:r>
+        <w:t xml:space="preserve"> provided insights into various aspects of the Neocortex API, including the functioning of encoders, how the Spatial Pooler generates SDR inputs and performs the learning phase</w:t>
+      </w:r>
+      <w:r>
+        <w:t xml:space="preserve"> in</w:t>
+      </w:r>
+      <w:r>
+        <w:t xml:space="preserve"> stabilizing the learning </w:t>
+      </w:r>
+      <w:r>
+        <w:t>process.</w:t>
+      </w:r>
+    </w:p>
+    <w:p>
+      <w:pPr>
+        <w:jc w:val="both"/>
+      </w:pPr>
+    </w:p>
+    <w:p>
+      <w:pPr>
+        <w:jc w:val="both"/>
+      </w:pPr>
+    </w:p>
+    <w:p>
+      <w:pPr>
+        <w:pStyle w:val="Heading1"/>
+        <w:numPr>
+          <w:ilvl w:val="0"/>
+          <w:numId w:val="25"/>
+        </w:numPr>
+        <w:rPr>
+          <w:b/>
+          <w:bCs/>
+        </w:rPr>
+      </w:pPr>
+      <w:r>
+        <w:rPr>
+          <w:b/>
+          <w:bCs/>
+        </w:rPr>
+        <w:t>Refeerences</w:t>
       </w:r>
     </w:p>
     <w:tbl>
@@ -3038,7 +3666,6 @@
                 <w:noProof/>
                 <w:sz w:val="20"/>
               </w:rPr>
-              <w:lastRenderedPageBreak/>
               <w:t xml:space="preserve">[1] </w:t>
             </w:r>
           </w:p>
@@ -3884,407 +4511,7 @@
         </w:tc>
       </w:tr>
     </w:tbl>
-    <w:p>
-      <w:pPr>
-        <w:pStyle w:val="BodyText"/>
-        <w:ind w:firstLine="0"/>
-        <w:rPr>
-          <w:lang w:val="en-US"/>
-        </w:rPr>
-      </w:pPr>
-    </w:p>
-    <w:p>
-      <w:pPr>
-        <w:pStyle w:val="BodyText"/>
-        <w:ind w:left="720" w:firstLine="0"/>
-        <w:jc w:val="center"/>
-        <w:rPr>
-          <w:i/>
-          <w:iCs/>
-          <w:lang w:val="en-US"/>
-        </w:rPr>
-      </w:pPr>
-    </w:p>
-    <w:p>
-      <w:pPr>
-        <w:pStyle w:val="BodyText"/>
-        <w:ind w:left="720" w:firstLine="0"/>
-        <w:jc w:val="center"/>
-        <w:rPr>
-          <w:i/>
-          <w:iCs/>
-          <w:lang w:val="en-US"/>
-        </w:rPr>
-      </w:pPr>
-      <w:r>
-        <w:rPr>
-          <w:i/>
-          <w:iCs/>
-          <w:lang w:val="en-US"/>
-        </w:rPr>
-        <w:t xml:space="preserve">Figure </w:t>
-      </w:r>
-      <w:r>
-        <w:rPr>
-          <w:i/>
-          <w:iCs/>
-          <w:lang w:val="en-US"/>
-        </w:rPr>
-        <w:t>1.7</w:t>
-      </w:r>
-      <w:r>
-        <w:rPr>
-          <w:i/>
-          <w:iCs/>
-          <w:lang w:val="en-US"/>
-        </w:rPr>
-        <w:t xml:space="preserve"> Accuracy Calculation</w:t>
-      </w:r>
-    </w:p>
-    <w:p>
-      <w:pPr>
-        <w:numPr>
-          <w:ilvl w:val="0"/>
-          <w:numId w:val="34"/>
-        </w:numPr>
-        <w:jc w:val="both"/>
-      </w:pPr>
-      <w:r>
-        <w:t>Exporting existing accuracy result into .csv file</w:t>
-      </w:r>
-    </w:p>
-    <w:p>
-      <w:pPr>
-        <w:ind w:left="720"/>
-        <w:jc w:val="both"/>
-      </w:pPr>
-    </w:p>
-    <w:p>
-      <w:pPr>
-        <w:ind w:left="720"/>
-        <w:jc w:val="both"/>
-      </w:pPr>
-      <w:r>
-        <w:t xml:space="preserve">In MultiSequenceLearning.cs class accuracy is getting calculated by using formula </w:t>
-      </w:r>
-    </w:p>
-    <w:p>
-      <w:pPr>
-        <w:ind w:left="720"/>
-        <w:jc w:val="both"/>
-        <w:rPr>
-          <w:i/>
-          <w:iCs/>
-        </w:rPr>
-      </w:pPr>
-      <w:r>
-        <w:rPr>
-          <w:i/>
-          <w:iCs/>
-        </w:rPr>
-        <w:t>double accuracy = (double)matches / (double)sequenceKeyPair.Value.Count * 100.0;</w:t>
-      </w:r>
-    </w:p>
-    <w:p>
-      <w:pPr>
-        <w:ind w:left="720"/>
-        <w:jc w:val="both"/>
-      </w:pPr>
-      <w:r>
-        <w:t xml:space="preserve">This accuracy result we are exporting into csv file which is available in </w:t>
-      </w:r>
-      <w:r>
-        <w:t>MySeProject.</w:t>
-      </w:r>
-      <w:r>
-        <w:rPr>
-          <w:noProof/>
-        </w:rPr>
-        <w:t xml:space="preserve"> </w:t>
-      </w:r>
-      <w:r>
-        <w:rPr>
-          <w:noProof/>
-        </w:rPr>
-        <w:t>[</w:t>
-      </w:r>
-      <w:r>
-        <w:rPr>
-          <w:noProof/>
-        </w:rPr>
-        <w:t>8</w:t>
-      </w:r>
-      <w:r>
-        <w:rPr>
-          <w:noProof/>
-        </w:rPr>
-        <w:t>]</w:t>
-      </w:r>
-    </w:p>
-    <w:p>
-      <w:pPr>
-        <w:ind w:left="360"/>
-        <w:jc w:val="both"/>
-      </w:pPr>
-    </w:p>
     <w:p/>
-    <w:p>
-      <w:pPr>
-        <w:numPr>
-          <w:ilvl w:val="0"/>
-          <w:numId w:val="34"/>
-        </w:numPr>
-        <w:jc w:val="both"/>
-      </w:pPr>
-      <w:r>
-        <w:t>Performance testing and comparison with legacy code.</w:t>
-      </w:r>
-    </w:p>
-    <w:p>
-      <w:pPr>
-        <w:ind w:left="720"/>
-        <w:jc w:val="both"/>
-        <w:rPr>
-          <w:noProof/>
-        </w:rPr>
-      </w:pPr>
-      <w:r>
-        <w:t xml:space="preserve">In this phase of </w:t>
-      </w:r>
-      <w:r>
-        <w:t>testing,</w:t>
-      </w:r>
-      <w:r>
-        <w:t xml:space="preserve"> we tested the code for 10 iterations with different range of training data and test data and compare the performance </w:t>
-      </w:r>
-      <w:r>
-        <w:t xml:space="preserve">of newly implemented the code and legacy code. Result can be found </w:t>
-      </w:r>
-      <w:r>
-        <w:t>in attached</w:t>
-      </w:r>
-      <w:r>
-        <w:t xml:space="preserve"> excel sheet. </w:t>
-      </w:r>
-      <w:r>
-        <w:rPr>
-          <w:noProof/>
-        </w:rPr>
-        <w:t xml:space="preserve"> </w:t>
-      </w:r>
-      <w:r>
-        <w:rPr>
-          <w:noProof/>
-        </w:rPr>
-        <w:t>[</w:t>
-      </w:r>
-      <w:r>
-        <w:rPr>
-          <w:noProof/>
-        </w:rPr>
-        <w:t>9</w:t>
-      </w:r>
-      <w:r>
-        <w:rPr>
-          <w:noProof/>
-        </w:rPr>
-        <w:t>]</w:t>
-      </w:r>
-      <w:r>
-        <w:rPr>
-          <w:noProof/>
-        </w:rPr>
-        <w:t xml:space="preserve"> </w:t>
-      </w:r>
-    </w:p>
-    <w:p>
-      <w:pPr>
-        <w:pStyle w:val="BodyText"/>
-        <w:ind w:firstLine="0"/>
-        <w:rPr>
-          <w:i/>
-          <w:iCs/>
-          <w:lang w:val="en-US"/>
-        </w:rPr>
-      </w:pPr>
-    </w:p>
-    <w:p>
-      <w:pPr>
-        <w:pStyle w:val="BodyText"/>
-        <w:ind w:firstLine="0"/>
-        <w:jc w:val="left"/>
-        <w:rPr>
-          <w:lang w:val="en-US"/>
-        </w:rPr>
-      </w:pPr>
-    </w:p>
-    <w:p>
-      <w:pPr>
-        <w:pStyle w:val="BodyText"/>
-        <w:ind w:firstLine="0"/>
-        <w:jc w:val="left"/>
-        <w:rPr>
-          <w:lang w:val="en-US"/>
-        </w:rPr>
-      </w:pPr>
-    </w:p>
-    <w:p>
-      <w:pPr>
-        <w:pStyle w:val="BodyText"/>
-        <w:ind w:firstLine="0"/>
-        <w:jc w:val="left"/>
-        <w:rPr>
-          <w:lang w:val="en-US"/>
-        </w:rPr>
-      </w:pPr>
-    </w:p>
-    <w:p>
-      <w:pPr>
-        <w:pStyle w:val="BodyText"/>
-        <w:ind w:firstLine="0"/>
-        <w:jc w:val="left"/>
-        <w:rPr>
-          <w:lang w:val="en-US"/>
-        </w:rPr>
-      </w:pPr>
-    </w:p>
-    <w:p>
-      <w:pPr>
-        <w:pStyle w:val="Heading1"/>
-        <w:numPr>
-          <w:ilvl w:val="0"/>
-          <w:numId w:val="25"/>
-        </w:numPr>
-        <w:rPr>
-          <w:b/>
-          <w:bCs/>
-        </w:rPr>
-      </w:pPr>
-      <w:r>
-        <w:rPr>
-          <w:b/>
-          <w:bCs/>
-        </w:rPr>
-        <w:t>CONLUSION</w:t>
-      </w:r>
-    </w:p>
-    <w:p>
-      <w:pPr>
-        <w:pStyle w:val="BodyText"/>
-        <w:ind w:firstLine="0"/>
-        <w:rPr>
-          <w:lang w:val="en-US"/>
-        </w:rPr>
-      </w:pPr>
-      <w:r>
-        <w:rPr>
-          <w:lang w:val="en-US"/>
-        </w:rPr>
-        <w:t>This</w:t>
-      </w:r>
-      <w:r>
-        <w:rPr>
-          <w:lang w:val="en-US"/>
-        </w:rPr>
-        <w:t xml:space="preserve"> project </w:t>
-      </w:r>
-      <w:r>
-        <w:rPr>
-          <w:lang w:val="en-US"/>
-        </w:rPr>
-        <w:t xml:space="preserve">described that </w:t>
-      </w:r>
-      <w:r>
-        <w:rPr>
-          <w:lang w:val="en-US"/>
-        </w:rPr>
-        <w:t>the Neocortex API's Multi Sequence learning reference model was used to perform multi-sequence learning for a sequence of numerical data sets. The HTM Prediction Engine was adjusted with various parameters to optimize the training process, and the data was transformed into an encoded value and stored in a dictionary using an Encoder and SDR input for training.</w:t>
-      </w:r>
-    </w:p>
-    <w:p>
-      <w:pPr>
-        <w:pStyle w:val="BodyText"/>
-        <w:ind w:firstLine="0"/>
-        <w:rPr>
-          <w:lang w:val="en-US"/>
-        </w:rPr>
-      </w:pPr>
-      <w:r>
-        <w:rPr>
-          <w:lang w:val="en-US"/>
-        </w:rPr>
-        <w:t>Team has developed new method that read learning sequences from a file by itself and learn them. After that the sample should read testing subsequences from another file and calculate the prediction accuracy.</w:t>
-      </w:r>
-    </w:p>
-    <w:p>
-      <w:pPr>
-        <w:pStyle w:val="BodyText"/>
-        <w:ind w:firstLine="0"/>
-        <w:rPr>
-          <w:lang w:val="en-US"/>
-        </w:rPr>
-      </w:pPr>
-      <w:r>
-        <w:rPr>
-          <w:lang w:val="en-US"/>
-        </w:rPr>
-        <w:t>Different methods are</w:t>
-      </w:r>
-      <w:r>
-        <w:rPr>
-          <w:lang w:val="en-US"/>
-        </w:rPr>
-        <w:t xml:space="preserve"> created to predict the trained sequences by comparing the generated similarity matrix with each of the SDRs of the learned sequence from the training phase, and the accuracy percentage of the predicted sequences was calculated and stored in a file. The accuracy of the predictions was found to increase with the number of cycles, indicating that the learning process improved over time.</w:t>
-      </w:r>
-    </w:p>
-    <w:p>
-      <w:pPr>
-        <w:jc w:val="both"/>
-      </w:pPr>
-      <w:r>
-        <w:t>Th</w:t>
-      </w:r>
-      <w:r>
-        <w:t>is project</w:t>
-      </w:r>
-      <w:r>
-        <w:t xml:space="preserve"> provided insights into various aspects of the Neocortex API, including the functioning of encoders, how the Spatial Pooler generates SDR inputs and performs the learning phase</w:t>
-      </w:r>
-      <w:r>
-        <w:t xml:space="preserve"> in</w:t>
-      </w:r>
-      <w:r>
-        <w:t xml:space="preserve"> stabilizing the learning </w:t>
-      </w:r>
-      <w:r>
-        <w:t>process.</w:t>
-      </w:r>
-    </w:p>
-    <w:p>
-      <w:pPr>
-        <w:jc w:val="both"/>
-      </w:pPr>
-    </w:p>
-    <w:p>
-      <w:pPr>
-        <w:pStyle w:val="Heading1"/>
-        <w:numPr>
-          <w:ilvl w:val="0"/>
-          <w:numId w:val="25"/>
-        </w:numPr>
-        <w:rPr>
-          <w:b/>
-          <w:bCs/>
-        </w:rPr>
-      </w:pPr>
-      <w:r>
-        <w:rPr>
-          <w:b/>
-          <w:bCs/>
-        </w:rPr>
-        <w:t>Refeerences</w:t>
-      </w:r>
-    </w:p>
     <w:sectPr>
       <w:type w:val="continuous"/>
       <w:pgSz w:w="11906" w:h="16838" w:code="9"/>
@@ -4485,7 +4712,7 @@
                 <v:path o:extrusionok="f" gradientshapeok="t" o:connecttype="rect"/>
                 <o:lock v:ext="edit" aspectratio="t"/>
               </v:shapetype>
-              <v:shape id="Grafik 4" o:spid="_x0000_i1025" type="#_x0000_t75" style="width:96pt;height:48.6pt;visibility:visible">
+              <v:shape id="Grafik 4" o:spid="_x0000_i1025" type="#_x0000_t75" style="width:96.3pt;height:48.6pt;visibility:visible">
                 <v:imagedata r:id="rId1" o:title=""/>
               </v:shape>
             </w:pict>
@@ -5024,7 +5251,7 @@
       <w:lvlText w:val="%1."/>
       <w:lvlJc w:val="left"/>
       <w:pPr>
-        <w:ind w:left="720" w:hanging="360"/>
+        <w:ind w:left="927" w:hanging="360"/>
       </w:pPr>
     </w:lvl>
     <w:lvl w:ilvl="1" w:tplc="40090019">

</xml_diff>